<commit_message>
menambahkan materi percabangan else if
</commit_message>
<xml_diff>
--- a/materi-js-wpu.docx
+++ b/materi-js-wpu.docx
@@ -21043,8 +21043,3346 @@
           <w:sz w:val="28"/>
           <w:szCs w:val="28"/>
         </w:rPr>
-        <w:t>switch</w:t>
-      </w:r>
+        <w:t>S</w:t>
+      </w:r>
+      <w:r>
+        <w:rPr>
+          <w:rFonts w:ascii="Arial Black" w:hAnsi="Arial Black"/>
+          <w:sz w:val="28"/>
+          <w:szCs w:val="28"/>
+        </w:rPr>
+        <w:t>witch</w:t>
+      </w:r>
+    </w:p>
+    <w:p>
+      <w:pPr>
+        <w:rPr>
+          <w:rFonts w:ascii="Arial Black" w:hAnsi="Arial Black"/>
+          <w:sz w:val="28"/>
+          <w:szCs w:val="28"/>
+        </w:rPr>
+      </w:pPr>
+    </w:p>
+    <w:p>
+      <w:pPr>
+        <w:ind w:left="720"/>
+        <w:jc w:val="center"/>
+        <w:rPr>
+          <w:rFonts w:ascii="Arial Black" w:hAnsi="Arial Black"/>
+          <w:sz w:val="28"/>
+          <w:szCs w:val="28"/>
+        </w:rPr>
+      </w:pPr>
+      <w:r>
+        <w:rPr>
+          <w:rFonts w:ascii="Arial Black" w:hAnsi="Arial Black"/>
+          <w:sz w:val="28"/>
+          <w:szCs w:val="28"/>
+        </w:rPr>
+        <w:t>WHILE</w:t>
+      </w:r>
+    </w:p>
+    <w:p>
+      <w:pPr>
+        <w:ind w:left="720"/>
+        <w:jc w:val="center"/>
+        <w:rPr>
+          <w:rFonts w:ascii="Arial Black" w:hAnsi="Arial Black"/>
+          <w:sz w:val="28"/>
+          <w:szCs w:val="28"/>
+        </w:rPr>
+      </w:pPr>
+      <w:proofErr w:type="gramStart"/>
+      <w:r>
+        <w:rPr>
+          <w:rFonts w:ascii="Arial Black" w:hAnsi="Arial Black"/>
+          <w:sz w:val="28"/>
+          <w:szCs w:val="28"/>
+        </w:rPr>
+        <w:t>( PENGULANGAN</w:t>
+      </w:r>
+      <w:proofErr w:type="gramEnd"/>
+      <w:r>
+        <w:rPr>
+          <w:rFonts w:ascii="Arial Black" w:hAnsi="Arial Black"/>
+          <w:sz w:val="28"/>
+          <w:szCs w:val="28"/>
+        </w:rPr>
+        <w:t xml:space="preserve"> )</w:t>
+      </w:r>
+    </w:p>
+    <w:p>
+      <w:pPr>
+        <w:rPr>
+          <w:rFonts w:ascii="Arial Black" w:hAnsi="Arial Black"/>
+          <w:sz w:val="28"/>
+          <w:szCs w:val="28"/>
+        </w:rPr>
+      </w:pPr>
+      <w:proofErr w:type="gramStart"/>
+      <w:r>
+        <w:rPr>
+          <w:rFonts w:ascii="Arial Black" w:hAnsi="Arial Black"/>
+          <w:sz w:val="28"/>
+          <w:szCs w:val="28"/>
+        </w:rPr>
+        <w:t>While(</w:t>
+      </w:r>
+      <w:proofErr w:type="gramEnd"/>
+      <w:r>
+        <w:rPr>
+          <w:rFonts w:ascii="Arial Black" w:hAnsi="Arial Black"/>
+          <w:sz w:val="28"/>
+          <w:szCs w:val="28"/>
+        </w:rPr>
+        <w:t xml:space="preserve"> </w:t>
+      </w:r>
+      <w:proofErr w:type="spellStart"/>
+      <w:r>
+        <w:rPr>
+          <w:rFonts w:ascii="Arial Black" w:hAnsi="Arial Black"/>
+          <w:sz w:val="28"/>
+          <w:szCs w:val="28"/>
+        </w:rPr>
+        <w:t>kondisi</w:t>
+      </w:r>
+      <w:proofErr w:type="spellEnd"/>
+      <w:r>
+        <w:rPr>
+          <w:rFonts w:ascii="Arial Black" w:hAnsi="Arial Black"/>
+          <w:sz w:val="28"/>
+          <w:szCs w:val="28"/>
+        </w:rPr>
+        <w:t xml:space="preserve"> ) {</w:t>
+      </w:r>
+    </w:p>
+    <w:p>
+      <w:pPr>
+        <w:rPr>
+          <w:rFonts w:ascii="Arial Black" w:hAnsi="Arial Black"/>
+          <w:sz w:val="28"/>
+          <w:szCs w:val="28"/>
+        </w:rPr>
+      </w:pPr>
+      <w:r>
+        <w:rPr>
+          <w:rFonts w:ascii="Arial Black" w:hAnsi="Arial Black"/>
+          <w:sz w:val="28"/>
+          <w:szCs w:val="28"/>
+        </w:rPr>
+        <w:tab/>
+      </w:r>
+      <w:proofErr w:type="spellStart"/>
+      <w:proofErr w:type="gramStart"/>
+      <w:r>
+        <w:rPr>
+          <w:rFonts w:ascii="Arial Black" w:hAnsi="Arial Black"/>
+          <w:sz w:val="28"/>
+          <w:szCs w:val="28"/>
+        </w:rPr>
+        <w:t>aksi</w:t>
+      </w:r>
+      <w:proofErr w:type="spellEnd"/>
+      <w:proofErr w:type="gramEnd"/>
+    </w:p>
+    <w:p>
+      <w:pPr>
+        <w:rPr>
+          <w:rFonts w:ascii="Arial Black" w:hAnsi="Arial Black"/>
+          <w:sz w:val="28"/>
+          <w:szCs w:val="28"/>
+        </w:rPr>
+      </w:pPr>
+      <w:r>
+        <w:rPr>
+          <w:rFonts w:ascii="Arial Black" w:hAnsi="Arial Black"/>
+          <w:sz w:val="28"/>
+          <w:szCs w:val="28"/>
+        </w:rPr>
+        <w:t>}</w:t>
+      </w:r>
+    </w:p>
+    <w:p>
+      <w:pPr>
+        <w:rPr>
+          <w:rFonts w:ascii="Arial Black" w:hAnsi="Arial Black"/>
+          <w:sz w:val="28"/>
+          <w:szCs w:val="28"/>
+        </w:rPr>
+      </w:pPr>
+      <w:proofErr w:type="spellStart"/>
+      <w:r>
+        <w:rPr>
+          <w:rFonts w:ascii="Arial Black" w:hAnsi="Arial Black"/>
+          <w:sz w:val="28"/>
+          <w:szCs w:val="28"/>
+        </w:rPr>
+        <w:t>Selama</w:t>
+      </w:r>
+      <w:proofErr w:type="spellEnd"/>
+      <w:r>
+        <w:rPr>
+          <w:rFonts w:ascii="Arial Black" w:hAnsi="Arial Black"/>
+          <w:sz w:val="28"/>
+          <w:szCs w:val="28"/>
+        </w:rPr>
+        <w:t xml:space="preserve"> </w:t>
+      </w:r>
+      <w:proofErr w:type="spellStart"/>
+      <w:r>
+        <w:rPr>
+          <w:rFonts w:ascii="Arial Black" w:hAnsi="Arial Black"/>
+          <w:sz w:val="28"/>
+          <w:szCs w:val="28"/>
+        </w:rPr>
+        <w:t>kondisi</w:t>
+      </w:r>
+      <w:proofErr w:type="spellEnd"/>
+      <w:r>
+        <w:rPr>
+          <w:rFonts w:ascii="Arial Black" w:hAnsi="Arial Black"/>
+          <w:sz w:val="28"/>
+          <w:szCs w:val="28"/>
+        </w:rPr>
+        <w:t xml:space="preserve"> </w:t>
+      </w:r>
+      <w:proofErr w:type="spellStart"/>
+      <w:r>
+        <w:rPr>
+          <w:rFonts w:ascii="Arial Black" w:hAnsi="Arial Black"/>
+          <w:sz w:val="28"/>
+          <w:szCs w:val="28"/>
+        </w:rPr>
+        <w:t>bernilai</w:t>
+      </w:r>
+      <w:proofErr w:type="spellEnd"/>
+      <w:r>
+        <w:rPr>
+          <w:rFonts w:ascii="Arial Black" w:hAnsi="Arial Black"/>
+          <w:sz w:val="28"/>
+          <w:szCs w:val="28"/>
+        </w:rPr>
+        <w:t xml:space="preserve"> true </w:t>
+      </w:r>
+      <w:proofErr w:type="spellStart"/>
+      <w:r>
+        <w:rPr>
+          <w:rFonts w:ascii="Arial Black" w:hAnsi="Arial Black"/>
+          <w:sz w:val="28"/>
+          <w:szCs w:val="28"/>
+        </w:rPr>
+        <w:t>maka</w:t>
+      </w:r>
+      <w:proofErr w:type="spellEnd"/>
+      <w:r>
+        <w:rPr>
+          <w:rFonts w:ascii="Arial Black" w:hAnsi="Arial Black"/>
+          <w:sz w:val="28"/>
+          <w:szCs w:val="28"/>
+        </w:rPr>
+        <w:t xml:space="preserve"> </w:t>
+      </w:r>
+      <w:proofErr w:type="spellStart"/>
+      <w:r>
+        <w:rPr>
+          <w:rFonts w:ascii="Arial Black" w:hAnsi="Arial Black"/>
+          <w:sz w:val="28"/>
+          <w:szCs w:val="28"/>
+        </w:rPr>
+        <w:t>lakukan</w:t>
+      </w:r>
+      <w:proofErr w:type="spellEnd"/>
+      <w:r>
+        <w:rPr>
+          <w:rFonts w:ascii="Arial Black" w:hAnsi="Arial Black"/>
+          <w:sz w:val="28"/>
+          <w:szCs w:val="28"/>
+        </w:rPr>
+        <w:t xml:space="preserve"> / </w:t>
+      </w:r>
+      <w:proofErr w:type="spellStart"/>
+      <w:r>
+        <w:rPr>
+          <w:rFonts w:ascii="Arial Black" w:hAnsi="Arial Black"/>
+          <w:sz w:val="28"/>
+          <w:szCs w:val="28"/>
+        </w:rPr>
+        <w:t>kerjakan</w:t>
+      </w:r>
+      <w:proofErr w:type="spellEnd"/>
+      <w:r>
+        <w:rPr>
+          <w:rFonts w:ascii="Arial Black" w:hAnsi="Arial Black"/>
+          <w:sz w:val="28"/>
+          <w:szCs w:val="28"/>
+        </w:rPr>
+        <w:t xml:space="preserve"> </w:t>
+      </w:r>
+      <w:proofErr w:type="spellStart"/>
+      <w:r>
+        <w:rPr>
+          <w:rFonts w:ascii="Arial Black" w:hAnsi="Arial Black"/>
+          <w:sz w:val="28"/>
+          <w:szCs w:val="28"/>
+        </w:rPr>
+        <w:t>aksi</w:t>
+      </w:r>
+      <w:proofErr w:type="spellEnd"/>
+      <w:r>
+        <w:rPr>
+          <w:rFonts w:ascii="Arial Black" w:hAnsi="Arial Black"/>
+          <w:sz w:val="28"/>
+          <w:szCs w:val="28"/>
+        </w:rPr>
+        <w:t xml:space="preserve"> di </w:t>
+      </w:r>
+      <w:proofErr w:type="spellStart"/>
+      <w:r>
+        <w:rPr>
+          <w:rFonts w:ascii="Arial Black" w:hAnsi="Arial Black"/>
+          <w:sz w:val="28"/>
+          <w:szCs w:val="28"/>
+        </w:rPr>
+        <w:t>dalam</w:t>
+      </w:r>
+      <w:proofErr w:type="spellEnd"/>
+      <w:r>
+        <w:rPr>
+          <w:rFonts w:ascii="Arial Black" w:hAnsi="Arial Black"/>
+          <w:sz w:val="28"/>
+          <w:szCs w:val="28"/>
+        </w:rPr>
+        <w:t xml:space="preserve"> {}</w:t>
+      </w:r>
+      <w:r>
+        <w:rPr>
+          <w:rFonts w:ascii="Arial Black" w:hAnsi="Arial Black"/>
+          <w:sz w:val="28"/>
+          <w:szCs w:val="28"/>
+        </w:rPr>
+        <w:t xml:space="preserve">, </w:t>
+      </w:r>
+      <w:proofErr w:type="spellStart"/>
+      <w:r>
+        <w:rPr>
+          <w:rFonts w:ascii="Arial Black" w:hAnsi="Arial Black"/>
+          <w:sz w:val="28"/>
+          <w:szCs w:val="28"/>
+        </w:rPr>
+        <w:t>jika</w:t>
+      </w:r>
+      <w:proofErr w:type="spellEnd"/>
+      <w:r>
+        <w:rPr>
+          <w:rFonts w:ascii="Arial Black" w:hAnsi="Arial Black"/>
+          <w:sz w:val="28"/>
+          <w:szCs w:val="28"/>
+        </w:rPr>
+        <w:t xml:space="preserve"> </w:t>
+      </w:r>
+      <w:proofErr w:type="spellStart"/>
+      <w:r>
+        <w:rPr>
+          <w:rFonts w:ascii="Arial Black" w:hAnsi="Arial Black"/>
+          <w:sz w:val="28"/>
+          <w:szCs w:val="28"/>
+        </w:rPr>
+        <w:t>kondisi</w:t>
+      </w:r>
+      <w:proofErr w:type="spellEnd"/>
+      <w:r>
+        <w:rPr>
+          <w:rFonts w:ascii="Arial Black" w:hAnsi="Arial Black"/>
+          <w:sz w:val="28"/>
+          <w:szCs w:val="28"/>
+        </w:rPr>
+        <w:t xml:space="preserve"> </w:t>
+      </w:r>
+      <w:proofErr w:type="spellStart"/>
+      <w:r>
+        <w:rPr>
+          <w:rFonts w:ascii="Arial Black" w:hAnsi="Arial Black"/>
+          <w:sz w:val="28"/>
+          <w:szCs w:val="28"/>
+        </w:rPr>
+        <w:t>bernilai</w:t>
+      </w:r>
+      <w:proofErr w:type="spellEnd"/>
+      <w:r>
+        <w:rPr>
+          <w:rFonts w:ascii="Arial Black" w:hAnsi="Arial Black"/>
+          <w:sz w:val="28"/>
+          <w:szCs w:val="28"/>
+        </w:rPr>
+        <w:t xml:space="preserve"> false </w:t>
+      </w:r>
+      <w:proofErr w:type="spellStart"/>
+      <w:r>
+        <w:rPr>
+          <w:rFonts w:ascii="Arial Black" w:hAnsi="Arial Black"/>
+          <w:sz w:val="28"/>
+          <w:szCs w:val="28"/>
+        </w:rPr>
+        <w:t>maka</w:t>
+      </w:r>
+      <w:proofErr w:type="spellEnd"/>
+      <w:r>
+        <w:rPr>
+          <w:rFonts w:ascii="Arial Black" w:hAnsi="Arial Black"/>
+          <w:sz w:val="28"/>
+          <w:szCs w:val="28"/>
+        </w:rPr>
+        <w:t xml:space="preserve"> </w:t>
+      </w:r>
+      <w:proofErr w:type="spellStart"/>
+      <w:r>
+        <w:rPr>
+          <w:rFonts w:ascii="Arial Black" w:hAnsi="Arial Black"/>
+          <w:sz w:val="28"/>
+          <w:szCs w:val="28"/>
+        </w:rPr>
+        <w:t>aksi</w:t>
+      </w:r>
+      <w:proofErr w:type="spellEnd"/>
+      <w:r>
+        <w:rPr>
+          <w:rFonts w:ascii="Arial Black" w:hAnsi="Arial Black"/>
+          <w:sz w:val="28"/>
+          <w:szCs w:val="28"/>
+        </w:rPr>
+        <w:t xml:space="preserve"> </w:t>
+      </w:r>
+      <w:proofErr w:type="spellStart"/>
+      <w:r>
+        <w:rPr>
+          <w:rFonts w:ascii="Arial Black" w:hAnsi="Arial Black"/>
+          <w:sz w:val="28"/>
+          <w:szCs w:val="28"/>
+        </w:rPr>
+        <w:t>tidak</w:t>
+      </w:r>
+      <w:proofErr w:type="spellEnd"/>
+      <w:r>
+        <w:rPr>
+          <w:rFonts w:ascii="Arial Black" w:hAnsi="Arial Black"/>
+          <w:sz w:val="28"/>
+          <w:szCs w:val="28"/>
+        </w:rPr>
+        <w:t xml:space="preserve"> di </w:t>
+      </w:r>
+      <w:proofErr w:type="spellStart"/>
+      <w:r>
+        <w:rPr>
+          <w:rFonts w:ascii="Arial Black" w:hAnsi="Arial Black"/>
+          <w:sz w:val="28"/>
+          <w:szCs w:val="28"/>
+        </w:rPr>
+        <w:t>lakukan</w:t>
+      </w:r>
+      <w:proofErr w:type="spellEnd"/>
+    </w:p>
+    <w:p>
+      <w:pPr>
+        <w:rPr>
+          <w:rFonts w:ascii="Arial Black" w:hAnsi="Arial Black"/>
+          <w:sz w:val="28"/>
+          <w:szCs w:val="28"/>
+        </w:rPr>
+      </w:pPr>
+    </w:p>
+    <w:p>
+      <w:pPr>
+        <w:rPr>
+          <w:rFonts w:ascii="Arial Black" w:hAnsi="Arial Black"/>
+          <w:sz w:val="28"/>
+          <w:szCs w:val="28"/>
+        </w:rPr>
+      </w:pPr>
+      <w:r>
+        <w:rPr>
+          <w:rFonts w:ascii="Arial Black" w:hAnsi="Arial Black"/>
+          <w:sz w:val="28"/>
+          <w:szCs w:val="28"/>
+        </w:rPr>
+        <w:lastRenderedPageBreak/>
+        <w:t xml:space="preserve">Agar looping </w:t>
+      </w:r>
+      <w:proofErr w:type="spellStart"/>
+      <w:r>
+        <w:rPr>
+          <w:rFonts w:ascii="Arial Black" w:hAnsi="Arial Black"/>
+          <w:sz w:val="28"/>
+          <w:szCs w:val="28"/>
+        </w:rPr>
+        <w:t>tidak</w:t>
+      </w:r>
+      <w:proofErr w:type="spellEnd"/>
+      <w:r>
+        <w:rPr>
+          <w:rFonts w:ascii="Arial Black" w:hAnsi="Arial Black"/>
+          <w:sz w:val="28"/>
+          <w:szCs w:val="28"/>
+        </w:rPr>
+        <w:t xml:space="preserve"> infinite, </w:t>
+      </w:r>
+      <w:proofErr w:type="spellStart"/>
+      <w:r>
+        <w:rPr>
+          <w:rFonts w:ascii="Arial Black" w:hAnsi="Arial Black"/>
+          <w:sz w:val="28"/>
+          <w:szCs w:val="28"/>
+        </w:rPr>
+        <w:t>kita</w:t>
+      </w:r>
+      <w:proofErr w:type="spellEnd"/>
+      <w:r>
+        <w:rPr>
+          <w:rFonts w:ascii="Arial Black" w:hAnsi="Arial Black"/>
+          <w:sz w:val="28"/>
+          <w:szCs w:val="28"/>
+        </w:rPr>
+        <w:t xml:space="preserve"> </w:t>
+      </w:r>
+      <w:proofErr w:type="spellStart"/>
+      <w:r>
+        <w:rPr>
+          <w:rFonts w:ascii="Arial Black" w:hAnsi="Arial Black"/>
+          <w:sz w:val="28"/>
+          <w:szCs w:val="28"/>
+        </w:rPr>
+        <w:t>bisa</w:t>
+      </w:r>
+      <w:proofErr w:type="spellEnd"/>
+      <w:r>
+        <w:rPr>
+          <w:rFonts w:ascii="Arial Black" w:hAnsi="Arial Black"/>
+          <w:sz w:val="28"/>
+          <w:szCs w:val="28"/>
+        </w:rPr>
+        <w:t xml:space="preserve"> </w:t>
+      </w:r>
+      <w:proofErr w:type="spellStart"/>
+      <w:r>
+        <w:rPr>
+          <w:rFonts w:ascii="Arial Black" w:hAnsi="Arial Black"/>
+          <w:sz w:val="28"/>
+          <w:szCs w:val="28"/>
+        </w:rPr>
+        <w:t>menghentikan</w:t>
+      </w:r>
+      <w:proofErr w:type="spellEnd"/>
+      <w:r>
+        <w:rPr>
+          <w:rFonts w:ascii="Arial Black" w:hAnsi="Arial Black"/>
+          <w:sz w:val="28"/>
+          <w:szCs w:val="28"/>
+        </w:rPr>
+        <w:t xml:space="preserve"> </w:t>
+      </w:r>
+      <w:proofErr w:type="spellStart"/>
+      <w:r>
+        <w:rPr>
+          <w:rFonts w:ascii="Arial Black" w:hAnsi="Arial Black"/>
+          <w:sz w:val="28"/>
+          <w:szCs w:val="28"/>
+        </w:rPr>
+        <w:t>dangan</w:t>
+      </w:r>
+      <w:proofErr w:type="spellEnd"/>
+      <w:r>
+        <w:rPr>
+          <w:rFonts w:ascii="Arial Black" w:hAnsi="Arial Black"/>
+          <w:sz w:val="28"/>
+          <w:szCs w:val="28"/>
+        </w:rPr>
+        <w:t xml:space="preserve"> </w:t>
+      </w:r>
+      <w:proofErr w:type="spellStart"/>
+      <w:proofErr w:type="gramStart"/>
+      <w:r>
+        <w:rPr>
+          <w:rFonts w:ascii="Arial Black" w:hAnsi="Arial Black"/>
+          <w:sz w:val="28"/>
+          <w:szCs w:val="28"/>
+        </w:rPr>
+        <w:t>cara</w:t>
+      </w:r>
+      <w:proofErr w:type="spellEnd"/>
+      <w:proofErr w:type="gramEnd"/>
+      <w:r>
+        <w:rPr>
+          <w:rFonts w:ascii="Arial Black" w:hAnsi="Arial Black"/>
+          <w:sz w:val="28"/>
+          <w:szCs w:val="28"/>
+        </w:rPr>
+        <w:t xml:space="preserve">, DIHENTIKAN OLEH USER </w:t>
+      </w:r>
+      <w:r>
+        <w:rPr>
+          <w:rFonts w:ascii="Arial Black" w:hAnsi="Arial Black"/>
+          <w:sz w:val="28"/>
+          <w:szCs w:val="28"/>
+        </w:rPr>
+        <w:t>DAN DIHENTIKAN OLEH PROGRAM</w:t>
+      </w:r>
+    </w:p>
+    <w:p>
+      <w:pPr>
+        <w:rPr>
+          <w:rFonts w:ascii="Arial Black" w:hAnsi="Arial Black"/>
+          <w:sz w:val="28"/>
+          <w:szCs w:val="28"/>
+        </w:rPr>
+      </w:pPr>
+    </w:p>
+    <w:p>
+      <w:pPr>
+        <w:rPr>
+          <w:rFonts w:ascii="Arial Black" w:hAnsi="Arial Black"/>
+          <w:sz w:val="28"/>
+          <w:szCs w:val="28"/>
+        </w:rPr>
+      </w:pPr>
+      <w:r>
+        <w:rPr>
+          <w:rFonts w:ascii="Arial Black" w:hAnsi="Arial Black"/>
+          <w:sz w:val="28"/>
+          <w:szCs w:val="28"/>
+        </w:rPr>
+        <w:t>DI HENTIKAN OLEH PROGRAM</w:t>
+      </w:r>
+    </w:p>
+    <w:p>
+      <w:pPr>
+        <w:shd w:val="clear" w:color="auto" w:fill="212121"/>
+        <w:spacing w:after="0" w:line="285" w:lineRule="atLeast"/>
+        <w:rPr>
+          <w:rFonts w:ascii="Consolas" w:eastAsia="Times New Roman" w:hAnsi="Consolas" w:cs="Times New Roman"/>
+          <w:color w:val="C0C5CE"/>
+          <w:sz w:val="21"/>
+          <w:szCs w:val="21"/>
+        </w:rPr>
+      </w:pPr>
+      <w:proofErr w:type="spellStart"/>
+      <w:proofErr w:type="gramStart"/>
+      <w:r>
+        <w:rPr>
+          <w:rFonts w:ascii="Consolas" w:eastAsia="Times New Roman" w:hAnsi="Consolas" w:cs="Times New Roman"/>
+          <w:color w:val="C792EA"/>
+          <w:sz w:val="21"/>
+          <w:szCs w:val="21"/>
+        </w:rPr>
+        <w:t>var</w:t>
+      </w:r>
+      <w:proofErr w:type="spellEnd"/>
+      <w:proofErr w:type="gramEnd"/>
+      <w:r>
+        <w:rPr>
+          <w:rFonts w:ascii="Consolas" w:eastAsia="Times New Roman" w:hAnsi="Consolas" w:cs="Times New Roman"/>
+          <w:color w:val="CDD3DE"/>
+          <w:sz w:val="21"/>
+          <w:szCs w:val="21"/>
+        </w:rPr>
+        <w:t xml:space="preserve"> </w:t>
+      </w:r>
+      <w:proofErr w:type="spellStart"/>
+      <w:r>
+        <w:rPr>
+          <w:rFonts w:ascii="Consolas" w:eastAsia="Times New Roman" w:hAnsi="Consolas" w:cs="Times New Roman"/>
+          <w:color w:val="FF5370"/>
+          <w:sz w:val="21"/>
+          <w:szCs w:val="21"/>
+        </w:rPr>
+        <w:t>angkot</w:t>
+      </w:r>
+      <w:proofErr w:type="spellEnd"/>
+      <w:r>
+        <w:rPr>
+          <w:rFonts w:ascii="Consolas" w:eastAsia="Times New Roman" w:hAnsi="Consolas" w:cs="Times New Roman"/>
+          <w:color w:val="CDD3DE"/>
+          <w:sz w:val="21"/>
+          <w:szCs w:val="21"/>
+        </w:rPr>
+        <w:t xml:space="preserve"> </w:t>
+      </w:r>
+      <w:r>
+        <w:rPr>
+          <w:rFonts w:ascii="Consolas" w:eastAsia="Times New Roman" w:hAnsi="Consolas" w:cs="Times New Roman"/>
+          <w:color w:val="80CBC4"/>
+          <w:sz w:val="21"/>
+          <w:szCs w:val="21"/>
+        </w:rPr>
+        <w:t>=</w:t>
+      </w:r>
+      <w:r>
+        <w:rPr>
+          <w:rFonts w:ascii="Consolas" w:eastAsia="Times New Roman" w:hAnsi="Consolas" w:cs="Times New Roman"/>
+          <w:color w:val="CDD3DE"/>
+          <w:sz w:val="21"/>
+          <w:szCs w:val="21"/>
+        </w:rPr>
+        <w:t xml:space="preserve"> </w:t>
+      </w:r>
+      <w:r>
+        <w:rPr>
+          <w:rFonts w:ascii="Consolas" w:eastAsia="Times New Roman" w:hAnsi="Consolas" w:cs="Times New Roman"/>
+          <w:color w:val="F77669"/>
+          <w:sz w:val="21"/>
+          <w:szCs w:val="21"/>
+        </w:rPr>
+        <w:t>1</w:t>
+      </w:r>
+      <w:r>
+        <w:rPr>
+          <w:rFonts w:ascii="Consolas" w:eastAsia="Times New Roman" w:hAnsi="Consolas" w:cs="Times New Roman"/>
+          <w:color w:val="CDD3DE"/>
+          <w:sz w:val="21"/>
+          <w:szCs w:val="21"/>
+        </w:rPr>
+        <w:t>;</w:t>
+      </w:r>
+    </w:p>
+    <w:p>
+      <w:pPr>
+        <w:shd w:val="clear" w:color="auto" w:fill="212121"/>
+        <w:spacing w:after="0" w:line="285" w:lineRule="atLeast"/>
+        <w:rPr>
+          <w:rFonts w:ascii="Consolas" w:eastAsia="Times New Roman" w:hAnsi="Consolas" w:cs="Times New Roman"/>
+          <w:color w:val="C0C5CE"/>
+          <w:sz w:val="21"/>
+          <w:szCs w:val="21"/>
+        </w:rPr>
+      </w:pPr>
+      <w:proofErr w:type="gramStart"/>
+      <w:r>
+        <w:rPr>
+          <w:rFonts w:ascii="Consolas" w:eastAsia="Times New Roman" w:hAnsi="Consolas" w:cs="Times New Roman"/>
+          <w:color w:val="C792EA"/>
+          <w:sz w:val="21"/>
+          <w:szCs w:val="21"/>
+        </w:rPr>
+        <w:t>while</w:t>
+      </w:r>
+      <w:proofErr w:type="gramEnd"/>
+      <w:r>
+        <w:rPr>
+          <w:rFonts w:ascii="Consolas" w:eastAsia="Times New Roman" w:hAnsi="Consolas" w:cs="Times New Roman"/>
+          <w:color w:val="CDD3DE"/>
+          <w:sz w:val="21"/>
+          <w:szCs w:val="21"/>
+        </w:rPr>
+        <w:t xml:space="preserve"> (</w:t>
+      </w:r>
+      <w:proofErr w:type="spellStart"/>
+      <w:r>
+        <w:rPr>
+          <w:rFonts w:ascii="Consolas" w:eastAsia="Times New Roman" w:hAnsi="Consolas" w:cs="Times New Roman"/>
+          <w:color w:val="FF5370"/>
+          <w:sz w:val="21"/>
+          <w:szCs w:val="21"/>
+        </w:rPr>
+        <w:t>angkot</w:t>
+      </w:r>
+      <w:proofErr w:type="spellEnd"/>
+      <w:r>
+        <w:rPr>
+          <w:rFonts w:ascii="Consolas" w:eastAsia="Times New Roman" w:hAnsi="Consolas" w:cs="Times New Roman"/>
+          <w:color w:val="CDD3DE"/>
+          <w:sz w:val="21"/>
+          <w:szCs w:val="21"/>
+        </w:rPr>
+        <w:t xml:space="preserve"> </w:t>
+      </w:r>
+      <w:r>
+        <w:rPr>
+          <w:rFonts w:ascii="Consolas" w:eastAsia="Times New Roman" w:hAnsi="Consolas" w:cs="Times New Roman"/>
+          <w:color w:val="80CBC4"/>
+          <w:sz w:val="21"/>
+          <w:szCs w:val="21"/>
+        </w:rPr>
+        <w:t>&lt;=</w:t>
+      </w:r>
+      <w:r>
+        <w:rPr>
+          <w:rFonts w:ascii="Consolas" w:eastAsia="Times New Roman" w:hAnsi="Consolas" w:cs="Times New Roman"/>
+          <w:color w:val="CDD3DE"/>
+          <w:sz w:val="21"/>
+          <w:szCs w:val="21"/>
+        </w:rPr>
+        <w:t xml:space="preserve"> </w:t>
+      </w:r>
+      <w:r>
+        <w:rPr>
+          <w:rFonts w:ascii="Consolas" w:eastAsia="Times New Roman" w:hAnsi="Consolas" w:cs="Times New Roman"/>
+          <w:color w:val="F77669"/>
+          <w:sz w:val="21"/>
+          <w:szCs w:val="21"/>
+        </w:rPr>
+        <w:t>10</w:t>
+      </w:r>
+      <w:r>
+        <w:rPr>
+          <w:rFonts w:ascii="Consolas" w:eastAsia="Times New Roman" w:hAnsi="Consolas" w:cs="Times New Roman"/>
+          <w:color w:val="CDD3DE"/>
+          <w:sz w:val="21"/>
+          <w:szCs w:val="21"/>
+        </w:rPr>
+        <w:t>){</w:t>
+      </w:r>
+    </w:p>
+    <w:p>
+      <w:pPr>
+        <w:shd w:val="clear" w:color="auto" w:fill="212121"/>
+        <w:spacing w:after="0" w:line="285" w:lineRule="atLeast"/>
+        <w:rPr>
+          <w:rFonts w:ascii="Consolas" w:eastAsia="Times New Roman" w:hAnsi="Consolas" w:cs="Times New Roman"/>
+          <w:color w:val="C0C5CE"/>
+          <w:sz w:val="21"/>
+          <w:szCs w:val="21"/>
+        </w:rPr>
+      </w:pPr>
+      <w:r>
+        <w:rPr>
+          <w:rFonts w:ascii="Consolas" w:eastAsia="Times New Roman" w:hAnsi="Consolas" w:cs="Times New Roman"/>
+          <w:color w:val="CDD3DE"/>
+          <w:sz w:val="21"/>
+          <w:szCs w:val="21"/>
+        </w:rPr>
+        <w:t xml:space="preserve">    </w:t>
+      </w:r>
+      <w:proofErr w:type="gramStart"/>
+      <w:r>
+        <w:rPr>
+          <w:rFonts w:ascii="Consolas" w:eastAsia="Times New Roman" w:hAnsi="Consolas" w:cs="Times New Roman"/>
+          <w:color w:val="FF5370"/>
+          <w:sz w:val="21"/>
+          <w:szCs w:val="21"/>
+        </w:rPr>
+        <w:t>console</w:t>
+      </w:r>
+      <w:r>
+        <w:rPr>
+          <w:rFonts w:ascii="Consolas" w:eastAsia="Times New Roman" w:hAnsi="Consolas" w:cs="Times New Roman"/>
+          <w:color w:val="89DDFF"/>
+          <w:sz w:val="21"/>
+          <w:szCs w:val="21"/>
+        </w:rPr>
+        <w:t>.log</w:t>
+      </w:r>
+      <w:r>
+        <w:rPr>
+          <w:rFonts w:ascii="Consolas" w:eastAsia="Times New Roman" w:hAnsi="Consolas" w:cs="Times New Roman"/>
+          <w:color w:val="CDD3DE"/>
+          <w:sz w:val="21"/>
+          <w:szCs w:val="21"/>
+        </w:rPr>
+        <w:t>(</w:t>
+      </w:r>
+      <w:proofErr w:type="gramEnd"/>
+      <w:r>
+        <w:rPr>
+          <w:rFonts w:ascii="Consolas" w:eastAsia="Times New Roman" w:hAnsi="Consolas" w:cs="Times New Roman"/>
+          <w:color w:val="D9F5DD"/>
+          <w:sz w:val="21"/>
+          <w:szCs w:val="21"/>
+        </w:rPr>
+        <w:t>'</w:t>
+      </w:r>
+      <w:proofErr w:type="spellStart"/>
+      <w:r>
+        <w:rPr>
+          <w:rFonts w:ascii="Consolas" w:eastAsia="Times New Roman" w:hAnsi="Consolas" w:cs="Times New Roman"/>
+          <w:color w:val="C3E88D"/>
+          <w:sz w:val="21"/>
+          <w:szCs w:val="21"/>
+        </w:rPr>
+        <w:t>angkot</w:t>
+      </w:r>
+      <w:proofErr w:type="spellEnd"/>
+      <w:r>
+        <w:rPr>
+          <w:rFonts w:ascii="Consolas" w:eastAsia="Times New Roman" w:hAnsi="Consolas" w:cs="Times New Roman"/>
+          <w:color w:val="C3E88D"/>
+          <w:sz w:val="21"/>
+          <w:szCs w:val="21"/>
+        </w:rPr>
+        <w:t xml:space="preserve"> no </w:t>
+      </w:r>
+      <w:r>
+        <w:rPr>
+          <w:rFonts w:ascii="Consolas" w:eastAsia="Times New Roman" w:hAnsi="Consolas" w:cs="Times New Roman"/>
+          <w:color w:val="D9F5DD"/>
+          <w:sz w:val="21"/>
+          <w:szCs w:val="21"/>
+        </w:rPr>
+        <w:t>'</w:t>
+      </w:r>
+      <w:r>
+        <w:rPr>
+          <w:rFonts w:ascii="Consolas" w:eastAsia="Times New Roman" w:hAnsi="Consolas" w:cs="Times New Roman"/>
+          <w:color w:val="80CBC4"/>
+          <w:sz w:val="21"/>
+          <w:szCs w:val="21"/>
+        </w:rPr>
+        <w:t>+</w:t>
+      </w:r>
+      <w:proofErr w:type="spellStart"/>
+      <w:r>
+        <w:rPr>
+          <w:rFonts w:ascii="Consolas" w:eastAsia="Times New Roman" w:hAnsi="Consolas" w:cs="Times New Roman"/>
+          <w:color w:val="FF5370"/>
+          <w:sz w:val="21"/>
+          <w:szCs w:val="21"/>
+        </w:rPr>
+        <w:t>angkot</w:t>
+      </w:r>
+      <w:proofErr w:type="spellEnd"/>
+      <w:r>
+        <w:rPr>
+          <w:rFonts w:ascii="Consolas" w:eastAsia="Times New Roman" w:hAnsi="Consolas" w:cs="Times New Roman"/>
+          <w:color w:val="80CBC4"/>
+          <w:sz w:val="21"/>
+          <w:szCs w:val="21"/>
+        </w:rPr>
+        <w:t>+</w:t>
+      </w:r>
+      <w:r>
+        <w:rPr>
+          <w:rFonts w:ascii="Consolas" w:eastAsia="Times New Roman" w:hAnsi="Consolas" w:cs="Times New Roman"/>
+          <w:color w:val="D9F5DD"/>
+          <w:sz w:val="21"/>
+          <w:szCs w:val="21"/>
+        </w:rPr>
+        <w:t>'</w:t>
+      </w:r>
+      <w:r>
+        <w:rPr>
+          <w:rFonts w:ascii="Consolas" w:eastAsia="Times New Roman" w:hAnsi="Consolas" w:cs="Times New Roman"/>
+          <w:color w:val="C3E88D"/>
+          <w:sz w:val="21"/>
+          <w:szCs w:val="21"/>
+        </w:rPr>
+        <w:t xml:space="preserve"> </w:t>
+      </w:r>
+      <w:proofErr w:type="spellStart"/>
+      <w:r>
+        <w:rPr>
+          <w:rFonts w:ascii="Consolas" w:eastAsia="Times New Roman" w:hAnsi="Consolas" w:cs="Times New Roman"/>
+          <w:color w:val="C3E88D"/>
+          <w:sz w:val="21"/>
+          <w:szCs w:val="21"/>
+        </w:rPr>
+        <w:t>beroperasi</w:t>
+      </w:r>
+      <w:proofErr w:type="spellEnd"/>
+      <w:r>
+        <w:rPr>
+          <w:rFonts w:ascii="Consolas" w:eastAsia="Times New Roman" w:hAnsi="Consolas" w:cs="Times New Roman"/>
+          <w:color w:val="C3E88D"/>
+          <w:sz w:val="21"/>
+          <w:szCs w:val="21"/>
+        </w:rPr>
+        <w:t xml:space="preserve"> </w:t>
+      </w:r>
+      <w:proofErr w:type="spellStart"/>
+      <w:r>
+        <w:rPr>
+          <w:rFonts w:ascii="Consolas" w:eastAsia="Times New Roman" w:hAnsi="Consolas" w:cs="Times New Roman"/>
+          <w:color w:val="C3E88D"/>
+          <w:sz w:val="21"/>
+          <w:szCs w:val="21"/>
+        </w:rPr>
+        <w:t>dengan</w:t>
+      </w:r>
+      <w:proofErr w:type="spellEnd"/>
+      <w:r>
+        <w:rPr>
+          <w:rFonts w:ascii="Consolas" w:eastAsia="Times New Roman" w:hAnsi="Consolas" w:cs="Times New Roman"/>
+          <w:color w:val="C3E88D"/>
+          <w:sz w:val="21"/>
+          <w:szCs w:val="21"/>
+        </w:rPr>
+        <w:t xml:space="preserve"> </w:t>
+      </w:r>
+      <w:proofErr w:type="spellStart"/>
+      <w:r>
+        <w:rPr>
+          <w:rFonts w:ascii="Consolas" w:eastAsia="Times New Roman" w:hAnsi="Consolas" w:cs="Times New Roman"/>
+          <w:color w:val="C3E88D"/>
+          <w:sz w:val="21"/>
+          <w:szCs w:val="21"/>
+        </w:rPr>
+        <w:t>baik</w:t>
+      </w:r>
+      <w:proofErr w:type="spellEnd"/>
+      <w:r>
+        <w:rPr>
+          <w:rFonts w:ascii="Consolas" w:eastAsia="Times New Roman" w:hAnsi="Consolas" w:cs="Times New Roman"/>
+          <w:color w:val="D9F5DD"/>
+          <w:sz w:val="21"/>
+          <w:szCs w:val="21"/>
+        </w:rPr>
+        <w:t>'</w:t>
+      </w:r>
+      <w:r>
+        <w:rPr>
+          <w:rFonts w:ascii="Consolas" w:eastAsia="Times New Roman" w:hAnsi="Consolas" w:cs="Times New Roman"/>
+          <w:color w:val="CDD3DE"/>
+          <w:sz w:val="21"/>
+          <w:szCs w:val="21"/>
+        </w:rPr>
+        <w:t>);</w:t>
+      </w:r>
+    </w:p>
+    <w:p>
+      <w:pPr>
+        <w:shd w:val="clear" w:color="auto" w:fill="212121"/>
+        <w:spacing w:after="0" w:line="285" w:lineRule="atLeast"/>
+        <w:rPr>
+          <w:rFonts w:ascii="Consolas" w:eastAsia="Times New Roman" w:hAnsi="Consolas" w:cs="Times New Roman"/>
+          <w:color w:val="C0C5CE"/>
+          <w:sz w:val="21"/>
+          <w:szCs w:val="21"/>
+        </w:rPr>
+      </w:pPr>
+      <w:r>
+        <w:rPr>
+          <w:rFonts w:ascii="Consolas" w:eastAsia="Times New Roman" w:hAnsi="Consolas" w:cs="Times New Roman"/>
+          <w:color w:val="CDD3DE"/>
+          <w:sz w:val="21"/>
+          <w:szCs w:val="21"/>
+        </w:rPr>
+        <w:t xml:space="preserve">    </w:t>
+      </w:r>
+      <w:proofErr w:type="spellStart"/>
+      <w:proofErr w:type="gramStart"/>
+      <w:r>
+        <w:rPr>
+          <w:rFonts w:ascii="Consolas" w:eastAsia="Times New Roman" w:hAnsi="Consolas" w:cs="Times New Roman"/>
+          <w:color w:val="FF5370"/>
+          <w:sz w:val="21"/>
+          <w:szCs w:val="21"/>
+        </w:rPr>
+        <w:t>angkot</w:t>
+      </w:r>
+      <w:proofErr w:type="spellEnd"/>
+      <w:proofErr w:type="gramEnd"/>
+      <w:r>
+        <w:rPr>
+          <w:rFonts w:ascii="Consolas" w:eastAsia="Times New Roman" w:hAnsi="Consolas" w:cs="Times New Roman"/>
+          <w:color w:val="80CBC4"/>
+          <w:sz w:val="21"/>
+          <w:szCs w:val="21"/>
+        </w:rPr>
+        <w:t>++</w:t>
+      </w:r>
+      <w:r>
+        <w:rPr>
+          <w:rFonts w:ascii="Consolas" w:eastAsia="Times New Roman" w:hAnsi="Consolas" w:cs="Times New Roman"/>
+          <w:color w:val="CDD3DE"/>
+          <w:sz w:val="21"/>
+          <w:szCs w:val="21"/>
+        </w:rPr>
+        <w:t>;</w:t>
+      </w:r>
+    </w:p>
+    <w:p>
+      <w:pPr>
+        <w:shd w:val="clear" w:color="auto" w:fill="212121"/>
+        <w:spacing w:after="0" w:line="285" w:lineRule="atLeast"/>
+        <w:rPr>
+          <w:rFonts w:ascii="Consolas" w:eastAsia="Times New Roman" w:hAnsi="Consolas" w:cs="Times New Roman"/>
+          <w:color w:val="C0C5CE"/>
+          <w:sz w:val="21"/>
+          <w:szCs w:val="21"/>
+        </w:rPr>
+      </w:pPr>
+      <w:r>
+        <w:rPr>
+          <w:rFonts w:ascii="Consolas" w:eastAsia="Times New Roman" w:hAnsi="Consolas" w:cs="Times New Roman"/>
+          <w:color w:val="CDD3DE"/>
+          <w:sz w:val="21"/>
+          <w:szCs w:val="21"/>
+        </w:rPr>
+        <w:t>}</w:t>
+      </w:r>
+    </w:p>
+    <w:p>
+      <w:pPr>
+        <w:rPr>
+          <w:rFonts w:ascii="Arial Black" w:hAnsi="Arial Black"/>
+          <w:sz w:val="28"/>
+          <w:szCs w:val="28"/>
+        </w:rPr>
+      </w:pPr>
+    </w:p>
+    <w:p>
+      <w:pPr>
+        <w:jc w:val="center"/>
+        <w:rPr>
+          <w:rFonts w:ascii="Arial Black" w:hAnsi="Arial Black"/>
+          <w:sz w:val="28"/>
+          <w:szCs w:val="28"/>
+        </w:rPr>
+      </w:pPr>
+    </w:p>
+    <w:p>
+      <w:pPr>
+        <w:jc w:val="center"/>
+        <w:rPr>
+          <w:rFonts w:ascii="Arial Black" w:hAnsi="Arial Black"/>
+          <w:sz w:val="28"/>
+          <w:szCs w:val="28"/>
+        </w:rPr>
+      </w:pPr>
+      <w:r>
+        <w:rPr>
+          <w:rFonts w:ascii="Arial Black" w:hAnsi="Arial Black"/>
+          <w:sz w:val="28"/>
+          <w:szCs w:val="28"/>
+        </w:rPr>
+        <w:t>TABEL PENELUSURAN</w:t>
+      </w:r>
+    </w:p>
+    <w:p>
+      <w:pPr>
+        <w:jc w:val="center"/>
+        <w:rPr>
+          <w:rFonts w:ascii="Arial Black" w:hAnsi="Arial Black"/>
+          <w:sz w:val="28"/>
+          <w:szCs w:val="28"/>
+        </w:rPr>
+      </w:pPr>
+      <w:proofErr w:type="gramStart"/>
+      <w:r>
+        <w:rPr>
+          <w:rFonts w:ascii="Arial Black" w:hAnsi="Arial Black"/>
+          <w:sz w:val="28"/>
+          <w:szCs w:val="28"/>
+        </w:rPr>
+        <w:t>(  trace</w:t>
+      </w:r>
+      <w:proofErr w:type="gramEnd"/>
+      <w:r>
+        <w:rPr>
+          <w:rFonts w:ascii="Arial Black" w:hAnsi="Arial Black"/>
+          <w:sz w:val="28"/>
+          <w:szCs w:val="28"/>
+        </w:rPr>
+        <w:t xml:space="preserve"> table / dry-run test )</w:t>
+      </w:r>
+    </w:p>
+    <w:p>
+      <w:pPr>
+        <w:jc w:val="center"/>
+        <w:rPr>
+          <w:rFonts w:ascii="Arial Black" w:hAnsi="Arial Black"/>
+          <w:sz w:val="28"/>
+          <w:szCs w:val="28"/>
+        </w:rPr>
+      </w:pPr>
+      <w:proofErr w:type="spellStart"/>
+      <w:r>
+        <w:rPr>
+          <w:rFonts w:ascii="Arial Black" w:hAnsi="Arial Black"/>
+          <w:sz w:val="28"/>
+          <w:szCs w:val="28"/>
+        </w:rPr>
+        <w:t>Dimana</w:t>
+      </w:r>
+      <w:proofErr w:type="spellEnd"/>
+      <w:r>
+        <w:rPr>
+          <w:rFonts w:ascii="Arial Black" w:hAnsi="Arial Black"/>
+          <w:sz w:val="28"/>
+          <w:szCs w:val="28"/>
+        </w:rPr>
+        <w:t xml:space="preserve"> </w:t>
+      </w:r>
+      <w:proofErr w:type="spellStart"/>
+      <w:r>
+        <w:rPr>
+          <w:rFonts w:ascii="Arial Black" w:hAnsi="Arial Black"/>
+          <w:sz w:val="28"/>
+          <w:szCs w:val="28"/>
+        </w:rPr>
+        <w:t>kita</w:t>
+      </w:r>
+      <w:proofErr w:type="spellEnd"/>
+      <w:r>
+        <w:rPr>
+          <w:rFonts w:ascii="Arial Black" w:hAnsi="Arial Black"/>
+          <w:sz w:val="28"/>
+          <w:szCs w:val="28"/>
+        </w:rPr>
+        <w:t xml:space="preserve"> </w:t>
+      </w:r>
+      <w:proofErr w:type="spellStart"/>
+      <w:r>
+        <w:rPr>
+          <w:rFonts w:ascii="Arial Black" w:hAnsi="Arial Black"/>
+          <w:sz w:val="28"/>
+          <w:szCs w:val="28"/>
+        </w:rPr>
+        <w:t>bisa</w:t>
+      </w:r>
+      <w:proofErr w:type="spellEnd"/>
+      <w:r>
+        <w:rPr>
+          <w:rFonts w:ascii="Arial Black" w:hAnsi="Arial Black"/>
+          <w:sz w:val="28"/>
+          <w:szCs w:val="28"/>
+        </w:rPr>
+        <w:t xml:space="preserve"> </w:t>
+      </w:r>
+      <w:proofErr w:type="spellStart"/>
+      <w:r>
+        <w:rPr>
+          <w:rFonts w:ascii="Arial Black" w:hAnsi="Arial Black"/>
+          <w:sz w:val="28"/>
+          <w:szCs w:val="28"/>
+        </w:rPr>
+        <w:t>mengetahui</w:t>
+      </w:r>
+      <w:proofErr w:type="spellEnd"/>
+      <w:r>
+        <w:rPr>
+          <w:rFonts w:ascii="Arial Black" w:hAnsi="Arial Black"/>
+          <w:sz w:val="28"/>
+          <w:szCs w:val="28"/>
+        </w:rPr>
+        <w:t xml:space="preserve"> </w:t>
+      </w:r>
+      <w:proofErr w:type="spellStart"/>
+      <w:r>
+        <w:rPr>
+          <w:rFonts w:ascii="Arial Black" w:hAnsi="Arial Black"/>
+          <w:sz w:val="28"/>
+          <w:szCs w:val="28"/>
+        </w:rPr>
+        <w:t>perubahan</w:t>
+      </w:r>
+      <w:proofErr w:type="spellEnd"/>
+      <w:r>
+        <w:rPr>
+          <w:rFonts w:ascii="Arial Black" w:hAnsi="Arial Black"/>
+          <w:sz w:val="28"/>
+          <w:szCs w:val="28"/>
+        </w:rPr>
+        <w:t xml:space="preserve"> </w:t>
+      </w:r>
+      <w:proofErr w:type="spellStart"/>
+      <w:r>
+        <w:rPr>
+          <w:rFonts w:ascii="Arial Black" w:hAnsi="Arial Black"/>
+          <w:sz w:val="28"/>
+          <w:szCs w:val="28"/>
+        </w:rPr>
+        <w:t>dari</w:t>
+      </w:r>
+      <w:proofErr w:type="spellEnd"/>
+      <w:r>
+        <w:rPr>
+          <w:rFonts w:ascii="Arial Black" w:hAnsi="Arial Black"/>
+          <w:sz w:val="28"/>
+          <w:szCs w:val="28"/>
+        </w:rPr>
+        <w:t xml:space="preserve"> variable di </w:t>
+      </w:r>
+      <w:proofErr w:type="spellStart"/>
+      <w:r>
+        <w:rPr>
+          <w:rFonts w:ascii="Arial Black" w:hAnsi="Arial Black"/>
+          <w:sz w:val="28"/>
+          <w:szCs w:val="28"/>
+        </w:rPr>
+        <w:t>perulangan</w:t>
+      </w:r>
+      <w:proofErr w:type="spellEnd"/>
+      <w:r>
+        <w:rPr>
+          <w:rFonts w:ascii="Arial Black" w:hAnsi="Arial Black"/>
+          <w:sz w:val="28"/>
+          <w:szCs w:val="28"/>
+        </w:rPr>
+        <w:t xml:space="preserve"> </w:t>
+      </w:r>
+      <w:proofErr w:type="spellStart"/>
+      <w:r>
+        <w:rPr>
+          <w:rFonts w:ascii="Arial Black" w:hAnsi="Arial Black"/>
+          <w:sz w:val="28"/>
+          <w:szCs w:val="28"/>
+        </w:rPr>
+        <w:t>kita</w:t>
+      </w:r>
+      <w:proofErr w:type="spellEnd"/>
+    </w:p>
+    <w:p>
+      <w:pPr>
+        <w:rPr>
+          <w:rFonts w:ascii="Arial Black" w:hAnsi="Arial Black"/>
+          <w:sz w:val="28"/>
+          <w:szCs w:val="28"/>
+        </w:rPr>
+      </w:pPr>
+    </w:p>
+    <w:p>
+      <w:pPr>
+        <w:rPr>
+          <w:rFonts w:ascii="Arial Black" w:hAnsi="Arial Black"/>
+          <w:sz w:val="28"/>
+          <w:szCs w:val="28"/>
+        </w:rPr>
+      </w:pPr>
+      <w:r>
+        <w:rPr>
+          <w:rFonts w:ascii="Arial Black" w:hAnsi="Arial Black"/>
+          <w:sz w:val="28"/>
+          <w:szCs w:val="28"/>
+        </w:rPr>
+        <w:t xml:space="preserve">Kita </w:t>
+      </w:r>
+      <w:proofErr w:type="spellStart"/>
+      <w:r>
+        <w:rPr>
+          <w:rFonts w:ascii="Arial Black" w:hAnsi="Arial Black"/>
+          <w:sz w:val="28"/>
+          <w:szCs w:val="28"/>
+        </w:rPr>
+        <w:t>cukup</w:t>
+      </w:r>
+      <w:proofErr w:type="spellEnd"/>
+      <w:r>
+        <w:rPr>
+          <w:rFonts w:ascii="Arial Black" w:hAnsi="Arial Black"/>
+          <w:sz w:val="28"/>
+          <w:szCs w:val="28"/>
+        </w:rPr>
+        <w:t xml:space="preserve"> </w:t>
+      </w:r>
+      <w:proofErr w:type="spellStart"/>
+      <w:r>
+        <w:rPr>
+          <w:rFonts w:ascii="Arial Black" w:hAnsi="Arial Black"/>
+          <w:sz w:val="28"/>
+          <w:szCs w:val="28"/>
+        </w:rPr>
+        <w:t>tuliskan</w:t>
+      </w:r>
+      <w:proofErr w:type="spellEnd"/>
+      <w:r>
+        <w:rPr>
+          <w:rFonts w:ascii="Arial Black" w:hAnsi="Arial Black"/>
+          <w:sz w:val="28"/>
+          <w:szCs w:val="28"/>
+        </w:rPr>
+        <w:t xml:space="preserve"> </w:t>
+      </w:r>
+      <w:proofErr w:type="spellStart"/>
+      <w:proofErr w:type="gramStart"/>
+      <w:r>
+        <w:rPr>
+          <w:rFonts w:ascii="Arial Black" w:hAnsi="Arial Black"/>
+          <w:sz w:val="28"/>
+          <w:szCs w:val="28"/>
+        </w:rPr>
+        <w:t>nama</w:t>
+      </w:r>
+      <w:proofErr w:type="spellEnd"/>
+      <w:proofErr w:type="gramEnd"/>
+      <w:r>
+        <w:rPr>
+          <w:rFonts w:ascii="Arial Black" w:hAnsi="Arial Black"/>
+          <w:sz w:val="28"/>
+          <w:szCs w:val="28"/>
+        </w:rPr>
+        <w:t xml:space="preserve"> </w:t>
+      </w:r>
+      <w:proofErr w:type="spellStart"/>
+      <w:r>
+        <w:rPr>
+          <w:rFonts w:ascii="Arial Black" w:hAnsi="Arial Black"/>
+          <w:sz w:val="28"/>
+          <w:szCs w:val="28"/>
+        </w:rPr>
+        <w:t>nama</w:t>
+      </w:r>
+      <w:proofErr w:type="spellEnd"/>
+      <w:r>
+        <w:rPr>
+          <w:rFonts w:ascii="Arial Black" w:hAnsi="Arial Black"/>
+          <w:sz w:val="28"/>
+          <w:szCs w:val="28"/>
+        </w:rPr>
+        <w:t xml:space="preserve"> variable yang </w:t>
+      </w:r>
+      <w:proofErr w:type="spellStart"/>
+      <w:r>
+        <w:rPr>
+          <w:rFonts w:ascii="Arial Black" w:hAnsi="Arial Black"/>
+          <w:sz w:val="28"/>
+          <w:szCs w:val="28"/>
+        </w:rPr>
+        <w:t>kemungkinan</w:t>
+      </w:r>
+      <w:proofErr w:type="spellEnd"/>
+      <w:r>
+        <w:rPr>
+          <w:rFonts w:ascii="Arial Black" w:hAnsi="Arial Black"/>
+          <w:sz w:val="28"/>
+          <w:szCs w:val="28"/>
+        </w:rPr>
+        <w:t xml:space="preserve"> </w:t>
+      </w:r>
+      <w:proofErr w:type="spellStart"/>
+      <w:r>
+        <w:rPr>
+          <w:rFonts w:ascii="Arial Black" w:hAnsi="Arial Black"/>
+          <w:sz w:val="28"/>
+          <w:szCs w:val="28"/>
+        </w:rPr>
+        <w:t>berubah</w:t>
+      </w:r>
+      <w:proofErr w:type="spellEnd"/>
+      <w:r>
+        <w:rPr>
+          <w:rFonts w:ascii="Arial Black" w:hAnsi="Arial Black"/>
+          <w:sz w:val="28"/>
+          <w:szCs w:val="28"/>
+        </w:rPr>
+        <w:t xml:space="preserve"> / </w:t>
+      </w:r>
+      <w:proofErr w:type="spellStart"/>
+      <w:r>
+        <w:rPr>
+          <w:rFonts w:ascii="Arial Black" w:hAnsi="Arial Black"/>
+          <w:sz w:val="28"/>
+          <w:szCs w:val="28"/>
+        </w:rPr>
+        <w:t>bertambah</w:t>
+      </w:r>
+      <w:proofErr w:type="spellEnd"/>
+      <w:r>
+        <w:rPr>
+          <w:rFonts w:ascii="Arial Black" w:hAnsi="Arial Black"/>
+          <w:sz w:val="28"/>
+          <w:szCs w:val="28"/>
+        </w:rPr>
+        <w:t xml:space="preserve"> </w:t>
+      </w:r>
+      <w:proofErr w:type="spellStart"/>
+      <w:r>
+        <w:rPr>
+          <w:rFonts w:ascii="Arial Black" w:hAnsi="Arial Black"/>
+          <w:sz w:val="28"/>
+          <w:szCs w:val="28"/>
+        </w:rPr>
+        <w:t>pada</w:t>
+      </w:r>
+      <w:proofErr w:type="spellEnd"/>
+      <w:r>
+        <w:rPr>
+          <w:rFonts w:ascii="Arial Black" w:hAnsi="Arial Black"/>
+          <w:sz w:val="28"/>
+          <w:szCs w:val="28"/>
+        </w:rPr>
+        <w:t xml:space="preserve"> </w:t>
+      </w:r>
+      <w:proofErr w:type="spellStart"/>
+      <w:r>
+        <w:rPr>
+          <w:rFonts w:ascii="Arial Black" w:hAnsi="Arial Black"/>
+          <w:sz w:val="28"/>
+          <w:szCs w:val="28"/>
+        </w:rPr>
+        <w:t>saat</w:t>
+      </w:r>
+      <w:proofErr w:type="spellEnd"/>
+      <w:r>
+        <w:rPr>
+          <w:rFonts w:ascii="Arial Black" w:hAnsi="Arial Black"/>
+          <w:sz w:val="28"/>
+          <w:szCs w:val="28"/>
+        </w:rPr>
+        <w:t xml:space="preserve"> </w:t>
+      </w:r>
+      <w:proofErr w:type="spellStart"/>
+      <w:r>
+        <w:rPr>
+          <w:rFonts w:ascii="Arial Black" w:hAnsi="Arial Black"/>
+          <w:sz w:val="28"/>
+          <w:szCs w:val="28"/>
+        </w:rPr>
+        <w:t>perulangan</w:t>
+      </w:r>
+      <w:proofErr w:type="spellEnd"/>
+    </w:p>
+    <w:p>
+      <w:pPr>
+        <w:rPr>
+          <w:rFonts w:ascii="Arial Black" w:hAnsi="Arial Black"/>
+          <w:sz w:val="28"/>
+          <w:szCs w:val="28"/>
+        </w:rPr>
+      </w:pPr>
+    </w:p>
+    <w:p>
+      <w:pPr>
+        <w:jc w:val="center"/>
+        <w:rPr>
+          <w:rFonts w:ascii="Arial Black" w:hAnsi="Arial Black"/>
+          <w:sz w:val="28"/>
+          <w:szCs w:val="28"/>
+        </w:rPr>
+      </w:pPr>
+      <w:r>
+        <w:rPr>
+          <w:rFonts w:ascii="Arial Black" w:hAnsi="Arial Black"/>
+          <w:sz w:val="28"/>
+          <w:szCs w:val="28"/>
+        </w:rPr>
+        <w:t>PENGULANGAN FOR</w:t>
+      </w:r>
+    </w:p>
+    <w:p>
+      <w:pPr>
+        <w:shd w:val="clear" w:color="auto" w:fill="212121"/>
+        <w:spacing w:after="0" w:line="285" w:lineRule="atLeast"/>
+        <w:rPr>
+          <w:rFonts w:ascii="Consolas" w:eastAsia="Times New Roman" w:hAnsi="Consolas" w:cs="Times New Roman"/>
+          <w:color w:val="C0C5CE"/>
+          <w:sz w:val="21"/>
+          <w:szCs w:val="21"/>
+        </w:rPr>
+      </w:pPr>
+      <w:proofErr w:type="gramStart"/>
+      <w:r>
+        <w:rPr>
+          <w:rFonts w:ascii="Consolas" w:eastAsia="Times New Roman" w:hAnsi="Consolas" w:cs="Times New Roman"/>
+          <w:color w:val="C792EA"/>
+          <w:sz w:val="21"/>
+          <w:szCs w:val="21"/>
+        </w:rPr>
+        <w:t>for</w:t>
+      </w:r>
+      <w:r>
+        <w:rPr>
+          <w:rFonts w:ascii="Consolas" w:eastAsia="Times New Roman" w:hAnsi="Consolas" w:cs="Times New Roman"/>
+          <w:color w:val="CDD3DE"/>
+          <w:sz w:val="21"/>
+          <w:szCs w:val="21"/>
+        </w:rPr>
+        <w:t>(</w:t>
+      </w:r>
+      <w:proofErr w:type="gramEnd"/>
+      <w:r>
+        <w:rPr>
+          <w:rFonts w:ascii="Consolas" w:eastAsia="Times New Roman" w:hAnsi="Consolas" w:cs="Times New Roman"/>
+          <w:color w:val="CDD3DE"/>
+          <w:sz w:val="21"/>
+          <w:szCs w:val="21"/>
+        </w:rPr>
+        <w:t xml:space="preserve">  </w:t>
+      </w:r>
+      <w:proofErr w:type="spellStart"/>
+      <w:r>
+        <w:rPr>
+          <w:rFonts w:ascii="Consolas" w:eastAsia="Times New Roman" w:hAnsi="Consolas" w:cs="Times New Roman"/>
+          <w:color w:val="FF5370"/>
+          <w:sz w:val="21"/>
+          <w:szCs w:val="21"/>
+        </w:rPr>
+        <w:t>nilaiAwal</w:t>
+      </w:r>
+      <w:proofErr w:type="spellEnd"/>
+      <w:r>
+        <w:rPr>
+          <w:rFonts w:ascii="Consolas" w:eastAsia="Times New Roman" w:hAnsi="Consolas" w:cs="Times New Roman"/>
+          <w:color w:val="CDD3DE"/>
+          <w:sz w:val="21"/>
+          <w:szCs w:val="21"/>
+        </w:rPr>
+        <w:t xml:space="preserve">  ;   </w:t>
+      </w:r>
+      <w:proofErr w:type="spellStart"/>
+      <w:r>
+        <w:rPr>
+          <w:rFonts w:ascii="Consolas" w:eastAsia="Times New Roman" w:hAnsi="Consolas" w:cs="Times New Roman"/>
+          <w:color w:val="FF5370"/>
+          <w:sz w:val="21"/>
+          <w:szCs w:val="21"/>
+        </w:rPr>
+        <w:t>kondisi</w:t>
+      </w:r>
+      <w:proofErr w:type="spellEnd"/>
+      <w:r>
+        <w:rPr>
+          <w:rFonts w:ascii="Consolas" w:eastAsia="Times New Roman" w:hAnsi="Consolas" w:cs="Times New Roman"/>
+          <w:color w:val="CDD3DE"/>
+          <w:sz w:val="21"/>
+          <w:szCs w:val="21"/>
+        </w:rPr>
+        <w:t xml:space="preserve"> </w:t>
+      </w:r>
+      <w:proofErr w:type="spellStart"/>
+      <w:r>
+        <w:rPr>
+          <w:rFonts w:ascii="Consolas" w:eastAsia="Times New Roman" w:hAnsi="Consolas" w:cs="Times New Roman"/>
+          <w:color w:val="FF5370"/>
+          <w:sz w:val="21"/>
+          <w:szCs w:val="21"/>
+        </w:rPr>
+        <w:t>terminasi</w:t>
+      </w:r>
+      <w:proofErr w:type="spellEnd"/>
+      <w:r>
+        <w:rPr>
+          <w:rFonts w:ascii="Consolas" w:eastAsia="Times New Roman" w:hAnsi="Consolas" w:cs="Times New Roman"/>
+          <w:color w:val="CDD3DE"/>
+          <w:sz w:val="21"/>
+          <w:szCs w:val="21"/>
+        </w:rPr>
+        <w:t xml:space="preserve">    ; </w:t>
+      </w:r>
+      <w:r>
+        <w:rPr>
+          <w:rFonts w:ascii="Consolas" w:eastAsia="Times New Roman" w:hAnsi="Consolas" w:cs="Times New Roman"/>
+          <w:color w:val="FF5370"/>
+          <w:sz w:val="21"/>
+          <w:szCs w:val="21"/>
+        </w:rPr>
+        <w:t>increment</w:t>
+      </w:r>
+      <w:r>
+        <w:rPr>
+          <w:rFonts w:ascii="Consolas" w:eastAsia="Times New Roman" w:hAnsi="Consolas" w:cs="Times New Roman"/>
+          <w:color w:val="CDD3DE"/>
+          <w:sz w:val="21"/>
+          <w:szCs w:val="21"/>
+        </w:rPr>
+        <w:t xml:space="preserve"> </w:t>
+      </w:r>
+      <w:r>
+        <w:rPr>
+          <w:rFonts w:ascii="Consolas" w:eastAsia="Times New Roman" w:hAnsi="Consolas" w:cs="Times New Roman"/>
+          <w:color w:val="80CBC4"/>
+          <w:sz w:val="21"/>
+          <w:szCs w:val="21"/>
+        </w:rPr>
+        <w:t>/</w:t>
+      </w:r>
+      <w:r>
+        <w:rPr>
+          <w:rFonts w:ascii="Consolas" w:eastAsia="Times New Roman" w:hAnsi="Consolas" w:cs="Times New Roman"/>
+          <w:color w:val="CDD3DE"/>
+          <w:sz w:val="21"/>
+          <w:szCs w:val="21"/>
+        </w:rPr>
+        <w:t xml:space="preserve"> </w:t>
+      </w:r>
+      <w:r>
+        <w:rPr>
+          <w:rFonts w:ascii="Consolas" w:eastAsia="Times New Roman" w:hAnsi="Consolas" w:cs="Times New Roman"/>
+          <w:color w:val="FF5370"/>
+          <w:sz w:val="21"/>
+          <w:szCs w:val="21"/>
+        </w:rPr>
+        <w:t>decrement</w:t>
+      </w:r>
+      <w:r>
+        <w:rPr>
+          <w:rFonts w:ascii="Consolas" w:eastAsia="Times New Roman" w:hAnsi="Consolas" w:cs="Times New Roman"/>
+          <w:color w:val="CDD3DE"/>
+          <w:sz w:val="21"/>
+          <w:szCs w:val="21"/>
+        </w:rPr>
+        <w:t>){</w:t>
+      </w:r>
+    </w:p>
+    <w:p>
+      <w:pPr>
+        <w:shd w:val="clear" w:color="auto" w:fill="212121"/>
+        <w:spacing w:after="0" w:line="285" w:lineRule="atLeast"/>
+        <w:rPr>
+          <w:rFonts w:ascii="Consolas" w:eastAsia="Times New Roman" w:hAnsi="Consolas" w:cs="Times New Roman"/>
+          <w:color w:val="C0C5CE"/>
+          <w:sz w:val="21"/>
+          <w:szCs w:val="21"/>
+        </w:rPr>
+      </w:pPr>
+    </w:p>
+    <w:p>
+      <w:pPr>
+        <w:shd w:val="clear" w:color="auto" w:fill="212121"/>
+        <w:spacing w:after="0" w:line="285" w:lineRule="atLeast"/>
+        <w:rPr>
+          <w:rFonts w:ascii="Consolas" w:eastAsia="Times New Roman" w:hAnsi="Consolas" w:cs="Times New Roman"/>
+          <w:color w:val="C0C5CE"/>
+          <w:sz w:val="21"/>
+          <w:szCs w:val="21"/>
+        </w:rPr>
+      </w:pPr>
+      <w:r>
+        <w:rPr>
+          <w:rFonts w:ascii="Consolas" w:eastAsia="Times New Roman" w:hAnsi="Consolas" w:cs="Times New Roman"/>
+          <w:color w:val="CDD3DE"/>
+          <w:sz w:val="21"/>
+          <w:szCs w:val="21"/>
+        </w:rPr>
+        <w:t xml:space="preserve">    </w:t>
+      </w:r>
+      <w:proofErr w:type="spellStart"/>
+      <w:proofErr w:type="gramStart"/>
+      <w:r>
+        <w:rPr>
+          <w:rFonts w:ascii="Consolas" w:eastAsia="Times New Roman" w:hAnsi="Consolas" w:cs="Times New Roman"/>
+          <w:color w:val="FF5370"/>
+          <w:sz w:val="21"/>
+          <w:szCs w:val="21"/>
+        </w:rPr>
+        <w:t>aksi</w:t>
+      </w:r>
+      <w:proofErr w:type="spellEnd"/>
+      <w:proofErr w:type="gramEnd"/>
+    </w:p>
+    <w:p>
+      <w:pPr>
+        <w:shd w:val="clear" w:color="auto" w:fill="212121"/>
+        <w:spacing w:after="0" w:line="285" w:lineRule="atLeast"/>
+        <w:rPr>
+          <w:rFonts w:ascii="Consolas" w:eastAsia="Times New Roman" w:hAnsi="Consolas" w:cs="Times New Roman"/>
+          <w:color w:val="C0C5CE"/>
+          <w:sz w:val="21"/>
+          <w:szCs w:val="21"/>
+        </w:rPr>
+      </w:pPr>
+    </w:p>
+    <w:p>
+      <w:pPr>
+        <w:shd w:val="clear" w:color="auto" w:fill="212121"/>
+        <w:spacing w:after="0" w:line="285" w:lineRule="atLeast"/>
+        <w:rPr>
+          <w:rFonts w:ascii="Consolas" w:eastAsia="Times New Roman" w:hAnsi="Consolas" w:cs="Times New Roman"/>
+          <w:color w:val="C0C5CE"/>
+          <w:sz w:val="21"/>
+          <w:szCs w:val="21"/>
+        </w:rPr>
+      </w:pPr>
+      <w:r>
+        <w:rPr>
+          <w:rFonts w:ascii="Consolas" w:eastAsia="Times New Roman" w:hAnsi="Consolas" w:cs="Times New Roman"/>
+          <w:color w:val="CDD3DE"/>
+          <w:sz w:val="21"/>
+          <w:szCs w:val="21"/>
+        </w:rPr>
+        <w:t>}</w:t>
+      </w:r>
+    </w:p>
+    <w:p>
+      <w:pPr>
+        <w:jc w:val="center"/>
+        <w:rPr>
+          <w:rFonts w:ascii="Arial Black" w:hAnsi="Arial Black"/>
+          <w:sz w:val="28"/>
+          <w:szCs w:val="28"/>
+        </w:rPr>
+      </w:pPr>
+    </w:p>
+    <w:p>
+      <w:pPr>
+        <w:shd w:val="clear" w:color="auto" w:fill="212121"/>
+        <w:spacing w:after="0" w:line="285" w:lineRule="atLeast"/>
+        <w:rPr>
+          <w:rFonts w:ascii="Consolas" w:eastAsia="Times New Roman" w:hAnsi="Consolas" w:cs="Times New Roman"/>
+          <w:color w:val="C0C5CE"/>
+          <w:sz w:val="21"/>
+          <w:szCs w:val="21"/>
+        </w:rPr>
+      </w:pPr>
+      <w:proofErr w:type="gramStart"/>
+      <w:r>
+        <w:rPr>
+          <w:rFonts w:ascii="Consolas" w:eastAsia="Times New Roman" w:hAnsi="Consolas" w:cs="Times New Roman"/>
+          <w:color w:val="C792EA"/>
+          <w:sz w:val="21"/>
+          <w:szCs w:val="21"/>
+        </w:rPr>
+        <w:lastRenderedPageBreak/>
+        <w:t>for</w:t>
+      </w:r>
+      <w:proofErr w:type="gramEnd"/>
+      <w:r>
+        <w:rPr>
+          <w:rFonts w:ascii="Consolas" w:eastAsia="Times New Roman" w:hAnsi="Consolas" w:cs="Times New Roman"/>
+          <w:color w:val="CDD3DE"/>
+          <w:sz w:val="21"/>
+          <w:szCs w:val="21"/>
+        </w:rPr>
+        <w:t xml:space="preserve"> (</w:t>
+      </w:r>
+      <w:proofErr w:type="spellStart"/>
+      <w:r>
+        <w:rPr>
+          <w:rFonts w:ascii="Consolas" w:eastAsia="Times New Roman" w:hAnsi="Consolas" w:cs="Times New Roman"/>
+          <w:color w:val="FF5370"/>
+          <w:sz w:val="21"/>
+          <w:szCs w:val="21"/>
+        </w:rPr>
+        <w:t>angkot</w:t>
+      </w:r>
+      <w:proofErr w:type="spellEnd"/>
+      <w:r>
+        <w:rPr>
+          <w:rFonts w:ascii="Consolas" w:eastAsia="Times New Roman" w:hAnsi="Consolas" w:cs="Times New Roman"/>
+          <w:color w:val="CDD3DE"/>
+          <w:sz w:val="21"/>
+          <w:szCs w:val="21"/>
+        </w:rPr>
+        <w:t xml:space="preserve">; </w:t>
+      </w:r>
+      <w:proofErr w:type="spellStart"/>
+      <w:r>
+        <w:rPr>
+          <w:rFonts w:ascii="Consolas" w:eastAsia="Times New Roman" w:hAnsi="Consolas" w:cs="Times New Roman"/>
+          <w:color w:val="FF5370"/>
+          <w:sz w:val="21"/>
+          <w:szCs w:val="21"/>
+        </w:rPr>
+        <w:t>angkot</w:t>
+      </w:r>
+      <w:proofErr w:type="spellEnd"/>
+      <w:r>
+        <w:rPr>
+          <w:rFonts w:ascii="Consolas" w:eastAsia="Times New Roman" w:hAnsi="Consolas" w:cs="Times New Roman"/>
+          <w:color w:val="CDD3DE"/>
+          <w:sz w:val="21"/>
+          <w:szCs w:val="21"/>
+        </w:rPr>
+        <w:t xml:space="preserve"> </w:t>
+      </w:r>
+      <w:r>
+        <w:rPr>
+          <w:rFonts w:ascii="Consolas" w:eastAsia="Times New Roman" w:hAnsi="Consolas" w:cs="Times New Roman"/>
+          <w:color w:val="80CBC4"/>
+          <w:sz w:val="21"/>
+          <w:szCs w:val="21"/>
+        </w:rPr>
+        <w:t>&lt;=</w:t>
+      </w:r>
+      <w:r>
+        <w:rPr>
+          <w:rFonts w:ascii="Consolas" w:eastAsia="Times New Roman" w:hAnsi="Consolas" w:cs="Times New Roman"/>
+          <w:color w:val="CDD3DE"/>
+          <w:sz w:val="21"/>
+          <w:szCs w:val="21"/>
+        </w:rPr>
+        <w:t xml:space="preserve"> </w:t>
+      </w:r>
+      <w:proofErr w:type="spellStart"/>
+      <w:r>
+        <w:rPr>
+          <w:rFonts w:ascii="Consolas" w:eastAsia="Times New Roman" w:hAnsi="Consolas" w:cs="Times New Roman"/>
+          <w:color w:val="FF5370"/>
+          <w:sz w:val="21"/>
+          <w:szCs w:val="21"/>
+        </w:rPr>
+        <w:t>jmlhAngkot</w:t>
+      </w:r>
+      <w:proofErr w:type="spellEnd"/>
+      <w:r>
+        <w:rPr>
+          <w:rFonts w:ascii="Consolas" w:eastAsia="Times New Roman" w:hAnsi="Consolas" w:cs="Times New Roman"/>
+          <w:color w:val="CDD3DE"/>
+          <w:sz w:val="21"/>
+          <w:szCs w:val="21"/>
+        </w:rPr>
+        <w:t xml:space="preserve">; </w:t>
+      </w:r>
+      <w:proofErr w:type="spellStart"/>
+      <w:r>
+        <w:rPr>
+          <w:rFonts w:ascii="Consolas" w:eastAsia="Times New Roman" w:hAnsi="Consolas" w:cs="Times New Roman"/>
+          <w:color w:val="FF5370"/>
+          <w:sz w:val="21"/>
+          <w:szCs w:val="21"/>
+        </w:rPr>
+        <w:t>angkot</w:t>
+      </w:r>
+      <w:proofErr w:type="spellEnd"/>
+      <w:r>
+        <w:rPr>
+          <w:rFonts w:ascii="Consolas" w:eastAsia="Times New Roman" w:hAnsi="Consolas" w:cs="Times New Roman"/>
+          <w:color w:val="80CBC4"/>
+          <w:sz w:val="21"/>
+          <w:szCs w:val="21"/>
+        </w:rPr>
+        <w:t>++</w:t>
+      </w:r>
+      <w:r>
+        <w:rPr>
+          <w:rFonts w:ascii="Consolas" w:eastAsia="Times New Roman" w:hAnsi="Consolas" w:cs="Times New Roman"/>
+          <w:color w:val="CDD3DE"/>
+          <w:sz w:val="21"/>
+          <w:szCs w:val="21"/>
+        </w:rPr>
+        <w:t>){</w:t>
+      </w:r>
+    </w:p>
+    <w:p>
+      <w:pPr>
+        <w:shd w:val="clear" w:color="auto" w:fill="212121"/>
+        <w:spacing w:after="0" w:line="285" w:lineRule="atLeast"/>
+        <w:rPr>
+          <w:rFonts w:ascii="Consolas" w:eastAsia="Times New Roman" w:hAnsi="Consolas" w:cs="Times New Roman"/>
+          <w:color w:val="C0C5CE"/>
+          <w:sz w:val="21"/>
+          <w:szCs w:val="21"/>
+        </w:rPr>
+      </w:pPr>
+      <w:r>
+        <w:rPr>
+          <w:rFonts w:ascii="Consolas" w:eastAsia="Times New Roman" w:hAnsi="Consolas" w:cs="Times New Roman"/>
+          <w:color w:val="CDD3DE"/>
+          <w:sz w:val="21"/>
+          <w:szCs w:val="21"/>
+        </w:rPr>
+        <w:t xml:space="preserve">    </w:t>
+      </w:r>
+      <w:proofErr w:type="gramStart"/>
+      <w:r>
+        <w:rPr>
+          <w:rFonts w:ascii="Consolas" w:eastAsia="Times New Roman" w:hAnsi="Consolas" w:cs="Times New Roman"/>
+          <w:color w:val="FF5370"/>
+          <w:sz w:val="21"/>
+          <w:szCs w:val="21"/>
+        </w:rPr>
+        <w:t>console</w:t>
+      </w:r>
+      <w:r>
+        <w:rPr>
+          <w:rFonts w:ascii="Consolas" w:eastAsia="Times New Roman" w:hAnsi="Consolas" w:cs="Times New Roman"/>
+          <w:color w:val="89DDFF"/>
+          <w:sz w:val="21"/>
+          <w:szCs w:val="21"/>
+        </w:rPr>
+        <w:t>.log</w:t>
+      </w:r>
+      <w:r>
+        <w:rPr>
+          <w:rFonts w:ascii="Consolas" w:eastAsia="Times New Roman" w:hAnsi="Consolas" w:cs="Times New Roman"/>
+          <w:color w:val="CDD3DE"/>
+          <w:sz w:val="21"/>
+          <w:szCs w:val="21"/>
+        </w:rPr>
+        <w:t>(</w:t>
+      </w:r>
+      <w:proofErr w:type="gramEnd"/>
+      <w:r>
+        <w:rPr>
+          <w:rFonts w:ascii="Consolas" w:eastAsia="Times New Roman" w:hAnsi="Consolas" w:cs="Times New Roman"/>
+          <w:color w:val="D9F5DD"/>
+          <w:sz w:val="21"/>
+          <w:szCs w:val="21"/>
+        </w:rPr>
+        <w:t>'</w:t>
+      </w:r>
+      <w:proofErr w:type="spellStart"/>
+      <w:r>
+        <w:rPr>
+          <w:rFonts w:ascii="Consolas" w:eastAsia="Times New Roman" w:hAnsi="Consolas" w:cs="Times New Roman"/>
+          <w:color w:val="C3E88D"/>
+          <w:sz w:val="21"/>
+          <w:szCs w:val="21"/>
+        </w:rPr>
+        <w:t>angkot</w:t>
+      </w:r>
+      <w:proofErr w:type="spellEnd"/>
+      <w:r>
+        <w:rPr>
+          <w:rFonts w:ascii="Consolas" w:eastAsia="Times New Roman" w:hAnsi="Consolas" w:cs="Times New Roman"/>
+          <w:color w:val="C3E88D"/>
+          <w:sz w:val="21"/>
+          <w:szCs w:val="21"/>
+        </w:rPr>
+        <w:t xml:space="preserve"> no </w:t>
+      </w:r>
+      <w:r>
+        <w:rPr>
+          <w:rFonts w:ascii="Consolas" w:eastAsia="Times New Roman" w:hAnsi="Consolas" w:cs="Times New Roman"/>
+          <w:color w:val="D9F5DD"/>
+          <w:sz w:val="21"/>
+          <w:szCs w:val="21"/>
+        </w:rPr>
+        <w:t>'</w:t>
+      </w:r>
+      <w:r>
+        <w:rPr>
+          <w:rFonts w:ascii="Consolas" w:eastAsia="Times New Roman" w:hAnsi="Consolas" w:cs="Times New Roman"/>
+          <w:color w:val="80CBC4"/>
+          <w:sz w:val="21"/>
+          <w:szCs w:val="21"/>
+        </w:rPr>
+        <w:t>+</w:t>
+      </w:r>
+      <w:proofErr w:type="spellStart"/>
+      <w:r>
+        <w:rPr>
+          <w:rFonts w:ascii="Consolas" w:eastAsia="Times New Roman" w:hAnsi="Consolas" w:cs="Times New Roman"/>
+          <w:color w:val="FF5370"/>
+          <w:sz w:val="21"/>
+          <w:szCs w:val="21"/>
+        </w:rPr>
+        <w:t>angkot</w:t>
+      </w:r>
+      <w:proofErr w:type="spellEnd"/>
+      <w:r>
+        <w:rPr>
+          <w:rFonts w:ascii="Consolas" w:eastAsia="Times New Roman" w:hAnsi="Consolas" w:cs="Times New Roman"/>
+          <w:color w:val="80CBC4"/>
+          <w:sz w:val="21"/>
+          <w:szCs w:val="21"/>
+        </w:rPr>
+        <w:t>+</w:t>
+      </w:r>
+      <w:r>
+        <w:rPr>
+          <w:rFonts w:ascii="Consolas" w:eastAsia="Times New Roman" w:hAnsi="Consolas" w:cs="Times New Roman"/>
+          <w:color w:val="D9F5DD"/>
+          <w:sz w:val="21"/>
+          <w:szCs w:val="21"/>
+        </w:rPr>
+        <w:t>'</w:t>
+      </w:r>
+      <w:r>
+        <w:rPr>
+          <w:rFonts w:ascii="Consolas" w:eastAsia="Times New Roman" w:hAnsi="Consolas" w:cs="Times New Roman"/>
+          <w:color w:val="C3E88D"/>
+          <w:sz w:val="21"/>
+          <w:szCs w:val="21"/>
+        </w:rPr>
+        <w:t xml:space="preserve"> </w:t>
+      </w:r>
+      <w:proofErr w:type="spellStart"/>
+      <w:r>
+        <w:rPr>
+          <w:rFonts w:ascii="Consolas" w:eastAsia="Times New Roman" w:hAnsi="Consolas" w:cs="Times New Roman"/>
+          <w:color w:val="C3E88D"/>
+          <w:sz w:val="21"/>
+          <w:szCs w:val="21"/>
+        </w:rPr>
+        <w:t>sedang</w:t>
+      </w:r>
+      <w:proofErr w:type="spellEnd"/>
+      <w:r>
+        <w:rPr>
+          <w:rFonts w:ascii="Consolas" w:eastAsia="Times New Roman" w:hAnsi="Consolas" w:cs="Times New Roman"/>
+          <w:color w:val="C3E88D"/>
+          <w:sz w:val="21"/>
+          <w:szCs w:val="21"/>
+        </w:rPr>
+        <w:t xml:space="preserve"> </w:t>
+      </w:r>
+      <w:proofErr w:type="spellStart"/>
+      <w:r>
+        <w:rPr>
+          <w:rFonts w:ascii="Consolas" w:eastAsia="Times New Roman" w:hAnsi="Consolas" w:cs="Times New Roman"/>
+          <w:color w:val="C3E88D"/>
+          <w:sz w:val="21"/>
+          <w:szCs w:val="21"/>
+        </w:rPr>
+        <w:t>tidak</w:t>
+      </w:r>
+      <w:proofErr w:type="spellEnd"/>
+      <w:r>
+        <w:rPr>
+          <w:rFonts w:ascii="Consolas" w:eastAsia="Times New Roman" w:hAnsi="Consolas" w:cs="Times New Roman"/>
+          <w:color w:val="C3E88D"/>
+          <w:sz w:val="21"/>
+          <w:szCs w:val="21"/>
+        </w:rPr>
+        <w:t xml:space="preserve"> </w:t>
+      </w:r>
+      <w:proofErr w:type="spellStart"/>
+      <w:r>
+        <w:rPr>
+          <w:rFonts w:ascii="Consolas" w:eastAsia="Times New Roman" w:hAnsi="Consolas" w:cs="Times New Roman"/>
+          <w:color w:val="C3E88D"/>
+          <w:sz w:val="21"/>
+          <w:szCs w:val="21"/>
+        </w:rPr>
+        <w:t>beroprasi</w:t>
+      </w:r>
+      <w:proofErr w:type="spellEnd"/>
+      <w:r>
+        <w:rPr>
+          <w:rFonts w:ascii="Consolas" w:eastAsia="Times New Roman" w:hAnsi="Consolas" w:cs="Times New Roman"/>
+          <w:color w:val="D9F5DD"/>
+          <w:sz w:val="21"/>
+          <w:szCs w:val="21"/>
+        </w:rPr>
+        <w:t>'</w:t>
+      </w:r>
+      <w:r>
+        <w:rPr>
+          <w:rFonts w:ascii="Consolas" w:eastAsia="Times New Roman" w:hAnsi="Consolas" w:cs="Times New Roman"/>
+          <w:color w:val="CDD3DE"/>
+          <w:sz w:val="21"/>
+          <w:szCs w:val="21"/>
+        </w:rPr>
+        <w:t>);</w:t>
+      </w:r>
+    </w:p>
+    <w:p>
+      <w:pPr>
+        <w:shd w:val="clear" w:color="auto" w:fill="212121"/>
+        <w:spacing w:after="0" w:line="285" w:lineRule="atLeast"/>
+        <w:rPr>
+          <w:rFonts w:ascii="Consolas" w:eastAsia="Times New Roman" w:hAnsi="Consolas" w:cs="Times New Roman"/>
+          <w:color w:val="C0C5CE"/>
+          <w:sz w:val="21"/>
+          <w:szCs w:val="21"/>
+        </w:rPr>
+      </w:pPr>
+      <w:r>
+        <w:rPr>
+          <w:rFonts w:ascii="Consolas" w:eastAsia="Times New Roman" w:hAnsi="Consolas" w:cs="Times New Roman"/>
+          <w:color w:val="CDD3DE"/>
+          <w:sz w:val="21"/>
+          <w:szCs w:val="21"/>
+        </w:rPr>
+        <w:t>}</w:t>
+      </w:r>
+    </w:p>
+    <w:p>
+      <w:pPr>
+        <w:jc w:val="center"/>
+        <w:rPr>
+          <w:rFonts w:ascii="Arial Black" w:hAnsi="Arial Black"/>
+          <w:sz w:val="28"/>
+          <w:szCs w:val="28"/>
+        </w:rPr>
+      </w:pPr>
+    </w:p>
+    <w:p>
+      <w:pPr>
+        <w:jc w:val="center"/>
+        <w:rPr>
+          <w:rFonts w:ascii="Arial Black" w:hAnsi="Arial Black"/>
+          <w:sz w:val="28"/>
+          <w:szCs w:val="28"/>
+        </w:rPr>
+      </w:pPr>
+    </w:p>
+    <w:p>
+      <w:pPr>
+        <w:jc w:val="center"/>
+        <w:rPr>
+          <w:rFonts w:ascii="Arial Black" w:hAnsi="Arial Black"/>
+          <w:sz w:val="28"/>
+          <w:szCs w:val="28"/>
+        </w:rPr>
+      </w:pPr>
+      <w:r>
+        <w:rPr>
+          <w:rFonts w:ascii="Arial Black" w:hAnsi="Arial Black"/>
+          <w:sz w:val="28"/>
+          <w:szCs w:val="28"/>
+        </w:rPr>
+        <w:t>PENGKONDISIAN / PERCABANGAN</w:t>
+      </w:r>
+    </w:p>
+    <w:p>
+      <w:pPr>
+        <w:jc w:val="center"/>
+        <w:rPr>
+          <w:rFonts w:ascii="Arial Black" w:hAnsi="Arial Black"/>
+          <w:sz w:val="28"/>
+          <w:szCs w:val="28"/>
+        </w:rPr>
+      </w:pPr>
+      <w:r>
+        <w:rPr>
+          <w:rFonts w:ascii="Arial Black" w:hAnsi="Arial Black"/>
+          <w:sz w:val="28"/>
+          <w:szCs w:val="28"/>
+        </w:rPr>
+        <w:t>IF</w:t>
+      </w:r>
+    </w:p>
+    <w:p>
+      <w:pPr>
+        <w:shd w:val="clear" w:color="auto" w:fill="212121"/>
+        <w:spacing w:after="0" w:line="285" w:lineRule="atLeast"/>
+        <w:rPr>
+          <w:rFonts w:ascii="Consolas" w:eastAsia="Times New Roman" w:hAnsi="Consolas" w:cs="Times New Roman"/>
+          <w:color w:val="C0C5CE"/>
+          <w:sz w:val="21"/>
+          <w:szCs w:val="21"/>
+        </w:rPr>
+      </w:pPr>
+      <w:proofErr w:type="gramStart"/>
+      <w:r>
+        <w:rPr>
+          <w:rFonts w:ascii="Consolas" w:eastAsia="Times New Roman" w:hAnsi="Consolas" w:cs="Times New Roman"/>
+          <w:color w:val="C792EA"/>
+          <w:sz w:val="21"/>
+          <w:szCs w:val="21"/>
+        </w:rPr>
+        <w:t>if</w:t>
+      </w:r>
+      <w:r>
+        <w:rPr>
+          <w:rFonts w:ascii="Consolas" w:eastAsia="Times New Roman" w:hAnsi="Consolas" w:cs="Times New Roman"/>
+          <w:color w:val="CDD3DE"/>
+          <w:sz w:val="21"/>
+          <w:szCs w:val="21"/>
+        </w:rPr>
+        <w:t>(</w:t>
+      </w:r>
+      <w:proofErr w:type="spellStart"/>
+      <w:proofErr w:type="gramEnd"/>
+      <w:r>
+        <w:rPr>
+          <w:rFonts w:ascii="Consolas" w:eastAsia="Times New Roman" w:hAnsi="Consolas" w:cs="Times New Roman"/>
+          <w:color w:val="FF5370"/>
+          <w:sz w:val="21"/>
+          <w:szCs w:val="21"/>
+        </w:rPr>
+        <w:t>kondisi</w:t>
+      </w:r>
+      <w:proofErr w:type="spellEnd"/>
+      <w:r>
+        <w:rPr>
+          <w:rFonts w:ascii="Consolas" w:eastAsia="Times New Roman" w:hAnsi="Consolas" w:cs="Times New Roman"/>
+          <w:color w:val="CDD3DE"/>
+          <w:sz w:val="21"/>
+          <w:szCs w:val="21"/>
+        </w:rPr>
+        <w:t>){</w:t>
+      </w:r>
+    </w:p>
+    <w:p>
+      <w:pPr>
+        <w:shd w:val="clear" w:color="auto" w:fill="212121"/>
+        <w:spacing w:after="0" w:line="285" w:lineRule="atLeast"/>
+        <w:rPr>
+          <w:rFonts w:ascii="Consolas" w:eastAsia="Times New Roman" w:hAnsi="Consolas" w:cs="Times New Roman"/>
+          <w:color w:val="C0C5CE"/>
+          <w:sz w:val="21"/>
+          <w:szCs w:val="21"/>
+        </w:rPr>
+      </w:pPr>
+      <w:r>
+        <w:rPr>
+          <w:rFonts w:ascii="Consolas" w:eastAsia="Times New Roman" w:hAnsi="Consolas" w:cs="Times New Roman"/>
+          <w:color w:val="CDD3DE"/>
+          <w:sz w:val="21"/>
+          <w:szCs w:val="21"/>
+        </w:rPr>
+        <w:t xml:space="preserve">    </w:t>
+      </w:r>
+      <w:r>
+        <w:rPr>
+          <w:rFonts w:ascii="Consolas" w:eastAsia="Times New Roman" w:hAnsi="Consolas" w:cs="Times New Roman"/>
+          <w:color w:val="FF5370"/>
+          <w:sz w:val="21"/>
+          <w:szCs w:val="21"/>
+        </w:rPr>
+        <w:t>aksi1</w:t>
+      </w:r>
+    </w:p>
+    <w:p>
+      <w:pPr>
+        <w:shd w:val="clear" w:color="auto" w:fill="212121"/>
+        <w:spacing w:after="0" w:line="285" w:lineRule="atLeast"/>
+        <w:rPr>
+          <w:rFonts w:ascii="Consolas" w:eastAsia="Times New Roman" w:hAnsi="Consolas" w:cs="Times New Roman"/>
+          <w:color w:val="C0C5CE"/>
+          <w:sz w:val="21"/>
+          <w:szCs w:val="21"/>
+        </w:rPr>
+      </w:pPr>
+      <w:r>
+        <w:rPr>
+          <w:rFonts w:ascii="Consolas" w:eastAsia="Times New Roman" w:hAnsi="Consolas" w:cs="Times New Roman"/>
+          <w:color w:val="CDD3DE"/>
+          <w:sz w:val="21"/>
+          <w:szCs w:val="21"/>
+        </w:rPr>
+        <w:t>}</w:t>
+      </w:r>
+    </w:p>
+    <w:p>
+      <w:pPr>
+        <w:jc w:val="center"/>
+        <w:rPr>
+          <w:rFonts w:ascii="Consolas" w:eastAsia="Times New Roman" w:hAnsi="Consolas" w:cs="Times New Roman"/>
+          <w:color w:val="C792EA"/>
+          <w:sz w:val="21"/>
+          <w:szCs w:val="21"/>
+        </w:rPr>
+      </w:pPr>
+    </w:p>
+    <w:p>
+      <w:pPr>
+        <w:jc w:val="center"/>
+        <w:rPr>
+          <w:rFonts w:ascii="Arial Black" w:hAnsi="Arial Black"/>
+          <w:sz w:val="28"/>
+          <w:szCs w:val="28"/>
+        </w:rPr>
+      </w:pPr>
+      <w:proofErr w:type="spellStart"/>
+      <w:r>
+        <w:rPr>
+          <w:rFonts w:ascii="Arial Black" w:hAnsi="Arial Black"/>
+          <w:sz w:val="28"/>
+          <w:szCs w:val="28"/>
+        </w:rPr>
+        <w:t>Melakukan</w:t>
+      </w:r>
+      <w:proofErr w:type="spellEnd"/>
+      <w:r>
+        <w:rPr>
+          <w:rFonts w:ascii="Arial Black" w:hAnsi="Arial Black"/>
+          <w:sz w:val="28"/>
+          <w:szCs w:val="28"/>
+        </w:rPr>
+        <w:t xml:space="preserve"> </w:t>
+      </w:r>
+      <w:proofErr w:type="spellStart"/>
+      <w:r>
+        <w:rPr>
+          <w:rFonts w:ascii="Arial Black" w:hAnsi="Arial Black"/>
+          <w:sz w:val="28"/>
+          <w:szCs w:val="28"/>
+        </w:rPr>
+        <w:t>aksi</w:t>
+      </w:r>
+      <w:proofErr w:type="spellEnd"/>
+      <w:r>
+        <w:rPr>
+          <w:rFonts w:ascii="Arial Black" w:hAnsi="Arial Black"/>
+          <w:sz w:val="28"/>
+          <w:szCs w:val="28"/>
+        </w:rPr>
+        <w:t xml:space="preserve"> </w:t>
+      </w:r>
+      <w:proofErr w:type="spellStart"/>
+      <w:r>
+        <w:rPr>
+          <w:rFonts w:ascii="Arial Black" w:hAnsi="Arial Black"/>
+          <w:sz w:val="28"/>
+          <w:szCs w:val="28"/>
+        </w:rPr>
+        <w:t>jika</w:t>
+      </w:r>
+      <w:proofErr w:type="spellEnd"/>
+      <w:r>
+        <w:rPr>
+          <w:rFonts w:ascii="Arial Black" w:hAnsi="Arial Black"/>
+          <w:sz w:val="28"/>
+          <w:szCs w:val="28"/>
+        </w:rPr>
+        <w:t xml:space="preserve"> </w:t>
+      </w:r>
+      <w:proofErr w:type="spellStart"/>
+      <w:r>
+        <w:rPr>
+          <w:rFonts w:ascii="Arial Black" w:hAnsi="Arial Black"/>
+          <w:sz w:val="28"/>
+          <w:szCs w:val="28"/>
+        </w:rPr>
+        <w:t>kondisi</w:t>
+      </w:r>
+      <w:proofErr w:type="spellEnd"/>
+      <w:r>
+        <w:rPr>
+          <w:rFonts w:ascii="Arial Black" w:hAnsi="Arial Black"/>
+          <w:sz w:val="28"/>
+          <w:szCs w:val="28"/>
+        </w:rPr>
+        <w:t xml:space="preserve"> </w:t>
+      </w:r>
+      <w:proofErr w:type="spellStart"/>
+      <w:r>
+        <w:rPr>
+          <w:rFonts w:ascii="Arial Black" w:hAnsi="Arial Black"/>
+          <w:sz w:val="28"/>
+          <w:szCs w:val="28"/>
+        </w:rPr>
+        <w:t>bernilai</w:t>
+      </w:r>
+      <w:proofErr w:type="spellEnd"/>
+      <w:r>
+        <w:rPr>
+          <w:rFonts w:ascii="Arial Black" w:hAnsi="Arial Black"/>
+          <w:sz w:val="28"/>
+          <w:szCs w:val="28"/>
+        </w:rPr>
+        <w:t xml:space="preserve"> true</w:t>
+      </w:r>
+    </w:p>
+    <w:p>
+      <w:pPr>
+        <w:jc w:val="center"/>
+        <w:rPr>
+          <w:rFonts w:ascii="Arial Black" w:hAnsi="Arial Black"/>
+          <w:sz w:val="28"/>
+          <w:szCs w:val="28"/>
+        </w:rPr>
+      </w:pPr>
+      <w:proofErr w:type="spellStart"/>
+      <w:r>
+        <w:rPr>
+          <w:rFonts w:ascii="Arial Black" w:hAnsi="Arial Black"/>
+          <w:sz w:val="28"/>
+          <w:szCs w:val="28"/>
+        </w:rPr>
+        <w:t>Jika</w:t>
+      </w:r>
+      <w:proofErr w:type="spellEnd"/>
+      <w:r>
+        <w:rPr>
+          <w:rFonts w:ascii="Arial Black" w:hAnsi="Arial Black"/>
+          <w:sz w:val="28"/>
+          <w:szCs w:val="28"/>
+        </w:rPr>
+        <w:t xml:space="preserve"> </w:t>
+      </w:r>
+      <w:proofErr w:type="spellStart"/>
+      <w:r>
+        <w:rPr>
+          <w:rFonts w:ascii="Arial Black" w:hAnsi="Arial Black"/>
+          <w:sz w:val="28"/>
+          <w:szCs w:val="28"/>
+        </w:rPr>
+        <w:t>kondisi</w:t>
+      </w:r>
+      <w:proofErr w:type="spellEnd"/>
+      <w:r>
+        <w:rPr>
+          <w:rFonts w:ascii="Arial Black" w:hAnsi="Arial Black"/>
+          <w:sz w:val="28"/>
+          <w:szCs w:val="28"/>
+        </w:rPr>
+        <w:t xml:space="preserve"> </w:t>
+      </w:r>
+      <w:proofErr w:type="spellStart"/>
+      <w:r>
+        <w:rPr>
+          <w:rFonts w:ascii="Arial Black" w:hAnsi="Arial Black"/>
+          <w:sz w:val="28"/>
+          <w:szCs w:val="28"/>
+        </w:rPr>
+        <w:t>bernilai</w:t>
+      </w:r>
+      <w:proofErr w:type="spellEnd"/>
+      <w:r>
+        <w:rPr>
+          <w:rFonts w:ascii="Arial Black" w:hAnsi="Arial Black"/>
+          <w:sz w:val="28"/>
+          <w:szCs w:val="28"/>
+        </w:rPr>
+        <w:t xml:space="preserve"> false </w:t>
+      </w:r>
+      <w:proofErr w:type="spellStart"/>
+      <w:r>
+        <w:rPr>
+          <w:rFonts w:ascii="Arial Black" w:hAnsi="Arial Black"/>
+          <w:sz w:val="28"/>
+          <w:szCs w:val="28"/>
+        </w:rPr>
+        <w:t>maka</w:t>
+      </w:r>
+      <w:proofErr w:type="spellEnd"/>
+      <w:r>
+        <w:rPr>
+          <w:rFonts w:ascii="Arial Black" w:hAnsi="Arial Black"/>
+          <w:sz w:val="28"/>
+          <w:szCs w:val="28"/>
+        </w:rPr>
+        <w:t xml:space="preserve"> </w:t>
+      </w:r>
+      <w:proofErr w:type="spellStart"/>
+      <w:r>
+        <w:rPr>
+          <w:rFonts w:ascii="Arial Black" w:hAnsi="Arial Black"/>
+          <w:sz w:val="28"/>
+          <w:szCs w:val="28"/>
+        </w:rPr>
+        <w:t>keluar</w:t>
+      </w:r>
+      <w:proofErr w:type="spellEnd"/>
+      <w:r>
+        <w:rPr>
+          <w:rFonts w:ascii="Arial Black" w:hAnsi="Arial Black"/>
+          <w:sz w:val="28"/>
+          <w:szCs w:val="28"/>
+        </w:rPr>
+        <w:t xml:space="preserve"> </w:t>
+      </w:r>
+      <w:proofErr w:type="spellStart"/>
+      <w:r>
+        <w:rPr>
+          <w:rFonts w:ascii="Arial Black" w:hAnsi="Arial Black"/>
+          <w:sz w:val="28"/>
+          <w:szCs w:val="28"/>
+        </w:rPr>
+        <w:t>dari</w:t>
+      </w:r>
+      <w:proofErr w:type="spellEnd"/>
+      <w:r>
+        <w:rPr>
+          <w:rFonts w:ascii="Arial Black" w:hAnsi="Arial Black"/>
+          <w:sz w:val="28"/>
+          <w:szCs w:val="28"/>
+        </w:rPr>
+        <w:t xml:space="preserve"> </w:t>
+      </w:r>
+      <w:proofErr w:type="spellStart"/>
+      <w:proofErr w:type="gramStart"/>
+      <w:r>
+        <w:rPr>
+          <w:rFonts w:ascii="Arial Black" w:hAnsi="Arial Black"/>
+          <w:sz w:val="28"/>
+          <w:szCs w:val="28"/>
+        </w:rPr>
+        <w:t>blok</w:t>
+      </w:r>
+      <w:proofErr w:type="spellEnd"/>
+      <w:proofErr w:type="gramEnd"/>
+      <w:r>
+        <w:rPr>
+          <w:rFonts w:ascii="Arial Black" w:hAnsi="Arial Black"/>
+          <w:sz w:val="28"/>
+          <w:szCs w:val="28"/>
+        </w:rPr>
+        <w:t xml:space="preserve"> { }</w:t>
+      </w:r>
+    </w:p>
+    <w:p>
+      <w:pPr>
+        <w:shd w:val="clear" w:color="auto" w:fill="212121"/>
+        <w:spacing w:after="0" w:line="285" w:lineRule="atLeast"/>
+        <w:rPr>
+          <w:rFonts w:ascii="Consolas" w:eastAsia="Times New Roman" w:hAnsi="Consolas" w:cs="Times New Roman"/>
+          <w:color w:val="C0C5CE"/>
+          <w:sz w:val="21"/>
+          <w:szCs w:val="21"/>
+        </w:rPr>
+      </w:pPr>
+      <w:proofErr w:type="gramStart"/>
+      <w:r>
+        <w:rPr>
+          <w:rFonts w:ascii="Consolas" w:eastAsia="Times New Roman" w:hAnsi="Consolas" w:cs="Times New Roman"/>
+          <w:color w:val="C792EA"/>
+          <w:sz w:val="21"/>
+          <w:szCs w:val="21"/>
+        </w:rPr>
+        <w:t>if</w:t>
+      </w:r>
+      <w:r>
+        <w:rPr>
+          <w:rFonts w:ascii="Consolas" w:eastAsia="Times New Roman" w:hAnsi="Consolas" w:cs="Times New Roman"/>
+          <w:color w:val="CDD3DE"/>
+          <w:sz w:val="21"/>
+          <w:szCs w:val="21"/>
+        </w:rPr>
+        <w:t>(</w:t>
+      </w:r>
+      <w:proofErr w:type="spellStart"/>
+      <w:proofErr w:type="gramEnd"/>
+      <w:r>
+        <w:rPr>
+          <w:rFonts w:ascii="Consolas" w:eastAsia="Times New Roman" w:hAnsi="Consolas" w:cs="Times New Roman"/>
+          <w:color w:val="FF5370"/>
+          <w:sz w:val="21"/>
+          <w:szCs w:val="21"/>
+        </w:rPr>
+        <w:t>kondisi</w:t>
+      </w:r>
+      <w:proofErr w:type="spellEnd"/>
+      <w:r>
+        <w:rPr>
+          <w:rFonts w:ascii="Consolas" w:eastAsia="Times New Roman" w:hAnsi="Consolas" w:cs="Times New Roman"/>
+          <w:color w:val="CDD3DE"/>
+          <w:sz w:val="21"/>
+          <w:szCs w:val="21"/>
+        </w:rPr>
+        <w:t>){</w:t>
+      </w:r>
+    </w:p>
+    <w:p>
+      <w:pPr>
+        <w:shd w:val="clear" w:color="auto" w:fill="212121"/>
+        <w:spacing w:after="0" w:line="285" w:lineRule="atLeast"/>
+        <w:rPr>
+          <w:rFonts w:ascii="Consolas" w:eastAsia="Times New Roman" w:hAnsi="Consolas" w:cs="Times New Roman"/>
+          <w:color w:val="C0C5CE"/>
+          <w:sz w:val="21"/>
+          <w:szCs w:val="21"/>
+        </w:rPr>
+      </w:pPr>
+      <w:r>
+        <w:rPr>
+          <w:rFonts w:ascii="Consolas" w:eastAsia="Times New Roman" w:hAnsi="Consolas" w:cs="Times New Roman"/>
+          <w:color w:val="CDD3DE"/>
+          <w:sz w:val="21"/>
+          <w:szCs w:val="21"/>
+        </w:rPr>
+        <w:t xml:space="preserve">    </w:t>
+      </w:r>
+      <w:r>
+        <w:rPr>
+          <w:rFonts w:ascii="Consolas" w:eastAsia="Times New Roman" w:hAnsi="Consolas" w:cs="Times New Roman"/>
+          <w:color w:val="FF5370"/>
+          <w:sz w:val="21"/>
+          <w:szCs w:val="21"/>
+        </w:rPr>
+        <w:t>aksi1</w:t>
+      </w:r>
+    </w:p>
+    <w:p>
+      <w:pPr>
+        <w:shd w:val="clear" w:color="auto" w:fill="212121"/>
+        <w:spacing w:after="0" w:line="285" w:lineRule="atLeast"/>
+        <w:rPr>
+          <w:rFonts w:ascii="Consolas" w:eastAsia="Times New Roman" w:hAnsi="Consolas" w:cs="Times New Roman"/>
+          <w:color w:val="C0C5CE"/>
+          <w:sz w:val="21"/>
+          <w:szCs w:val="21"/>
+        </w:rPr>
+      </w:pPr>
+      <w:proofErr w:type="gramStart"/>
+      <w:r>
+        <w:rPr>
+          <w:rFonts w:ascii="Consolas" w:eastAsia="Times New Roman" w:hAnsi="Consolas" w:cs="Times New Roman"/>
+          <w:color w:val="CDD3DE"/>
+          <w:sz w:val="21"/>
+          <w:szCs w:val="21"/>
+        </w:rPr>
+        <w:t>}</w:t>
+      </w:r>
+      <w:r>
+        <w:rPr>
+          <w:rFonts w:ascii="Consolas" w:eastAsia="Times New Roman" w:hAnsi="Consolas" w:cs="Times New Roman"/>
+          <w:color w:val="C792EA"/>
+          <w:sz w:val="21"/>
+          <w:szCs w:val="21"/>
+        </w:rPr>
+        <w:t>else</w:t>
+      </w:r>
+      <w:proofErr w:type="gramEnd"/>
+      <w:r>
+        <w:rPr>
+          <w:rFonts w:ascii="Consolas" w:eastAsia="Times New Roman" w:hAnsi="Consolas" w:cs="Times New Roman"/>
+          <w:color w:val="CDD3DE"/>
+          <w:sz w:val="21"/>
+          <w:szCs w:val="21"/>
+        </w:rPr>
+        <w:t xml:space="preserve"> {</w:t>
+      </w:r>
+    </w:p>
+    <w:p>
+      <w:pPr>
+        <w:shd w:val="clear" w:color="auto" w:fill="212121"/>
+        <w:spacing w:after="0" w:line="285" w:lineRule="atLeast"/>
+        <w:rPr>
+          <w:rFonts w:ascii="Consolas" w:eastAsia="Times New Roman" w:hAnsi="Consolas" w:cs="Times New Roman"/>
+          <w:color w:val="C0C5CE"/>
+          <w:sz w:val="21"/>
+          <w:szCs w:val="21"/>
+        </w:rPr>
+      </w:pPr>
+      <w:r>
+        <w:rPr>
+          <w:rFonts w:ascii="Consolas" w:eastAsia="Times New Roman" w:hAnsi="Consolas" w:cs="Times New Roman"/>
+          <w:color w:val="CDD3DE"/>
+          <w:sz w:val="21"/>
+          <w:szCs w:val="21"/>
+        </w:rPr>
+        <w:t xml:space="preserve">    </w:t>
+      </w:r>
+      <w:r>
+        <w:rPr>
+          <w:rFonts w:ascii="Consolas" w:eastAsia="Times New Roman" w:hAnsi="Consolas" w:cs="Times New Roman"/>
+          <w:color w:val="FF5370"/>
+          <w:sz w:val="21"/>
+          <w:szCs w:val="21"/>
+        </w:rPr>
+        <w:t>aksi2</w:t>
+      </w:r>
+    </w:p>
+    <w:p>
+      <w:pPr>
+        <w:shd w:val="clear" w:color="auto" w:fill="212121"/>
+        <w:spacing w:after="0" w:line="285" w:lineRule="atLeast"/>
+        <w:rPr>
+          <w:rFonts w:ascii="Consolas" w:eastAsia="Times New Roman" w:hAnsi="Consolas" w:cs="Times New Roman"/>
+          <w:color w:val="C0C5CE"/>
+          <w:sz w:val="21"/>
+          <w:szCs w:val="21"/>
+        </w:rPr>
+      </w:pPr>
+      <w:r>
+        <w:rPr>
+          <w:rFonts w:ascii="Consolas" w:eastAsia="Times New Roman" w:hAnsi="Consolas" w:cs="Times New Roman"/>
+          <w:color w:val="CDD3DE"/>
+          <w:sz w:val="21"/>
+          <w:szCs w:val="21"/>
+        </w:rPr>
+        <w:t>}</w:t>
+      </w:r>
+    </w:p>
+    <w:p>
+      <w:pPr>
+        <w:jc w:val="center"/>
+        <w:rPr>
+          <w:rFonts w:ascii="Arial Black" w:hAnsi="Arial Black"/>
+          <w:sz w:val="28"/>
+          <w:szCs w:val="28"/>
+        </w:rPr>
+      </w:pPr>
+    </w:p>
+    <w:p>
+      <w:pPr>
+        <w:jc w:val="center"/>
+        <w:rPr>
+          <w:rFonts w:ascii="Arial Black" w:hAnsi="Arial Black"/>
+          <w:sz w:val="28"/>
+          <w:szCs w:val="28"/>
+        </w:rPr>
+      </w:pPr>
+      <w:proofErr w:type="spellStart"/>
+      <w:r>
+        <w:rPr>
+          <w:rFonts w:ascii="Arial Black" w:hAnsi="Arial Black"/>
+          <w:sz w:val="28"/>
+          <w:szCs w:val="28"/>
+        </w:rPr>
+        <w:t>Lakukan</w:t>
+      </w:r>
+      <w:proofErr w:type="spellEnd"/>
+      <w:r>
+        <w:rPr>
+          <w:rFonts w:ascii="Arial Black" w:hAnsi="Arial Black"/>
+          <w:sz w:val="28"/>
+          <w:szCs w:val="28"/>
+        </w:rPr>
+        <w:t xml:space="preserve"> aksi1 </w:t>
+      </w:r>
+      <w:proofErr w:type="spellStart"/>
+      <w:r>
+        <w:rPr>
+          <w:rFonts w:ascii="Arial Black" w:hAnsi="Arial Black"/>
+          <w:sz w:val="28"/>
+          <w:szCs w:val="28"/>
+        </w:rPr>
+        <w:t>jika</w:t>
+      </w:r>
+      <w:proofErr w:type="spellEnd"/>
+      <w:r>
+        <w:rPr>
+          <w:rFonts w:ascii="Arial Black" w:hAnsi="Arial Black"/>
+          <w:sz w:val="28"/>
+          <w:szCs w:val="28"/>
+        </w:rPr>
+        <w:t xml:space="preserve"> </w:t>
+      </w:r>
+      <w:proofErr w:type="spellStart"/>
+      <w:r>
+        <w:rPr>
+          <w:rFonts w:ascii="Arial Black" w:hAnsi="Arial Black"/>
+          <w:sz w:val="28"/>
+          <w:szCs w:val="28"/>
+        </w:rPr>
+        <w:t>kondisi</w:t>
+      </w:r>
+      <w:proofErr w:type="spellEnd"/>
+      <w:r>
+        <w:rPr>
+          <w:rFonts w:ascii="Arial Black" w:hAnsi="Arial Black"/>
+          <w:sz w:val="28"/>
+          <w:szCs w:val="28"/>
+        </w:rPr>
+        <w:t xml:space="preserve"> </w:t>
+      </w:r>
+      <w:proofErr w:type="spellStart"/>
+      <w:r>
+        <w:rPr>
+          <w:rFonts w:ascii="Arial Black" w:hAnsi="Arial Black"/>
+          <w:sz w:val="28"/>
+          <w:szCs w:val="28"/>
+        </w:rPr>
+        <w:t>bernilai</w:t>
+      </w:r>
+      <w:proofErr w:type="spellEnd"/>
+      <w:r>
+        <w:rPr>
+          <w:rFonts w:ascii="Arial Black" w:hAnsi="Arial Black"/>
+          <w:sz w:val="28"/>
+          <w:szCs w:val="28"/>
+        </w:rPr>
+        <w:t xml:space="preserve"> </w:t>
+      </w:r>
+      <w:proofErr w:type="spellStart"/>
+      <w:r>
+        <w:rPr>
+          <w:rFonts w:ascii="Arial Black" w:hAnsi="Arial Black"/>
+          <w:sz w:val="28"/>
+          <w:szCs w:val="28"/>
+        </w:rPr>
+        <w:t>benar</w:t>
+      </w:r>
+      <w:proofErr w:type="spellEnd"/>
+    </w:p>
+    <w:p>
+      <w:pPr>
+        <w:jc w:val="center"/>
+        <w:rPr>
+          <w:rFonts w:ascii="Arial Black" w:hAnsi="Arial Black"/>
+          <w:sz w:val="28"/>
+          <w:szCs w:val="28"/>
+        </w:rPr>
+      </w:pPr>
+      <w:proofErr w:type="spellStart"/>
+      <w:r>
+        <w:rPr>
+          <w:rFonts w:ascii="Arial Black" w:hAnsi="Arial Black"/>
+          <w:sz w:val="28"/>
+          <w:szCs w:val="28"/>
+        </w:rPr>
+        <w:t>Lakukan</w:t>
+      </w:r>
+      <w:proofErr w:type="spellEnd"/>
+      <w:r>
+        <w:rPr>
+          <w:rFonts w:ascii="Arial Black" w:hAnsi="Arial Black"/>
+          <w:sz w:val="28"/>
+          <w:szCs w:val="28"/>
+        </w:rPr>
+        <w:t xml:space="preserve"> aksi2 </w:t>
+      </w:r>
+      <w:proofErr w:type="spellStart"/>
+      <w:r>
+        <w:rPr>
+          <w:rFonts w:ascii="Arial Black" w:hAnsi="Arial Black"/>
+          <w:sz w:val="28"/>
+          <w:szCs w:val="28"/>
+        </w:rPr>
+        <w:t>jika</w:t>
+      </w:r>
+      <w:proofErr w:type="spellEnd"/>
+      <w:r>
+        <w:rPr>
+          <w:rFonts w:ascii="Arial Black" w:hAnsi="Arial Black"/>
+          <w:sz w:val="28"/>
+          <w:szCs w:val="28"/>
+        </w:rPr>
+        <w:t xml:space="preserve"> </w:t>
+      </w:r>
+      <w:proofErr w:type="spellStart"/>
+      <w:r>
+        <w:rPr>
+          <w:rFonts w:ascii="Arial Black" w:hAnsi="Arial Black"/>
+          <w:sz w:val="28"/>
+          <w:szCs w:val="28"/>
+        </w:rPr>
+        <w:t>kondisi</w:t>
+      </w:r>
+      <w:proofErr w:type="spellEnd"/>
+      <w:r>
+        <w:rPr>
+          <w:rFonts w:ascii="Arial Black" w:hAnsi="Arial Black"/>
+          <w:sz w:val="28"/>
+          <w:szCs w:val="28"/>
+        </w:rPr>
+        <w:t xml:space="preserve"> </w:t>
+      </w:r>
+      <w:proofErr w:type="spellStart"/>
+      <w:r>
+        <w:rPr>
+          <w:rFonts w:ascii="Arial Black" w:hAnsi="Arial Black"/>
+          <w:sz w:val="28"/>
+          <w:szCs w:val="28"/>
+        </w:rPr>
+        <w:t>bernilai</w:t>
+      </w:r>
+      <w:proofErr w:type="spellEnd"/>
+      <w:r>
+        <w:rPr>
+          <w:rFonts w:ascii="Arial Black" w:hAnsi="Arial Black"/>
+          <w:sz w:val="28"/>
+          <w:szCs w:val="28"/>
+        </w:rPr>
+        <w:t xml:space="preserve"> false</w:t>
+      </w:r>
+    </w:p>
+    <w:p>
+      <w:pPr>
+        <w:jc w:val="center"/>
+        <w:rPr>
+          <w:rFonts w:ascii="Arial Black" w:hAnsi="Arial Black"/>
+          <w:sz w:val="28"/>
+          <w:szCs w:val="28"/>
+        </w:rPr>
+      </w:pPr>
+    </w:p>
+    <w:p>
+      <w:pPr>
+        <w:jc w:val="center"/>
+        <w:rPr>
+          <w:rFonts w:ascii="Arial Black" w:hAnsi="Arial Black"/>
+          <w:sz w:val="28"/>
+          <w:szCs w:val="28"/>
+        </w:rPr>
+      </w:pPr>
+      <w:r>
+        <w:rPr>
+          <w:rFonts w:ascii="Arial Black" w:hAnsi="Arial Black"/>
+          <w:sz w:val="28"/>
+          <w:szCs w:val="28"/>
+        </w:rPr>
+        <w:t xml:space="preserve">ELSE IF </w:t>
+      </w:r>
+    </w:p>
+    <w:p>
+      <w:pPr>
+        <w:jc w:val="center"/>
+        <w:rPr>
+          <w:rFonts w:ascii="Arial Black" w:hAnsi="Arial Black"/>
+          <w:sz w:val="28"/>
+          <w:szCs w:val="28"/>
+        </w:rPr>
+      </w:pPr>
+      <w:r>
+        <w:rPr>
+          <w:rFonts w:ascii="Arial Black" w:hAnsi="Arial Black"/>
+          <w:sz w:val="28"/>
+          <w:szCs w:val="28"/>
+        </w:rPr>
+        <w:t xml:space="preserve">Di </w:t>
+      </w:r>
+      <w:proofErr w:type="spellStart"/>
+      <w:r>
+        <w:rPr>
+          <w:rFonts w:ascii="Arial Black" w:hAnsi="Arial Black"/>
+          <w:sz w:val="28"/>
+          <w:szCs w:val="28"/>
+        </w:rPr>
+        <w:t>gunakan</w:t>
+      </w:r>
+      <w:proofErr w:type="spellEnd"/>
+      <w:r>
+        <w:rPr>
+          <w:rFonts w:ascii="Arial Black" w:hAnsi="Arial Black"/>
+          <w:sz w:val="28"/>
+          <w:szCs w:val="28"/>
+        </w:rPr>
+        <w:t xml:space="preserve"> </w:t>
+      </w:r>
+      <w:proofErr w:type="spellStart"/>
+      <w:r>
+        <w:rPr>
+          <w:rFonts w:ascii="Arial Black" w:hAnsi="Arial Black"/>
+          <w:sz w:val="28"/>
+          <w:szCs w:val="28"/>
+        </w:rPr>
+        <w:t>jika</w:t>
+      </w:r>
+      <w:proofErr w:type="spellEnd"/>
+      <w:r>
+        <w:rPr>
+          <w:rFonts w:ascii="Arial Black" w:hAnsi="Arial Black"/>
+          <w:sz w:val="28"/>
+          <w:szCs w:val="28"/>
+        </w:rPr>
+        <w:t xml:space="preserve"> </w:t>
+      </w:r>
+      <w:proofErr w:type="spellStart"/>
+      <w:r>
+        <w:rPr>
+          <w:rFonts w:ascii="Arial Black" w:hAnsi="Arial Black"/>
+          <w:sz w:val="28"/>
+          <w:szCs w:val="28"/>
+        </w:rPr>
+        <w:t>mempunyai</w:t>
+      </w:r>
+      <w:proofErr w:type="spellEnd"/>
+      <w:r>
+        <w:rPr>
+          <w:rFonts w:ascii="Arial Black" w:hAnsi="Arial Black"/>
+          <w:sz w:val="28"/>
+          <w:szCs w:val="28"/>
+        </w:rPr>
+        <w:t xml:space="preserve"> </w:t>
+      </w:r>
+      <w:proofErr w:type="spellStart"/>
+      <w:r>
+        <w:rPr>
+          <w:rFonts w:ascii="Arial Black" w:hAnsi="Arial Black"/>
+          <w:sz w:val="28"/>
+          <w:szCs w:val="28"/>
+        </w:rPr>
+        <w:t>kondisi</w:t>
+      </w:r>
+      <w:proofErr w:type="spellEnd"/>
+      <w:r>
+        <w:rPr>
+          <w:rFonts w:ascii="Arial Black" w:hAnsi="Arial Black"/>
+          <w:sz w:val="28"/>
+          <w:szCs w:val="28"/>
+        </w:rPr>
+        <w:t xml:space="preserve"> </w:t>
+      </w:r>
+      <w:proofErr w:type="spellStart"/>
+      <w:r>
+        <w:rPr>
+          <w:rFonts w:ascii="Arial Black" w:hAnsi="Arial Black"/>
+          <w:sz w:val="28"/>
+          <w:szCs w:val="28"/>
+        </w:rPr>
+        <w:t>lain</w:t>
+      </w:r>
+      <w:proofErr w:type="spellEnd"/>
+      <w:r>
+        <w:rPr>
+          <w:rFonts w:ascii="Arial Black" w:hAnsi="Arial Black"/>
+          <w:sz w:val="28"/>
+          <w:szCs w:val="28"/>
+        </w:rPr>
+        <w:t xml:space="preserve">, </w:t>
+      </w:r>
+      <w:proofErr w:type="spellStart"/>
+      <w:r>
+        <w:rPr>
+          <w:rFonts w:ascii="Arial Black" w:hAnsi="Arial Black"/>
+          <w:sz w:val="28"/>
+          <w:szCs w:val="28"/>
+        </w:rPr>
+        <w:t>selain</w:t>
+      </w:r>
+      <w:proofErr w:type="spellEnd"/>
+      <w:r>
+        <w:rPr>
+          <w:rFonts w:ascii="Arial Black" w:hAnsi="Arial Black"/>
+          <w:sz w:val="28"/>
+          <w:szCs w:val="28"/>
+        </w:rPr>
+        <w:t xml:space="preserve"> if </w:t>
+      </w:r>
+      <w:proofErr w:type="spellStart"/>
+      <w:r>
+        <w:rPr>
+          <w:rFonts w:ascii="Arial Black" w:hAnsi="Arial Black"/>
+          <w:sz w:val="28"/>
+          <w:szCs w:val="28"/>
+        </w:rPr>
+        <w:t>dan</w:t>
+      </w:r>
+      <w:proofErr w:type="spellEnd"/>
+      <w:r>
+        <w:rPr>
+          <w:rFonts w:ascii="Arial Black" w:hAnsi="Arial Black"/>
+          <w:sz w:val="28"/>
+          <w:szCs w:val="28"/>
+        </w:rPr>
+        <w:t xml:space="preserve"> else</w:t>
+      </w:r>
+    </w:p>
+    <w:p>
+      <w:pPr>
+        <w:shd w:val="clear" w:color="auto" w:fill="212121"/>
+        <w:spacing w:after="0" w:line="285" w:lineRule="atLeast"/>
+        <w:rPr>
+          <w:rFonts w:ascii="Consolas" w:eastAsia="Times New Roman" w:hAnsi="Consolas" w:cs="Times New Roman"/>
+          <w:color w:val="C0C5CE"/>
+          <w:sz w:val="21"/>
+          <w:szCs w:val="21"/>
+        </w:rPr>
+      </w:pPr>
+      <w:proofErr w:type="gramStart"/>
+      <w:r>
+        <w:rPr>
+          <w:rFonts w:ascii="Consolas" w:eastAsia="Times New Roman" w:hAnsi="Consolas" w:cs="Times New Roman"/>
+          <w:color w:val="C792EA"/>
+          <w:sz w:val="21"/>
+          <w:szCs w:val="21"/>
+        </w:rPr>
+        <w:t>if</w:t>
+      </w:r>
+      <w:r>
+        <w:rPr>
+          <w:rFonts w:ascii="Consolas" w:eastAsia="Times New Roman" w:hAnsi="Consolas" w:cs="Times New Roman"/>
+          <w:color w:val="CDD3DE"/>
+          <w:sz w:val="21"/>
+          <w:szCs w:val="21"/>
+        </w:rPr>
+        <w:t>(</w:t>
+      </w:r>
+      <w:proofErr w:type="spellStart"/>
+      <w:proofErr w:type="gramEnd"/>
+      <w:r>
+        <w:rPr>
+          <w:rFonts w:ascii="Consolas" w:eastAsia="Times New Roman" w:hAnsi="Consolas" w:cs="Times New Roman"/>
+          <w:color w:val="FF5370"/>
+          <w:sz w:val="21"/>
+          <w:szCs w:val="21"/>
+        </w:rPr>
+        <w:t>kondisi</w:t>
+      </w:r>
+      <w:proofErr w:type="spellEnd"/>
+      <w:r>
+        <w:rPr>
+          <w:rFonts w:ascii="Consolas" w:eastAsia="Times New Roman" w:hAnsi="Consolas" w:cs="Times New Roman"/>
+          <w:color w:val="CDD3DE"/>
+          <w:sz w:val="21"/>
+          <w:szCs w:val="21"/>
+        </w:rPr>
+        <w:t>){</w:t>
+      </w:r>
+    </w:p>
+    <w:p>
+      <w:pPr>
+        <w:shd w:val="clear" w:color="auto" w:fill="212121"/>
+        <w:spacing w:after="0" w:line="285" w:lineRule="atLeast"/>
+        <w:rPr>
+          <w:rFonts w:ascii="Consolas" w:eastAsia="Times New Roman" w:hAnsi="Consolas" w:cs="Times New Roman"/>
+          <w:color w:val="C0C5CE"/>
+          <w:sz w:val="21"/>
+          <w:szCs w:val="21"/>
+        </w:rPr>
+      </w:pPr>
+      <w:r>
+        <w:rPr>
+          <w:rFonts w:ascii="Consolas" w:eastAsia="Times New Roman" w:hAnsi="Consolas" w:cs="Times New Roman"/>
+          <w:color w:val="CDD3DE"/>
+          <w:sz w:val="21"/>
+          <w:szCs w:val="21"/>
+        </w:rPr>
+        <w:t xml:space="preserve">    </w:t>
+      </w:r>
+      <w:r>
+        <w:rPr>
+          <w:rFonts w:ascii="Consolas" w:eastAsia="Times New Roman" w:hAnsi="Consolas" w:cs="Times New Roman"/>
+          <w:color w:val="FF5370"/>
+          <w:sz w:val="21"/>
+          <w:szCs w:val="21"/>
+        </w:rPr>
+        <w:t>aksi1</w:t>
+      </w:r>
+    </w:p>
+    <w:p>
+      <w:pPr>
+        <w:shd w:val="clear" w:color="auto" w:fill="212121"/>
+        <w:spacing w:after="0" w:line="285" w:lineRule="atLeast"/>
+        <w:rPr>
+          <w:rFonts w:ascii="Consolas" w:eastAsia="Times New Roman" w:hAnsi="Consolas" w:cs="Times New Roman"/>
+          <w:color w:val="C0C5CE"/>
+          <w:sz w:val="21"/>
+          <w:szCs w:val="21"/>
+        </w:rPr>
+      </w:pPr>
+      <w:proofErr w:type="gramStart"/>
+      <w:r>
+        <w:rPr>
+          <w:rFonts w:ascii="Consolas" w:eastAsia="Times New Roman" w:hAnsi="Consolas" w:cs="Times New Roman"/>
+          <w:color w:val="CDD3DE"/>
+          <w:sz w:val="21"/>
+          <w:szCs w:val="21"/>
+        </w:rPr>
+        <w:t>}</w:t>
+      </w:r>
+      <w:r>
+        <w:rPr>
+          <w:rFonts w:ascii="Consolas" w:eastAsia="Times New Roman" w:hAnsi="Consolas" w:cs="Times New Roman"/>
+          <w:color w:val="C792EA"/>
+          <w:sz w:val="21"/>
+          <w:szCs w:val="21"/>
+        </w:rPr>
+        <w:t>else</w:t>
+      </w:r>
+      <w:proofErr w:type="gramEnd"/>
+      <w:r>
+        <w:rPr>
+          <w:rFonts w:ascii="Consolas" w:eastAsia="Times New Roman" w:hAnsi="Consolas" w:cs="Times New Roman"/>
+          <w:color w:val="CDD3DE"/>
+          <w:sz w:val="21"/>
+          <w:szCs w:val="21"/>
+        </w:rPr>
+        <w:t xml:space="preserve"> </w:t>
+      </w:r>
+      <w:r>
+        <w:rPr>
+          <w:rFonts w:ascii="Consolas" w:eastAsia="Times New Roman" w:hAnsi="Consolas" w:cs="Times New Roman"/>
+          <w:color w:val="C792EA"/>
+          <w:sz w:val="21"/>
+          <w:szCs w:val="21"/>
+        </w:rPr>
+        <w:t>if</w:t>
+      </w:r>
+      <w:r>
+        <w:rPr>
+          <w:rFonts w:ascii="Consolas" w:eastAsia="Times New Roman" w:hAnsi="Consolas" w:cs="Times New Roman"/>
+          <w:color w:val="CDD3DE"/>
+          <w:sz w:val="21"/>
+          <w:szCs w:val="21"/>
+        </w:rPr>
+        <w:t xml:space="preserve"> (</w:t>
+      </w:r>
+      <w:r>
+        <w:rPr>
+          <w:rFonts w:ascii="Consolas" w:eastAsia="Times New Roman" w:hAnsi="Consolas" w:cs="Times New Roman"/>
+          <w:color w:val="FF5370"/>
+          <w:sz w:val="21"/>
+          <w:szCs w:val="21"/>
+        </w:rPr>
+        <w:t>kondisi2</w:t>
+      </w:r>
+      <w:r>
+        <w:rPr>
+          <w:rFonts w:ascii="Consolas" w:eastAsia="Times New Roman" w:hAnsi="Consolas" w:cs="Times New Roman"/>
+          <w:color w:val="CDD3DE"/>
+          <w:sz w:val="21"/>
+          <w:szCs w:val="21"/>
+        </w:rPr>
+        <w:t>){</w:t>
+      </w:r>
+    </w:p>
+    <w:p>
+      <w:pPr>
+        <w:shd w:val="clear" w:color="auto" w:fill="212121"/>
+        <w:spacing w:after="0" w:line="285" w:lineRule="atLeast"/>
+        <w:rPr>
+          <w:rFonts w:ascii="Consolas" w:eastAsia="Times New Roman" w:hAnsi="Consolas" w:cs="Times New Roman"/>
+          <w:color w:val="C0C5CE"/>
+          <w:sz w:val="21"/>
+          <w:szCs w:val="21"/>
+        </w:rPr>
+      </w:pPr>
+      <w:r>
+        <w:rPr>
+          <w:rFonts w:ascii="Consolas" w:eastAsia="Times New Roman" w:hAnsi="Consolas" w:cs="Times New Roman"/>
+          <w:color w:val="CDD3DE"/>
+          <w:sz w:val="21"/>
+          <w:szCs w:val="21"/>
+        </w:rPr>
+        <w:t xml:space="preserve">    </w:t>
+      </w:r>
+      <w:r>
+        <w:rPr>
+          <w:rFonts w:ascii="Consolas" w:eastAsia="Times New Roman" w:hAnsi="Consolas" w:cs="Times New Roman"/>
+          <w:color w:val="FF5370"/>
+          <w:sz w:val="21"/>
+          <w:szCs w:val="21"/>
+        </w:rPr>
+        <w:t>aksi2</w:t>
+      </w:r>
+    </w:p>
+    <w:p>
+      <w:pPr>
+        <w:shd w:val="clear" w:color="auto" w:fill="212121"/>
+        <w:spacing w:after="0" w:line="285" w:lineRule="atLeast"/>
+        <w:rPr>
+          <w:rFonts w:ascii="Consolas" w:eastAsia="Times New Roman" w:hAnsi="Consolas" w:cs="Times New Roman"/>
+          <w:color w:val="C0C5CE"/>
+          <w:sz w:val="21"/>
+          <w:szCs w:val="21"/>
+        </w:rPr>
+      </w:pPr>
+      <w:proofErr w:type="gramStart"/>
+      <w:r>
+        <w:rPr>
+          <w:rFonts w:ascii="Consolas" w:eastAsia="Times New Roman" w:hAnsi="Consolas" w:cs="Times New Roman"/>
+          <w:color w:val="CDD3DE"/>
+          <w:sz w:val="21"/>
+          <w:szCs w:val="21"/>
+        </w:rPr>
+        <w:t>}</w:t>
+      </w:r>
+      <w:r>
+        <w:rPr>
+          <w:rFonts w:ascii="Consolas" w:eastAsia="Times New Roman" w:hAnsi="Consolas" w:cs="Times New Roman"/>
+          <w:color w:val="C792EA"/>
+          <w:sz w:val="21"/>
+          <w:szCs w:val="21"/>
+        </w:rPr>
+        <w:t>else</w:t>
+      </w:r>
+      <w:proofErr w:type="gramEnd"/>
+      <w:r>
+        <w:rPr>
+          <w:rFonts w:ascii="Consolas" w:eastAsia="Times New Roman" w:hAnsi="Consolas" w:cs="Times New Roman"/>
+          <w:color w:val="CDD3DE"/>
+          <w:sz w:val="21"/>
+          <w:szCs w:val="21"/>
+        </w:rPr>
+        <w:t xml:space="preserve"> {</w:t>
+      </w:r>
+    </w:p>
+    <w:p>
+      <w:pPr>
+        <w:shd w:val="clear" w:color="auto" w:fill="212121"/>
+        <w:spacing w:after="0" w:line="285" w:lineRule="atLeast"/>
+        <w:rPr>
+          <w:rFonts w:ascii="Consolas" w:eastAsia="Times New Roman" w:hAnsi="Consolas" w:cs="Times New Roman"/>
+          <w:color w:val="C0C5CE"/>
+          <w:sz w:val="21"/>
+          <w:szCs w:val="21"/>
+        </w:rPr>
+      </w:pPr>
+      <w:r>
+        <w:rPr>
+          <w:rFonts w:ascii="Consolas" w:eastAsia="Times New Roman" w:hAnsi="Consolas" w:cs="Times New Roman"/>
+          <w:color w:val="CDD3DE"/>
+          <w:sz w:val="21"/>
+          <w:szCs w:val="21"/>
+        </w:rPr>
+        <w:lastRenderedPageBreak/>
+        <w:t xml:space="preserve">    </w:t>
+      </w:r>
+      <w:r>
+        <w:rPr>
+          <w:rFonts w:ascii="Consolas" w:eastAsia="Times New Roman" w:hAnsi="Consolas" w:cs="Times New Roman"/>
+          <w:color w:val="FF5370"/>
+          <w:sz w:val="21"/>
+          <w:szCs w:val="21"/>
+        </w:rPr>
+        <w:t>aksi2</w:t>
+      </w:r>
+    </w:p>
+    <w:p>
+      <w:pPr>
+        <w:shd w:val="clear" w:color="auto" w:fill="212121"/>
+        <w:spacing w:after="0" w:line="285" w:lineRule="atLeast"/>
+        <w:rPr>
+          <w:rFonts w:ascii="Consolas" w:eastAsia="Times New Roman" w:hAnsi="Consolas" w:cs="Times New Roman"/>
+          <w:color w:val="C0C5CE"/>
+          <w:sz w:val="21"/>
+          <w:szCs w:val="21"/>
+        </w:rPr>
+      </w:pPr>
+      <w:r>
+        <w:rPr>
+          <w:rFonts w:ascii="Consolas" w:eastAsia="Times New Roman" w:hAnsi="Consolas" w:cs="Times New Roman"/>
+          <w:color w:val="CDD3DE"/>
+          <w:sz w:val="21"/>
+          <w:szCs w:val="21"/>
+        </w:rPr>
+        <w:t>}</w:t>
+      </w:r>
+    </w:p>
+    <w:p>
+      <w:pPr>
+        <w:jc w:val="center"/>
+        <w:rPr>
+          <w:rFonts w:ascii="Arial Black" w:hAnsi="Arial Black"/>
+          <w:sz w:val="28"/>
+          <w:szCs w:val="28"/>
+        </w:rPr>
+      </w:pPr>
       <w:bookmarkStart w:id="0" w:name="_GoBack"/>
       <w:bookmarkEnd w:id="0"/>
     </w:p>
@@ -21060,6 +24398,417 @@
     </w:p>
     <w:p>
       <w:pPr>
+        <w:jc w:val="center"/>
+        <w:rPr>
+          <w:rFonts w:ascii="Arial Black" w:hAnsi="Arial Black"/>
+          <w:sz w:val="28"/>
+          <w:szCs w:val="28"/>
+        </w:rPr>
+      </w:pPr>
+    </w:p>
+    <w:p>
+      <w:pPr>
+        <w:jc w:val="center"/>
+        <w:rPr>
+          <w:rFonts w:ascii="Arial Black" w:hAnsi="Arial Black"/>
+          <w:sz w:val="28"/>
+          <w:szCs w:val="28"/>
+        </w:rPr>
+      </w:pPr>
+    </w:p>
+    <w:p>
+      <w:pPr>
+        <w:jc w:val="center"/>
+        <w:rPr>
+          <w:rFonts w:ascii="Arial Black" w:hAnsi="Arial Black"/>
+          <w:sz w:val="28"/>
+          <w:szCs w:val="28"/>
+        </w:rPr>
+      </w:pPr>
+    </w:p>
+    <w:p>
+      <w:pPr>
+        <w:jc w:val="center"/>
+        <w:rPr>
+          <w:rFonts w:ascii="Arial Black" w:hAnsi="Arial Black"/>
+          <w:sz w:val="28"/>
+          <w:szCs w:val="28"/>
+        </w:rPr>
+      </w:pPr>
+    </w:p>
+    <w:p>
+      <w:pPr>
+        <w:jc w:val="center"/>
+        <w:rPr>
+          <w:rFonts w:ascii="Arial Black" w:hAnsi="Arial Black"/>
+          <w:sz w:val="28"/>
+          <w:szCs w:val="28"/>
+        </w:rPr>
+      </w:pPr>
+    </w:p>
+    <w:p>
+      <w:pPr>
+        <w:jc w:val="center"/>
+        <w:rPr>
+          <w:rFonts w:ascii="Arial Black" w:hAnsi="Arial Black"/>
+          <w:sz w:val="28"/>
+          <w:szCs w:val="28"/>
+        </w:rPr>
+      </w:pPr>
+    </w:p>
+    <w:p>
+      <w:pPr>
+        <w:jc w:val="center"/>
+        <w:rPr>
+          <w:rFonts w:ascii="Arial Black" w:hAnsi="Arial Black"/>
+          <w:sz w:val="28"/>
+          <w:szCs w:val="28"/>
+        </w:rPr>
+      </w:pPr>
+    </w:p>
+    <w:p>
+      <w:pPr>
+        <w:jc w:val="center"/>
+        <w:rPr>
+          <w:rFonts w:ascii="Arial Black" w:hAnsi="Arial Black"/>
+          <w:sz w:val="28"/>
+          <w:szCs w:val="28"/>
+        </w:rPr>
+      </w:pPr>
+    </w:p>
+    <w:p>
+      <w:pPr>
+        <w:jc w:val="center"/>
+        <w:rPr>
+          <w:rFonts w:ascii="Arial Black" w:hAnsi="Arial Black"/>
+          <w:sz w:val="28"/>
+          <w:szCs w:val="28"/>
+        </w:rPr>
+      </w:pPr>
+    </w:p>
+    <w:p>
+      <w:pPr>
+        <w:jc w:val="center"/>
+        <w:rPr>
+          <w:rFonts w:ascii="Arial Black" w:hAnsi="Arial Black"/>
+          <w:sz w:val="28"/>
+          <w:szCs w:val="28"/>
+        </w:rPr>
+      </w:pPr>
+    </w:p>
+    <w:p>
+      <w:pPr>
+        <w:jc w:val="center"/>
+        <w:rPr>
+          <w:rFonts w:ascii="Arial Black" w:hAnsi="Arial Black"/>
+          <w:sz w:val="28"/>
+          <w:szCs w:val="28"/>
+        </w:rPr>
+      </w:pPr>
+    </w:p>
+    <w:p>
+      <w:pPr>
+        <w:jc w:val="center"/>
+        <w:rPr>
+          <w:rFonts w:ascii="Arial Black" w:hAnsi="Arial Black"/>
+          <w:sz w:val="28"/>
+          <w:szCs w:val="28"/>
+        </w:rPr>
+      </w:pPr>
+    </w:p>
+    <w:p>
+      <w:pPr>
+        <w:jc w:val="center"/>
+        <w:rPr>
+          <w:rFonts w:ascii="Arial Black" w:hAnsi="Arial Black"/>
+          <w:sz w:val="28"/>
+          <w:szCs w:val="28"/>
+        </w:rPr>
+      </w:pPr>
+    </w:p>
+    <w:p>
+      <w:pPr>
+        <w:jc w:val="center"/>
+        <w:rPr>
+          <w:rFonts w:ascii="Arial Black" w:hAnsi="Arial Black"/>
+          <w:sz w:val="28"/>
+          <w:szCs w:val="28"/>
+        </w:rPr>
+      </w:pPr>
+    </w:p>
+    <w:p>
+      <w:pPr>
+        <w:jc w:val="center"/>
+        <w:rPr>
+          <w:rFonts w:ascii="Arial Black" w:hAnsi="Arial Black"/>
+          <w:sz w:val="28"/>
+          <w:szCs w:val="28"/>
+        </w:rPr>
+      </w:pPr>
+    </w:p>
+    <w:p>
+      <w:pPr>
+        <w:jc w:val="center"/>
+        <w:rPr>
+          <w:rFonts w:ascii="Arial Black" w:hAnsi="Arial Black"/>
+          <w:sz w:val="28"/>
+          <w:szCs w:val="28"/>
+        </w:rPr>
+      </w:pPr>
+    </w:p>
+    <w:p>
+      <w:pPr>
+        <w:jc w:val="center"/>
+        <w:rPr>
+          <w:rFonts w:ascii="Arial Black" w:hAnsi="Arial Black"/>
+          <w:sz w:val="28"/>
+          <w:szCs w:val="28"/>
+        </w:rPr>
+      </w:pPr>
+    </w:p>
+    <w:p>
+      <w:pPr>
+        <w:jc w:val="center"/>
+        <w:rPr>
+          <w:rFonts w:ascii="Arial Black" w:hAnsi="Arial Black"/>
+          <w:sz w:val="28"/>
+          <w:szCs w:val="28"/>
+        </w:rPr>
+      </w:pPr>
+    </w:p>
+    <w:p>
+      <w:pPr>
+        <w:jc w:val="center"/>
+        <w:rPr>
+          <w:rFonts w:ascii="Arial Black" w:hAnsi="Arial Black"/>
+          <w:sz w:val="28"/>
+          <w:szCs w:val="28"/>
+        </w:rPr>
+      </w:pPr>
+    </w:p>
+    <w:p>
+      <w:pPr>
+        <w:jc w:val="center"/>
+        <w:rPr>
+          <w:rFonts w:ascii="Arial Black" w:hAnsi="Arial Black"/>
+          <w:sz w:val="28"/>
+          <w:szCs w:val="28"/>
+        </w:rPr>
+      </w:pPr>
+    </w:p>
+    <w:p>
+      <w:pPr>
+        <w:jc w:val="center"/>
+        <w:rPr>
+          <w:rFonts w:ascii="Arial Black" w:hAnsi="Arial Black"/>
+          <w:sz w:val="28"/>
+          <w:szCs w:val="28"/>
+        </w:rPr>
+      </w:pPr>
+    </w:p>
+    <w:p>
+      <w:pPr>
+        <w:jc w:val="center"/>
+        <w:rPr>
+          <w:rFonts w:ascii="Arial Black" w:hAnsi="Arial Black"/>
+          <w:sz w:val="28"/>
+          <w:szCs w:val="28"/>
+        </w:rPr>
+      </w:pPr>
+    </w:p>
+    <w:p>
+      <w:pPr>
+        <w:jc w:val="center"/>
+        <w:rPr>
+          <w:rFonts w:ascii="Arial Black" w:hAnsi="Arial Black"/>
+          <w:sz w:val="28"/>
+          <w:szCs w:val="28"/>
+        </w:rPr>
+      </w:pPr>
+    </w:p>
+    <w:p>
+      <w:pPr>
+        <w:jc w:val="center"/>
+        <w:rPr>
+          <w:rFonts w:ascii="Arial Black" w:hAnsi="Arial Black"/>
+          <w:sz w:val="28"/>
+          <w:szCs w:val="28"/>
+        </w:rPr>
+      </w:pPr>
+    </w:p>
+    <w:p>
+      <w:pPr>
+        <w:jc w:val="center"/>
+        <w:rPr>
+          <w:rFonts w:ascii="Arial Black" w:hAnsi="Arial Black"/>
+          <w:sz w:val="28"/>
+          <w:szCs w:val="28"/>
+        </w:rPr>
+      </w:pPr>
+    </w:p>
+    <w:p>
+      <w:pPr>
+        <w:jc w:val="center"/>
+        <w:rPr>
+          <w:rFonts w:ascii="Arial Black" w:hAnsi="Arial Black"/>
+          <w:sz w:val="28"/>
+          <w:szCs w:val="28"/>
+        </w:rPr>
+      </w:pPr>
+    </w:p>
+    <w:p>
+      <w:pPr>
+        <w:jc w:val="center"/>
+        <w:rPr>
+          <w:rFonts w:ascii="Arial Black" w:hAnsi="Arial Black"/>
+          <w:sz w:val="28"/>
+          <w:szCs w:val="28"/>
+        </w:rPr>
+      </w:pPr>
+    </w:p>
+    <w:p>
+      <w:pPr>
+        <w:jc w:val="center"/>
+        <w:rPr>
+          <w:rFonts w:ascii="Arial Black" w:hAnsi="Arial Black"/>
+          <w:sz w:val="28"/>
+          <w:szCs w:val="28"/>
+        </w:rPr>
+      </w:pPr>
+    </w:p>
+    <w:p>
+      <w:pPr>
+        <w:jc w:val="center"/>
+        <w:rPr>
+          <w:rFonts w:ascii="Arial Black" w:hAnsi="Arial Black"/>
+          <w:sz w:val="28"/>
+          <w:szCs w:val="28"/>
+        </w:rPr>
+      </w:pPr>
+    </w:p>
+    <w:p>
+      <w:pPr>
+        <w:jc w:val="center"/>
+        <w:rPr>
+          <w:rFonts w:ascii="Arial Black" w:hAnsi="Arial Black"/>
+          <w:sz w:val="28"/>
+          <w:szCs w:val="28"/>
+        </w:rPr>
+      </w:pPr>
+    </w:p>
+    <w:p>
+      <w:pPr>
+        <w:jc w:val="center"/>
+        <w:rPr>
+          <w:rFonts w:ascii="Arial Black" w:hAnsi="Arial Black"/>
+          <w:sz w:val="28"/>
+          <w:szCs w:val="28"/>
+        </w:rPr>
+      </w:pPr>
+    </w:p>
+    <w:p>
+      <w:pPr>
+        <w:jc w:val="center"/>
+        <w:rPr>
+          <w:rFonts w:ascii="Arial Black" w:hAnsi="Arial Black"/>
+          <w:sz w:val="28"/>
+          <w:szCs w:val="28"/>
+        </w:rPr>
+      </w:pPr>
+    </w:p>
+    <w:p>
+      <w:pPr>
+        <w:jc w:val="center"/>
+        <w:rPr>
+          <w:rFonts w:ascii="Arial Black" w:hAnsi="Arial Black"/>
+          <w:sz w:val="28"/>
+          <w:szCs w:val="28"/>
+        </w:rPr>
+      </w:pPr>
+    </w:p>
+    <w:p>
+      <w:pPr>
+        <w:jc w:val="center"/>
+        <w:rPr>
+          <w:rFonts w:ascii="Arial Black" w:hAnsi="Arial Black"/>
+          <w:sz w:val="28"/>
+          <w:szCs w:val="28"/>
+        </w:rPr>
+      </w:pPr>
+    </w:p>
+    <w:p>
+      <w:pPr>
+        <w:jc w:val="center"/>
+        <w:rPr>
+          <w:rFonts w:ascii="Arial Black" w:hAnsi="Arial Black"/>
+          <w:sz w:val="28"/>
+          <w:szCs w:val="28"/>
+        </w:rPr>
+      </w:pPr>
+    </w:p>
+    <w:p>
+      <w:pPr>
+        <w:jc w:val="center"/>
+        <w:rPr>
+          <w:rFonts w:ascii="Arial Black" w:hAnsi="Arial Black"/>
+          <w:sz w:val="28"/>
+          <w:szCs w:val="28"/>
+        </w:rPr>
+      </w:pPr>
+    </w:p>
+    <w:p>
+      <w:pPr>
+        <w:jc w:val="center"/>
+        <w:rPr>
+          <w:rFonts w:ascii="Arial Black" w:hAnsi="Arial Black"/>
+          <w:sz w:val="28"/>
+          <w:szCs w:val="28"/>
+        </w:rPr>
+      </w:pPr>
+    </w:p>
+    <w:p>
+      <w:pPr>
+        <w:jc w:val="center"/>
+        <w:rPr>
+          <w:rFonts w:ascii="Arial Black" w:hAnsi="Arial Black"/>
+          <w:sz w:val="28"/>
+          <w:szCs w:val="28"/>
+        </w:rPr>
+      </w:pPr>
+    </w:p>
+    <w:p>
+      <w:pPr>
+        <w:jc w:val="center"/>
+        <w:rPr>
+          <w:rFonts w:ascii="Arial Black" w:hAnsi="Arial Black"/>
+          <w:sz w:val="28"/>
+          <w:szCs w:val="28"/>
+        </w:rPr>
+      </w:pPr>
+    </w:p>
+    <w:p>
+      <w:pPr>
+        <w:jc w:val="center"/>
+        <w:rPr>
+          <w:rFonts w:ascii="Arial Black" w:hAnsi="Arial Black"/>
+          <w:sz w:val="28"/>
+          <w:szCs w:val="28"/>
+        </w:rPr>
+      </w:pPr>
+    </w:p>
+    <w:p>
+      <w:pPr>
+        <w:jc w:val="center"/>
+        <w:rPr>
+          <w:rFonts w:ascii="Arial Black" w:hAnsi="Arial Black"/>
+          <w:sz w:val="28"/>
+          <w:szCs w:val="28"/>
+        </w:rPr>
+      </w:pPr>
+    </w:p>
+    <w:p>
+      <w:pPr>
+        <w:jc w:val="center"/>
         <w:rPr>
           <w:rFonts w:ascii="Arial Black" w:hAnsi="Arial Black"/>
           <w:sz w:val="28"/>

</xml_diff>

<commit_message>
menambahkan materi function dan materi parameter / argument
</commit_message>
<xml_diff>
--- a/materi-js-wpu.docx
+++ b/materi-js-wpu.docx
@@ -13273,11 +13273,1430 @@
         </w:rPr>
         <w:t>, apapun yang di in putkan user menjadi intejer, dan keudian di masukan ke var angka, lalu cek apakah angka intejer ini sama dengan angka intijer ini</w:t>
       </w:r>
+    </w:p>
+    <w:p>
+      <w:pPr>
+        <w:jc w:val="center"/>
+        <w:rPr>
+          <w:rFonts w:ascii="Arial Black" w:hAnsi="Arial Black"/>
+          <w:sz w:val="28"/>
+          <w:szCs w:val="28"/>
+        </w:rPr>
+      </w:pPr>
+    </w:p>
+    <w:p>
+      <w:pPr>
+        <w:jc w:val="center"/>
+        <w:rPr>
+          <w:rFonts w:ascii="Arial Black" w:hAnsi="Arial Black"/>
+          <w:sz w:val="28"/>
+          <w:szCs w:val="28"/>
+        </w:rPr>
+      </w:pPr>
+      <w:r>
+        <w:rPr>
+          <w:rFonts w:ascii="Arial Black" w:hAnsi="Arial Black"/>
+          <w:sz w:val="28"/>
+          <w:szCs w:val="28"/>
+        </w:rPr>
+        <w:t>FUNCTION</w:t>
+      </w:r>
+    </w:p>
+    <w:p>
+      <w:pPr>
+        <w:pStyle w:val="ListParagraph"/>
+        <w:numPr>
+          <w:ilvl w:val="0"/>
+          <w:numId w:val="23"/>
+        </w:numPr>
+        <w:rPr>
+          <w:rFonts w:ascii="Arial Black" w:hAnsi="Arial Black"/>
+          <w:sz w:val="28"/>
+          <w:szCs w:val="28"/>
+        </w:rPr>
+      </w:pPr>
+      <w:r>
+        <w:rPr>
+          <w:rFonts w:ascii="Arial Black" w:hAnsi="Arial Black"/>
+          <w:sz w:val="28"/>
+          <w:szCs w:val="28"/>
+        </w:rPr>
+        <w:t>Blok kode yang di buat untuk melakukan tugas  yang spesifik</w:t>
+      </w:r>
+    </w:p>
+    <w:p>
+      <w:pPr>
+        <w:pStyle w:val="ListParagraph"/>
+        <w:numPr>
+          <w:ilvl w:val="0"/>
+          <w:numId w:val="23"/>
+        </w:numPr>
+        <w:rPr>
+          <w:rFonts w:ascii="Arial Black" w:hAnsi="Arial Black"/>
+          <w:sz w:val="28"/>
+          <w:szCs w:val="28"/>
+        </w:rPr>
+      </w:pPr>
+      <w:r>
+        <w:rPr>
+          <w:rFonts w:ascii="Arial Black" w:hAnsi="Arial Black"/>
+          <w:sz w:val="28"/>
+          <w:szCs w:val="28"/>
+        </w:rPr>
+        <w:t>Blok kode nya dapat di panggil berulang kali</w:t>
+      </w:r>
+    </w:p>
+    <w:p>
+      <w:pPr>
+        <w:pStyle w:val="ListParagraph"/>
+        <w:numPr>
+          <w:ilvl w:val="0"/>
+          <w:numId w:val="23"/>
+        </w:numPr>
+        <w:rPr>
+          <w:rFonts w:ascii="Arial Black" w:hAnsi="Arial Black"/>
+          <w:sz w:val="28"/>
+          <w:szCs w:val="28"/>
+        </w:rPr>
+      </w:pPr>
+      <w:r>
+        <w:rPr>
+          <w:rFonts w:ascii="Arial Black" w:hAnsi="Arial Black"/>
+          <w:sz w:val="28"/>
+          <w:szCs w:val="28"/>
+        </w:rPr>
+        <w:t>Sehingga memudahkan kita melakukan penelusuran kesalahan</w:t>
+      </w:r>
+    </w:p>
+    <w:p>
+      <w:pPr>
+        <w:pStyle w:val="ListParagraph"/>
+        <w:numPr>
+          <w:ilvl w:val="0"/>
+          <w:numId w:val="23"/>
+        </w:numPr>
+        <w:rPr>
+          <w:rFonts w:ascii="Arial Black" w:hAnsi="Arial Black"/>
+          <w:sz w:val="28"/>
+          <w:szCs w:val="28"/>
+        </w:rPr>
+      </w:pPr>
+      <w:r>
+        <w:rPr>
+          <w:rFonts w:ascii="Arial Black" w:hAnsi="Arial Black"/>
+          <w:sz w:val="28"/>
+          <w:szCs w:val="28"/>
+        </w:rPr>
+        <w:t>Reusability ( pengguna program berulang kali )</w:t>
+      </w:r>
+    </w:p>
+    <w:p>
+      <w:pPr>
+        <w:rPr>
+          <w:rFonts w:ascii="Arial Black" w:hAnsi="Arial Black"/>
+          <w:sz w:val="28"/>
+          <w:szCs w:val="28"/>
+        </w:rPr>
+      </w:pPr>
+    </w:p>
+    <w:p>
+      <w:pPr>
+        <w:rPr>
+          <w:rFonts w:ascii="Arial Black" w:hAnsi="Arial Black"/>
+          <w:sz w:val="28"/>
+          <w:szCs w:val="28"/>
+        </w:rPr>
+      </w:pPr>
+      <w:r>
+        <w:rPr>
+          <w:rFonts w:ascii="Arial Black" w:hAnsi="Arial Black"/>
+          <w:sz w:val="28"/>
+          <w:szCs w:val="28"/>
+        </w:rPr>
+        <w:lastRenderedPageBreak/>
+        <w:t>FUNCTION ADA DUA KONDISI YAITU: DIBUAT DAN DI PANGGIL</w:t>
+      </w:r>
+    </w:p>
+    <w:p>
+      <w:pPr>
+        <w:rPr>
+          <w:rFonts w:ascii="Arial Black" w:hAnsi="Arial Black"/>
+          <w:sz w:val="28"/>
+          <w:szCs w:val="28"/>
+        </w:rPr>
+      </w:pPr>
+      <w:r>
+        <w:rPr>
+          <w:rFonts w:ascii="Arial Black" w:hAnsi="Arial Black"/>
+          <w:sz w:val="28"/>
+          <w:szCs w:val="28"/>
+        </w:rPr>
+        <w:t xml:space="preserve">Contoh kasus </w:t>
+      </w:r>
+    </w:p>
+    <w:p>
+      <w:pPr>
+        <w:rPr>
+          <w:rFonts w:ascii="Arial Black" w:hAnsi="Arial Black"/>
+          <w:sz w:val="28"/>
+          <w:szCs w:val="28"/>
+        </w:rPr>
+      </w:pPr>
+      <w:r>
+        <w:rPr>
+          <w:rFonts w:ascii="Arial Black" w:hAnsi="Arial Black"/>
+          <w:sz w:val="28"/>
+          <w:szCs w:val="28"/>
+        </w:rPr>
+        <w:t>Menjumlahkan volume 2 kubus</w:t>
+      </w:r>
+    </w:p>
+    <w:p>
+      <w:pPr>
+        <w:pStyle w:val="ListParagraph"/>
+        <w:numPr>
+          <w:ilvl w:val="0"/>
+          <w:numId w:val="24"/>
+        </w:numPr>
+        <w:rPr>
+          <w:rFonts w:ascii="Arial Black" w:hAnsi="Arial Black"/>
+          <w:sz w:val="28"/>
+          <w:szCs w:val="28"/>
+        </w:rPr>
+      </w:pPr>
+      <w:r>
+        <w:rPr>
+          <w:rFonts w:ascii="Arial Black" w:hAnsi="Arial Black"/>
+          <w:sz w:val="28"/>
+          <w:szCs w:val="28"/>
+        </w:rPr>
+        <w:t>Mengetahui sisi masing” kubus,  kubus a = 8, kubus b=3</w:t>
+      </w:r>
+    </w:p>
+    <w:p>
+      <w:pPr>
+        <w:pStyle w:val="ListParagraph"/>
+        <w:numPr>
+          <w:ilvl w:val="0"/>
+          <w:numId w:val="24"/>
+        </w:numPr>
+        <w:rPr>
+          <w:rFonts w:ascii="Arial Black" w:hAnsi="Arial Black"/>
+          <w:sz w:val="28"/>
+          <w:szCs w:val="28"/>
+        </w:rPr>
+      </w:pPr>
+      <w:r>
+        <w:rPr>
+          <w:rFonts w:ascii="Arial Black" w:hAnsi="Arial Black"/>
+          <w:sz w:val="28"/>
+          <w:szCs w:val="28"/>
+        </w:rPr>
+        <w:t>Hitung volume masing” kubus, 8 pangkat 3 = 512,  3 pangkat 3 = 27</w:t>
+      </w:r>
+    </w:p>
+    <w:p>
+      <w:pPr>
+        <w:pStyle w:val="ListParagraph"/>
+        <w:numPr>
+          <w:ilvl w:val="0"/>
+          <w:numId w:val="24"/>
+        </w:numPr>
+        <w:rPr>
+          <w:rFonts w:ascii="Arial Black" w:hAnsi="Arial Black"/>
+          <w:sz w:val="28"/>
+          <w:szCs w:val="28"/>
+        </w:rPr>
+      </w:pPr>
+      <w:r>
+        <w:rPr>
+          <w:rFonts w:ascii="Arial Black" w:hAnsi="Arial Black"/>
+          <w:sz w:val="28"/>
+          <w:szCs w:val="28"/>
+        </w:rPr>
+        <w:t>Jumlahkan  hasilnya, 512+27</w:t>
+      </w:r>
+    </w:p>
+    <w:p>
+      <w:pPr>
+        <w:pStyle w:val="ListParagraph"/>
+        <w:numPr>
+          <w:ilvl w:val="0"/>
+          <w:numId w:val="24"/>
+        </w:numPr>
+        <w:rPr>
+          <w:rFonts w:ascii="Arial Black" w:hAnsi="Arial Black"/>
+          <w:sz w:val="28"/>
+          <w:szCs w:val="28"/>
+        </w:rPr>
+      </w:pPr>
+      <w:r>
+        <w:rPr>
+          <w:rFonts w:ascii="Arial Black" w:hAnsi="Arial Black"/>
+          <w:sz w:val="28"/>
+          <w:szCs w:val="28"/>
+        </w:rPr>
+        <w:t>Kembalikan nilai jawabanya, 539</w:t>
+      </w:r>
+    </w:p>
+    <w:p>
+      <w:pPr>
+        <w:rPr>
+          <w:rFonts w:ascii="Arial Black" w:hAnsi="Arial Black"/>
+          <w:sz w:val="28"/>
+          <w:szCs w:val="28"/>
+        </w:rPr>
+      </w:pPr>
+    </w:p>
+    <w:p>
+      <w:pPr>
+        <w:jc w:val="center"/>
+        <w:rPr>
+          <w:rFonts w:ascii="Arial Black" w:hAnsi="Arial Black"/>
+          <w:sz w:val="28"/>
+          <w:szCs w:val="28"/>
+        </w:rPr>
+      </w:pPr>
+      <w:r>
+        <w:rPr>
+          <w:rFonts w:ascii="Arial Black" w:hAnsi="Arial Black"/>
+          <w:sz w:val="28"/>
+          <w:szCs w:val="28"/>
+        </w:rPr>
+        <w:t>PARAMETER DAN ARGUMENT</w:t>
+      </w:r>
+    </w:p>
+    <w:p>
+      <w:pPr>
+        <w:rPr>
+          <w:rFonts w:ascii="Arial Black" w:hAnsi="Arial Black"/>
+          <w:sz w:val="28"/>
+          <w:szCs w:val="28"/>
+        </w:rPr>
+      </w:pPr>
+      <w:r>
+        <w:rPr>
+          <w:rFonts w:ascii="Arial Black" w:hAnsi="Arial Black"/>
+          <w:sz w:val="28"/>
+          <w:szCs w:val="28"/>
+        </w:rPr>
+        <w:t>PARAMETER adalah variable yang di tulis di dalam kurung pada saat function DIBUAT, digunakan untuk menampung nilai yang dikirimkan saat function di panggil.</w:t>
+      </w:r>
+    </w:p>
+    <w:p>
+      <w:pPr>
+        <w:rPr>
+          <w:rFonts w:ascii="Arial Black" w:hAnsi="Arial Black"/>
+          <w:sz w:val="28"/>
+          <w:szCs w:val="28"/>
+        </w:rPr>
+      </w:pPr>
+      <w:r>
+        <w:rPr>
+          <w:rFonts w:ascii="Arial Black" w:hAnsi="Arial Black"/>
+          <w:sz w:val="28"/>
+          <w:szCs w:val="28"/>
+        </w:rPr>
+        <w:t>ARGUMENT adalah nilai yang dikirimkan ke parameter saat fungsi di PANGGIL</w:t>
+      </w:r>
+    </w:p>
+    <w:p>
+      <w:pPr>
+        <w:rPr>
+          <w:rFonts w:ascii="Arial Black" w:hAnsi="Arial Black"/>
+          <w:sz w:val="28"/>
+          <w:szCs w:val="28"/>
+        </w:rPr>
+      </w:pPr>
+    </w:p>
+    <w:p>
+      <w:pPr>
+        <w:rPr>
+          <w:rFonts w:ascii="Arial Black" w:hAnsi="Arial Black"/>
+          <w:sz w:val="28"/>
+          <w:szCs w:val="28"/>
+        </w:rPr>
+      </w:pPr>
+      <w:r>
+        <w:rPr>
+          <w:rFonts w:ascii="Arial Black" w:hAnsi="Arial Black"/>
+          <w:sz w:val="28"/>
+          <w:szCs w:val="28"/>
+        </w:rPr>
+        <w:t>Bagaimana jika parameter dan argument tidak sesuai</w:t>
+      </w:r>
+      <w:proofErr w:type="gramStart"/>
+      <w:r>
+        <w:rPr>
+          <w:rFonts w:ascii="Arial Black" w:hAnsi="Arial Black"/>
+          <w:sz w:val="28"/>
+          <w:szCs w:val="28"/>
+        </w:rPr>
+        <w:t>?,</w:t>
+      </w:r>
+      <w:proofErr w:type="gramEnd"/>
+      <w:r>
+        <w:rPr>
+          <w:rFonts w:ascii="Arial Black" w:hAnsi="Arial Black"/>
+          <w:sz w:val="28"/>
+          <w:szCs w:val="28"/>
+        </w:rPr>
+        <w:t xml:space="preserve"> maksudnya jumlahnya tidak sesuai</w:t>
+      </w:r>
+    </w:p>
+    <w:p>
+      <w:pPr>
+        <w:pStyle w:val="ListParagraph"/>
+        <w:numPr>
+          <w:ilvl w:val="0"/>
+          <w:numId w:val="25"/>
+        </w:numPr>
+        <w:rPr>
+          <w:rFonts w:ascii="Arial Black" w:hAnsi="Arial Black"/>
+          <w:sz w:val="28"/>
+          <w:szCs w:val="28"/>
+        </w:rPr>
+      </w:pPr>
+      <w:r>
+        <w:rPr>
+          <w:rFonts w:ascii="Arial Black" w:hAnsi="Arial Black"/>
+          <w:sz w:val="28"/>
+          <w:szCs w:val="28"/>
+        </w:rPr>
+        <w:t>jika parameter lebih sedikit dari argument, maka argument kelebihanya di abaikan</w:t>
+      </w:r>
+    </w:p>
+    <w:p>
+      <w:pPr>
+        <w:pStyle w:val="ListParagraph"/>
+        <w:rPr>
+          <w:rFonts w:ascii="Arial Black" w:hAnsi="Arial Black"/>
+          <w:sz w:val="28"/>
+          <w:szCs w:val="28"/>
+        </w:rPr>
+      </w:pPr>
+    </w:p>
+    <w:p>
+      <w:pPr>
+        <w:shd w:val="clear" w:color="auto" w:fill="212121"/>
+        <w:spacing w:after="0" w:line="285" w:lineRule="atLeast"/>
+        <w:rPr>
+          <w:rFonts w:ascii="Consolas" w:eastAsia="Times New Roman" w:hAnsi="Consolas" w:cs="Times New Roman"/>
+          <w:color w:val="C0C5CE"/>
+          <w:sz w:val="21"/>
+          <w:szCs w:val="21"/>
+        </w:rPr>
+      </w:pPr>
+      <w:proofErr w:type="gramStart"/>
+      <w:r>
+        <w:rPr>
+          <w:rFonts w:ascii="Consolas" w:eastAsia="Times New Roman" w:hAnsi="Consolas" w:cs="Times New Roman"/>
+          <w:color w:val="C792EA"/>
+          <w:sz w:val="21"/>
+          <w:szCs w:val="21"/>
+        </w:rPr>
+        <w:t>function</w:t>
+      </w:r>
+      <w:proofErr w:type="gramEnd"/>
+      <w:r>
+        <w:rPr>
+          <w:rFonts w:ascii="Consolas" w:eastAsia="Times New Roman" w:hAnsi="Consolas" w:cs="Times New Roman"/>
+          <w:color w:val="CDD3DE"/>
+          <w:sz w:val="21"/>
+          <w:szCs w:val="21"/>
+        </w:rPr>
+        <w:t xml:space="preserve"> </w:t>
+      </w:r>
+      <w:r>
+        <w:rPr>
+          <w:rFonts w:ascii="Consolas" w:eastAsia="Times New Roman" w:hAnsi="Consolas" w:cs="Times New Roman"/>
+          <w:color w:val="89DDFF"/>
+          <w:sz w:val="21"/>
+          <w:szCs w:val="21"/>
+        </w:rPr>
+        <w:t>kali</w:t>
+      </w:r>
+      <w:r>
+        <w:rPr>
+          <w:rFonts w:ascii="Consolas" w:eastAsia="Times New Roman" w:hAnsi="Consolas" w:cs="Times New Roman"/>
+          <w:color w:val="D9F5DD"/>
+          <w:sz w:val="21"/>
+          <w:szCs w:val="21"/>
+        </w:rPr>
+        <w:t>(</w:t>
+      </w:r>
+      <w:r>
+        <w:rPr>
+          <w:rFonts w:ascii="Consolas" w:eastAsia="Times New Roman" w:hAnsi="Consolas" w:cs="Times New Roman"/>
+          <w:color w:val="FF5370"/>
+          <w:sz w:val="21"/>
+          <w:szCs w:val="21"/>
+        </w:rPr>
+        <w:t>a</w:t>
+      </w:r>
+      <w:r>
+        <w:rPr>
+          <w:rFonts w:ascii="Consolas" w:eastAsia="Times New Roman" w:hAnsi="Consolas" w:cs="Times New Roman"/>
+          <w:color w:val="CDD3DE"/>
+          <w:sz w:val="21"/>
+          <w:szCs w:val="21"/>
+        </w:rPr>
+        <w:t xml:space="preserve">, </w:t>
+      </w:r>
+      <w:r>
+        <w:rPr>
+          <w:rFonts w:ascii="Consolas" w:eastAsia="Times New Roman" w:hAnsi="Consolas" w:cs="Times New Roman"/>
+          <w:color w:val="FF5370"/>
+          <w:sz w:val="21"/>
+          <w:szCs w:val="21"/>
+        </w:rPr>
+        <w:t>b</w:t>
+      </w:r>
+      <w:r>
+        <w:rPr>
+          <w:rFonts w:ascii="Consolas" w:eastAsia="Times New Roman" w:hAnsi="Consolas" w:cs="Times New Roman"/>
+          <w:color w:val="D9F5DD"/>
+          <w:sz w:val="21"/>
+          <w:szCs w:val="21"/>
+        </w:rPr>
+        <w:t>)</w:t>
+      </w:r>
+      <w:r>
+        <w:rPr>
+          <w:rFonts w:ascii="Consolas" w:eastAsia="Times New Roman" w:hAnsi="Consolas" w:cs="Times New Roman"/>
+          <w:color w:val="CDD3DE"/>
+          <w:sz w:val="21"/>
+          <w:szCs w:val="21"/>
+        </w:rPr>
+        <w:t>{</w:t>
+      </w:r>
+    </w:p>
+    <w:p>
+      <w:pPr>
+        <w:shd w:val="clear" w:color="auto" w:fill="212121"/>
+        <w:spacing w:after="0" w:line="285" w:lineRule="atLeast"/>
+        <w:rPr>
+          <w:rFonts w:ascii="Consolas" w:eastAsia="Times New Roman" w:hAnsi="Consolas" w:cs="Times New Roman"/>
+          <w:color w:val="C0C5CE"/>
+          <w:sz w:val="21"/>
+          <w:szCs w:val="21"/>
+        </w:rPr>
+      </w:pPr>
+      <w:r>
+        <w:rPr>
+          <w:rFonts w:ascii="Consolas" w:eastAsia="Times New Roman" w:hAnsi="Consolas" w:cs="Times New Roman"/>
+          <w:color w:val="CDD3DE"/>
+          <w:sz w:val="21"/>
+          <w:szCs w:val="21"/>
+        </w:rPr>
+        <w:t xml:space="preserve">    </w:t>
+      </w:r>
+      <w:proofErr w:type="gramStart"/>
+      <w:r>
+        <w:rPr>
+          <w:rFonts w:ascii="Consolas" w:eastAsia="Times New Roman" w:hAnsi="Consolas" w:cs="Times New Roman"/>
+          <w:color w:val="C792EA"/>
+          <w:sz w:val="21"/>
+          <w:szCs w:val="21"/>
+        </w:rPr>
+        <w:t>return</w:t>
+      </w:r>
+      <w:proofErr w:type="gramEnd"/>
+      <w:r>
+        <w:rPr>
+          <w:rFonts w:ascii="Consolas" w:eastAsia="Times New Roman" w:hAnsi="Consolas" w:cs="Times New Roman"/>
+          <w:color w:val="CDD3DE"/>
+          <w:sz w:val="21"/>
+          <w:szCs w:val="21"/>
+        </w:rPr>
+        <w:t xml:space="preserve"> </w:t>
+      </w:r>
+      <w:r>
+        <w:rPr>
+          <w:rFonts w:ascii="Consolas" w:eastAsia="Times New Roman" w:hAnsi="Consolas" w:cs="Times New Roman"/>
+          <w:color w:val="FF5370"/>
+          <w:sz w:val="21"/>
+          <w:szCs w:val="21"/>
+        </w:rPr>
+        <w:t>a</w:t>
+      </w:r>
+      <w:r>
+        <w:rPr>
+          <w:rFonts w:ascii="Consolas" w:eastAsia="Times New Roman" w:hAnsi="Consolas" w:cs="Times New Roman"/>
+          <w:color w:val="CDD3DE"/>
+          <w:sz w:val="21"/>
+          <w:szCs w:val="21"/>
+        </w:rPr>
+        <w:t xml:space="preserve"> </w:t>
+      </w:r>
+      <w:r>
+        <w:rPr>
+          <w:rFonts w:ascii="Consolas" w:eastAsia="Times New Roman" w:hAnsi="Consolas" w:cs="Times New Roman"/>
+          <w:color w:val="80CBC4"/>
+          <w:sz w:val="21"/>
+          <w:szCs w:val="21"/>
+        </w:rPr>
+        <w:t>*</w:t>
+      </w:r>
+      <w:r>
+        <w:rPr>
+          <w:rFonts w:ascii="Consolas" w:eastAsia="Times New Roman" w:hAnsi="Consolas" w:cs="Times New Roman"/>
+          <w:color w:val="CDD3DE"/>
+          <w:sz w:val="21"/>
+          <w:szCs w:val="21"/>
+        </w:rPr>
+        <w:t xml:space="preserve"> </w:t>
+      </w:r>
+      <w:r>
+        <w:rPr>
+          <w:rFonts w:ascii="Consolas" w:eastAsia="Times New Roman" w:hAnsi="Consolas" w:cs="Times New Roman"/>
+          <w:color w:val="FF5370"/>
+          <w:sz w:val="21"/>
+          <w:szCs w:val="21"/>
+        </w:rPr>
+        <w:t>b</w:t>
+      </w:r>
+      <w:r>
+        <w:rPr>
+          <w:rFonts w:ascii="Consolas" w:eastAsia="Times New Roman" w:hAnsi="Consolas" w:cs="Times New Roman"/>
+          <w:color w:val="CDD3DE"/>
+          <w:sz w:val="21"/>
+          <w:szCs w:val="21"/>
+        </w:rPr>
+        <w:t>;</w:t>
+      </w:r>
+    </w:p>
+    <w:p>
+      <w:pPr>
+        <w:shd w:val="clear" w:color="auto" w:fill="212121"/>
+        <w:spacing w:after="0" w:line="285" w:lineRule="atLeast"/>
+        <w:rPr>
+          <w:rFonts w:ascii="Consolas" w:eastAsia="Times New Roman" w:hAnsi="Consolas" w:cs="Times New Roman"/>
+          <w:color w:val="C0C5CE"/>
+          <w:sz w:val="21"/>
+          <w:szCs w:val="21"/>
+        </w:rPr>
+      </w:pPr>
+      <w:r>
+        <w:rPr>
+          <w:rFonts w:ascii="Consolas" w:eastAsia="Times New Roman" w:hAnsi="Consolas" w:cs="Times New Roman"/>
+          <w:color w:val="CDD3DE"/>
+          <w:sz w:val="21"/>
+          <w:szCs w:val="21"/>
+        </w:rPr>
+        <w:lastRenderedPageBreak/>
+        <w:t>}</w:t>
+      </w:r>
+    </w:p>
+    <w:p>
+      <w:pPr>
+        <w:shd w:val="clear" w:color="auto" w:fill="212121"/>
+        <w:spacing w:after="0" w:line="285" w:lineRule="atLeast"/>
+        <w:rPr>
+          <w:rFonts w:ascii="Consolas" w:eastAsia="Times New Roman" w:hAnsi="Consolas" w:cs="Times New Roman"/>
+          <w:color w:val="C0C5CE"/>
+          <w:sz w:val="21"/>
+          <w:szCs w:val="21"/>
+        </w:rPr>
+      </w:pPr>
+    </w:p>
+    <w:p>
+      <w:pPr>
+        <w:shd w:val="clear" w:color="auto" w:fill="212121"/>
+        <w:spacing w:after="0" w:line="285" w:lineRule="atLeast"/>
+        <w:rPr>
+          <w:rFonts w:ascii="Consolas" w:eastAsia="Times New Roman" w:hAnsi="Consolas" w:cs="Times New Roman"/>
+          <w:color w:val="C0C5CE"/>
+          <w:sz w:val="21"/>
+          <w:szCs w:val="21"/>
+        </w:rPr>
+      </w:pPr>
+      <w:proofErr w:type="gramStart"/>
+      <w:r>
+        <w:rPr>
+          <w:rFonts w:ascii="Consolas" w:eastAsia="Times New Roman" w:hAnsi="Consolas" w:cs="Times New Roman"/>
+          <w:color w:val="C792EA"/>
+          <w:sz w:val="21"/>
+          <w:szCs w:val="21"/>
+        </w:rPr>
+        <w:t>var</w:t>
+      </w:r>
+      <w:proofErr w:type="gramEnd"/>
+      <w:r>
+        <w:rPr>
+          <w:rFonts w:ascii="Consolas" w:eastAsia="Times New Roman" w:hAnsi="Consolas" w:cs="Times New Roman"/>
+          <w:color w:val="CDD3DE"/>
+          <w:sz w:val="21"/>
+          <w:szCs w:val="21"/>
+        </w:rPr>
+        <w:t xml:space="preserve"> </w:t>
+      </w:r>
+      <w:r>
+        <w:rPr>
+          <w:rFonts w:ascii="Consolas" w:eastAsia="Times New Roman" w:hAnsi="Consolas" w:cs="Times New Roman"/>
+          <w:color w:val="FF5370"/>
+          <w:sz w:val="21"/>
+          <w:szCs w:val="21"/>
+        </w:rPr>
+        <w:t>coba</w:t>
+      </w:r>
+      <w:r>
+        <w:rPr>
+          <w:rFonts w:ascii="Consolas" w:eastAsia="Times New Roman" w:hAnsi="Consolas" w:cs="Times New Roman"/>
+          <w:color w:val="CDD3DE"/>
+          <w:sz w:val="21"/>
+          <w:szCs w:val="21"/>
+        </w:rPr>
+        <w:t xml:space="preserve"> </w:t>
+      </w:r>
+      <w:r>
+        <w:rPr>
+          <w:rFonts w:ascii="Consolas" w:eastAsia="Times New Roman" w:hAnsi="Consolas" w:cs="Times New Roman"/>
+          <w:color w:val="80CBC4"/>
+          <w:sz w:val="21"/>
+          <w:szCs w:val="21"/>
+        </w:rPr>
+        <w:t>=</w:t>
+      </w:r>
+      <w:r>
+        <w:rPr>
+          <w:rFonts w:ascii="Consolas" w:eastAsia="Times New Roman" w:hAnsi="Consolas" w:cs="Times New Roman"/>
+          <w:color w:val="CDD3DE"/>
+          <w:sz w:val="21"/>
+          <w:szCs w:val="21"/>
+        </w:rPr>
+        <w:t xml:space="preserve"> </w:t>
+      </w:r>
+      <w:r>
+        <w:rPr>
+          <w:rFonts w:ascii="Consolas" w:eastAsia="Times New Roman" w:hAnsi="Consolas" w:cs="Times New Roman"/>
+          <w:color w:val="89DDFF"/>
+          <w:sz w:val="21"/>
+          <w:szCs w:val="21"/>
+        </w:rPr>
+        <w:t>kali</w:t>
+      </w:r>
+      <w:r>
+        <w:rPr>
+          <w:rFonts w:ascii="Consolas" w:eastAsia="Times New Roman" w:hAnsi="Consolas" w:cs="Times New Roman"/>
+          <w:color w:val="CDD3DE"/>
+          <w:sz w:val="21"/>
+          <w:szCs w:val="21"/>
+        </w:rPr>
+        <w:t>(</w:t>
+      </w:r>
+      <w:r>
+        <w:rPr>
+          <w:rFonts w:ascii="Consolas" w:eastAsia="Times New Roman" w:hAnsi="Consolas" w:cs="Times New Roman"/>
+          <w:color w:val="F77669"/>
+          <w:sz w:val="21"/>
+          <w:szCs w:val="21"/>
+        </w:rPr>
+        <w:t>3</w:t>
+      </w:r>
+      <w:r>
+        <w:rPr>
+          <w:rFonts w:ascii="Consolas" w:eastAsia="Times New Roman" w:hAnsi="Consolas" w:cs="Times New Roman"/>
+          <w:color w:val="CDD3DE"/>
+          <w:sz w:val="21"/>
+          <w:szCs w:val="21"/>
+        </w:rPr>
+        <w:t xml:space="preserve">, </w:t>
+      </w:r>
+      <w:r>
+        <w:rPr>
+          <w:rFonts w:ascii="Consolas" w:eastAsia="Times New Roman" w:hAnsi="Consolas" w:cs="Times New Roman"/>
+          <w:color w:val="F77669"/>
+          <w:sz w:val="21"/>
+          <w:szCs w:val="21"/>
+        </w:rPr>
+        <w:t>4</w:t>
+      </w:r>
+      <w:r>
+        <w:rPr>
+          <w:rFonts w:ascii="Consolas" w:eastAsia="Times New Roman" w:hAnsi="Consolas" w:cs="Times New Roman"/>
+          <w:color w:val="CDD3DE"/>
+          <w:sz w:val="21"/>
+          <w:szCs w:val="21"/>
+        </w:rPr>
+        <w:t xml:space="preserve">, </w:t>
+      </w:r>
+      <w:r>
+        <w:rPr>
+          <w:rFonts w:ascii="Consolas" w:eastAsia="Times New Roman" w:hAnsi="Consolas" w:cs="Times New Roman"/>
+          <w:color w:val="F77669"/>
+          <w:sz w:val="21"/>
+          <w:szCs w:val="21"/>
+        </w:rPr>
+        <w:t>5</w:t>
+      </w:r>
+      <w:r>
+        <w:rPr>
+          <w:rFonts w:ascii="Consolas" w:eastAsia="Times New Roman" w:hAnsi="Consolas" w:cs="Times New Roman"/>
+          <w:color w:val="CDD3DE"/>
+          <w:sz w:val="21"/>
+          <w:szCs w:val="21"/>
+        </w:rPr>
+        <w:t>);</w:t>
+      </w:r>
+    </w:p>
+    <w:p>
+      <w:pPr>
+        <w:shd w:val="clear" w:color="auto" w:fill="212121"/>
+        <w:spacing w:after="0" w:line="285" w:lineRule="atLeast"/>
+        <w:rPr>
+          <w:rFonts w:ascii="Consolas" w:eastAsia="Times New Roman" w:hAnsi="Consolas" w:cs="Times New Roman"/>
+          <w:color w:val="C0C5CE"/>
+          <w:sz w:val="21"/>
+          <w:szCs w:val="21"/>
+        </w:rPr>
+      </w:pPr>
+      <w:r>
+        <w:rPr>
+          <w:rFonts w:ascii="Consolas" w:eastAsia="Times New Roman" w:hAnsi="Consolas" w:cs="Times New Roman"/>
+          <w:color w:val="616161"/>
+          <w:sz w:val="21"/>
+          <w:szCs w:val="21"/>
+        </w:rPr>
+        <w:t>//</w:t>
+      </w:r>
+      <w:r>
+        <w:rPr>
+          <w:rFonts w:ascii="Consolas" w:eastAsia="Times New Roman" w:hAnsi="Consolas" w:cs="Times New Roman"/>
+          <w:color w:val="444444"/>
+          <w:sz w:val="21"/>
+          <w:szCs w:val="21"/>
+        </w:rPr>
+        <w:t xml:space="preserve"> maka nilai dari argument 5 adalah di abaikan</w:t>
+      </w:r>
+    </w:p>
+    <w:p>
+      <w:pPr>
+        <w:pStyle w:val="ListParagraph"/>
+        <w:ind w:left="1440"/>
+        <w:rPr>
+          <w:rFonts w:ascii="Arial Black" w:hAnsi="Arial Black"/>
+          <w:sz w:val="28"/>
+          <w:szCs w:val="28"/>
+        </w:rPr>
+      </w:pPr>
+    </w:p>
+    <w:p>
+      <w:pPr>
+        <w:pStyle w:val="ListParagraph"/>
+        <w:numPr>
+          <w:ilvl w:val="0"/>
+          <w:numId w:val="25"/>
+        </w:numPr>
+        <w:rPr>
+          <w:rFonts w:ascii="Arial Black" w:hAnsi="Arial Black"/>
+          <w:sz w:val="28"/>
+          <w:szCs w:val="28"/>
+        </w:rPr>
+      </w:pPr>
+      <w:r>
+        <w:rPr>
+          <w:rFonts w:ascii="Arial Black" w:hAnsi="Arial Black"/>
+          <w:sz w:val="28"/>
+          <w:szCs w:val="28"/>
+        </w:rPr>
+        <w:t>jika parameter lebih banyak dari argument, maka kelebihanya akan di isi dengan nilai undefined</w:t>
+      </w:r>
+    </w:p>
+    <w:p>
+      <w:pPr>
+        <w:ind w:left="1440"/>
+        <w:rPr>
+          <w:rFonts w:ascii="Arial Black" w:hAnsi="Arial Black"/>
+          <w:sz w:val="28"/>
+          <w:szCs w:val="28"/>
+        </w:rPr>
+      </w:pPr>
+    </w:p>
+    <w:p>
+      <w:pPr>
+        <w:shd w:val="clear" w:color="auto" w:fill="212121"/>
+        <w:spacing w:after="0" w:line="285" w:lineRule="atLeast"/>
+        <w:rPr>
+          <w:rFonts w:ascii="Consolas" w:eastAsia="Times New Roman" w:hAnsi="Consolas" w:cs="Times New Roman"/>
+          <w:color w:val="C0C5CE"/>
+          <w:sz w:val="21"/>
+          <w:szCs w:val="21"/>
+        </w:rPr>
+      </w:pPr>
+      <w:proofErr w:type="gramStart"/>
+      <w:r>
+        <w:rPr>
+          <w:rFonts w:ascii="Consolas" w:eastAsia="Times New Roman" w:hAnsi="Consolas" w:cs="Times New Roman"/>
+          <w:color w:val="C792EA"/>
+          <w:sz w:val="21"/>
+          <w:szCs w:val="21"/>
+        </w:rPr>
+        <w:t>function</w:t>
+      </w:r>
+      <w:proofErr w:type="gramEnd"/>
+      <w:r>
+        <w:rPr>
+          <w:rFonts w:ascii="Consolas" w:eastAsia="Times New Roman" w:hAnsi="Consolas" w:cs="Times New Roman"/>
+          <w:color w:val="CDD3DE"/>
+          <w:sz w:val="21"/>
+          <w:szCs w:val="21"/>
+        </w:rPr>
+        <w:t xml:space="preserve"> </w:t>
+      </w:r>
+      <w:r>
+        <w:rPr>
+          <w:rFonts w:ascii="Consolas" w:eastAsia="Times New Roman" w:hAnsi="Consolas" w:cs="Times New Roman"/>
+          <w:color w:val="89DDFF"/>
+          <w:sz w:val="21"/>
+          <w:szCs w:val="21"/>
+        </w:rPr>
+        <w:t>kali</w:t>
+      </w:r>
+      <w:r>
+        <w:rPr>
+          <w:rFonts w:ascii="Consolas" w:eastAsia="Times New Roman" w:hAnsi="Consolas" w:cs="Times New Roman"/>
+          <w:color w:val="D9F5DD"/>
+          <w:sz w:val="21"/>
+          <w:szCs w:val="21"/>
+        </w:rPr>
+        <w:t>(</w:t>
+      </w:r>
+      <w:r>
+        <w:rPr>
+          <w:rFonts w:ascii="Consolas" w:eastAsia="Times New Roman" w:hAnsi="Consolas" w:cs="Times New Roman"/>
+          <w:color w:val="FF5370"/>
+          <w:sz w:val="21"/>
+          <w:szCs w:val="21"/>
+        </w:rPr>
+        <w:t>a</w:t>
+      </w:r>
+      <w:r>
+        <w:rPr>
+          <w:rFonts w:ascii="Consolas" w:eastAsia="Times New Roman" w:hAnsi="Consolas" w:cs="Times New Roman"/>
+          <w:color w:val="CDD3DE"/>
+          <w:sz w:val="21"/>
+          <w:szCs w:val="21"/>
+        </w:rPr>
+        <w:t xml:space="preserve">, </w:t>
+      </w:r>
+      <w:r>
+        <w:rPr>
+          <w:rFonts w:ascii="Consolas" w:eastAsia="Times New Roman" w:hAnsi="Consolas" w:cs="Times New Roman"/>
+          <w:color w:val="FF5370"/>
+          <w:sz w:val="21"/>
+          <w:szCs w:val="21"/>
+        </w:rPr>
+        <w:t>b</w:t>
+      </w:r>
+      <w:r>
+        <w:rPr>
+          <w:rFonts w:ascii="Consolas" w:eastAsia="Times New Roman" w:hAnsi="Consolas" w:cs="Times New Roman"/>
+          <w:color w:val="CDD3DE"/>
+          <w:sz w:val="21"/>
+          <w:szCs w:val="21"/>
+        </w:rPr>
+        <w:t xml:space="preserve">, </w:t>
+      </w:r>
+      <w:r>
+        <w:rPr>
+          <w:rFonts w:ascii="Consolas" w:eastAsia="Times New Roman" w:hAnsi="Consolas" w:cs="Times New Roman"/>
+          <w:color w:val="FF5370"/>
+          <w:sz w:val="21"/>
+          <w:szCs w:val="21"/>
+        </w:rPr>
+        <w:t>c</w:t>
+      </w:r>
+      <w:r>
+        <w:rPr>
+          <w:rFonts w:ascii="Consolas" w:eastAsia="Times New Roman" w:hAnsi="Consolas" w:cs="Times New Roman"/>
+          <w:color w:val="CDD3DE"/>
+          <w:sz w:val="21"/>
+          <w:szCs w:val="21"/>
+        </w:rPr>
+        <w:t xml:space="preserve">, </w:t>
+      </w:r>
+      <w:r>
+        <w:rPr>
+          <w:rFonts w:ascii="Consolas" w:eastAsia="Times New Roman" w:hAnsi="Consolas" w:cs="Times New Roman"/>
+          <w:color w:val="FF5370"/>
+          <w:sz w:val="21"/>
+          <w:szCs w:val="21"/>
+        </w:rPr>
+        <w:t>d</w:t>
+      </w:r>
+      <w:r>
+        <w:rPr>
+          <w:rFonts w:ascii="Consolas" w:eastAsia="Times New Roman" w:hAnsi="Consolas" w:cs="Times New Roman"/>
+          <w:color w:val="D9F5DD"/>
+          <w:sz w:val="21"/>
+          <w:szCs w:val="21"/>
+        </w:rPr>
+        <w:t>)</w:t>
+      </w:r>
+      <w:r>
+        <w:rPr>
+          <w:rFonts w:ascii="Consolas" w:eastAsia="Times New Roman" w:hAnsi="Consolas" w:cs="Times New Roman"/>
+          <w:color w:val="CDD3DE"/>
+          <w:sz w:val="21"/>
+          <w:szCs w:val="21"/>
+        </w:rPr>
+        <w:t>{</w:t>
+      </w:r>
+    </w:p>
+    <w:p>
+      <w:pPr>
+        <w:shd w:val="clear" w:color="auto" w:fill="212121"/>
+        <w:spacing w:after="0" w:line="285" w:lineRule="atLeast"/>
+        <w:rPr>
+          <w:rFonts w:ascii="Consolas" w:eastAsia="Times New Roman" w:hAnsi="Consolas" w:cs="Times New Roman"/>
+          <w:color w:val="C0C5CE"/>
+          <w:sz w:val="21"/>
+          <w:szCs w:val="21"/>
+        </w:rPr>
+      </w:pPr>
+      <w:r>
+        <w:rPr>
+          <w:rFonts w:ascii="Consolas" w:eastAsia="Times New Roman" w:hAnsi="Consolas" w:cs="Times New Roman"/>
+          <w:color w:val="CDD3DE"/>
+          <w:sz w:val="21"/>
+          <w:szCs w:val="21"/>
+        </w:rPr>
+        <w:t xml:space="preserve">    </w:t>
+      </w:r>
+      <w:proofErr w:type="gramStart"/>
+      <w:r>
+        <w:rPr>
+          <w:rFonts w:ascii="Consolas" w:eastAsia="Times New Roman" w:hAnsi="Consolas" w:cs="Times New Roman"/>
+          <w:color w:val="C792EA"/>
+          <w:sz w:val="21"/>
+          <w:szCs w:val="21"/>
+        </w:rPr>
+        <w:t>return</w:t>
+      </w:r>
+      <w:proofErr w:type="gramEnd"/>
+      <w:r>
+        <w:rPr>
+          <w:rFonts w:ascii="Consolas" w:eastAsia="Times New Roman" w:hAnsi="Consolas" w:cs="Times New Roman"/>
+          <w:color w:val="CDD3DE"/>
+          <w:sz w:val="21"/>
+          <w:szCs w:val="21"/>
+        </w:rPr>
+        <w:t xml:space="preserve"> </w:t>
+      </w:r>
+      <w:r>
+        <w:rPr>
+          <w:rFonts w:ascii="Consolas" w:eastAsia="Times New Roman" w:hAnsi="Consolas" w:cs="Times New Roman"/>
+          <w:color w:val="FF5370"/>
+          <w:sz w:val="21"/>
+          <w:szCs w:val="21"/>
+        </w:rPr>
+        <w:t>a</w:t>
+      </w:r>
+      <w:r>
+        <w:rPr>
+          <w:rFonts w:ascii="Consolas" w:eastAsia="Times New Roman" w:hAnsi="Consolas" w:cs="Times New Roman"/>
+          <w:color w:val="CDD3DE"/>
+          <w:sz w:val="21"/>
+          <w:szCs w:val="21"/>
+        </w:rPr>
+        <w:t xml:space="preserve"> </w:t>
+      </w:r>
+      <w:r>
+        <w:rPr>
+          <w:rFonts w:ascii="Consolas" w:eastAsia="Times New Roman" w:hAnsi="Consolas" w:cs="Times New Roman"/>
+          <w:color w:val="80CBC4"/>
+          <w:sz w:val="21"/>
+          <w:szCs w:val="21"/>
+        </w:rPr>
+        <w:t>*</w:t>
+      </w:r>
+      <w:r>
+        <w:rPr>
+          <w:rFonts w:ascii="Consolas" w:eastAsia="Times New Roman" w:hAnsi="Consolas" w:cs="Times New Roman"/>
+          <w:color w:val="CDD3DE"/>
+          <w:sz w:val="21"/>
+          <w:szCs w:val="21"/>
+        </w:rPr>
+        <w:t xml:space="preserve"> </w:t>
+      </w:r>
+      <w:r>
+        <w:rPr>
+          <w:rFonts w:ascii="Consolas" w:eastAsia="Times New Roman" w:hAnsi="Consolas" w:cs="Times New Roman"/>
+          <w:color w:val="FF5370"/>
+          <w:sz w:val="21"/>
+          <w:szCs w:val="21"/>
+        </w:rPr>
+        <w:t>b</w:t>
+      </w:r>
+      <w:r>
+        <w:rPr>
+          <w:rFonts w:ascii="Consolas" w:eastAsia="Times New Roman" w:hAnsi="Consolas" w:cs="Times New Roman"/>
+          <w:color w:val="CDD3DE"/>
+          <w:sz w:val="21"/>
+          <w:szCs w:val="21"/>
+        </w:rPr>
+        <w:t xml:space="preserve"> </w:t>
+      </w:r>
+      <w:r>
+        <w:rPr>
+          <w:rFonts w:ascii="Consolas" w:eastAsia="Times New Roman" w:hAnsi="Consolas" w:cs="Times New Roman"/>
+          <w:color w:val="80CBC4"/>
+          <w:sz w:val="21"/>
+          <w:szCs w:val="21"/>
+        </w:rPr>
+        <w:t>*</w:t>
+      </w:r>
+      <w:r>
+        <w:rPr>
+          <w:rFonts w:ascii="Consolas" w:eastAsia="Times New Roman" w:hAnsi="Consolas" w:cs="Times New Roman"/>
+          <w:color w:val="CDD3DE"/>
+          <w:sz w:val="21"/>
+          <w:szCs w:val="21"/>
+        </w:rPr>
+        <w:t xml:space="preserve"> </w:t>
+      </w:r>
+      <w:r>
+        <w:rPr>
+          <w:rFonts w:ascii="Consolas" w:eastAsia="Times New Roman" w:hAnsi="Consolas" w:cs="Times New Roman"/>
+          <w:color w:val="FF5370"/>
+          <w:sz w:val="21"/>
+          <w:szCs w:val="21"/>
+        </w:rPr>
+        <w:t>c</w:t>
+      </w:r>
+      <w:r>
+        <w:rPr>
+          <w:rFonts w:ascii="Consolas" w:eastAsia="Times New Roman" w:hAnsi="Consolas" w:cs="Times New Roman"/>
+          <w:color w:val="CDD3DE"/>
+          <w:sz w:val="21"/>
+          <w:szCs w:val="21"/>
+        </w:rPr>
+        <w:t>;</w:t>
+      </w:r>
+    </w:p>
+    <w:p>
+      <w:pPr>
+        <w:shd w:val="clear" w:color="auto" w:fill="212121"/>
+        <w:spacing w:after="0" w:line="285" w:lineRule="atLeast"/>
+        <w:rPr>
+          <w:rFonts w:ascii="Consolas" w:eastAsia="Times New Roman" w:hAnsi="Consolas" w:cs="Times New Roman"/>
+          <w:color w:val="C0C5CE"/>
+          <w:sz w:val="21"/>
+          <w:szCs w:val="21"/>
+        </w:rPr>
+      </w:pPr>
+      <w:r>
+        <w:rPr>
+          <w:rFonts w:ascii="Consolas" w:eastAsia="Times New Roman" w:hAnsi="Consolas" w:cs="Times New Roman"/>
+          <w:color w:val="CDD3DE"/>
+          <w:sz w:val="21"/>
+          <w:szCs w:val="21"/>
+        </w:rPr>
+        <w:t>}</w:t>
+      </w:r>
+    </w:p>
+    <w:p>
+      <w:pPr>
+        <w:shd w:val="clear" w:color="auto" w:fill="212121"/>
+        <w:spacing w:after="0" w:line="285" w:lineRule="atLeast"/>
+        <w:rPr>
+          <w:rFonts w:ascii="Consolas" w:eastAsia="Times New Roman" w:hAnsi="Consolas" w:cs="Times New Roman"/>
+          <w:color w:val="C0C5CE"/>
+          <w:sz w:val="21"/>
+          <w:szCs w:val="21"/>
+        </w:rPr>
+      </w:pPr>
+    </w:p>
+    <w:p>
+      <w:pPr>
+        <w:shd w:val="clear" w:color="auto" w:fill="212121"/>
+        <w:spacing w:after="0" w:line="285" w:lineRule="atLeast"/>
+        <w:rPr>
+          <w:rFonts w:ascii="Consolas" w:eastAsia="Times New Roman" w:hAnsi="Consolas" w:cs="Times New Roman"/>
+          <w:color w:val="C0C5CE"/>
+          <w:sz w:val="21"/>
+          <w:szCs w:val="21"/>
+        </w:rPr>
+      </w:pPr>
+      <w:proofErr w:type="gramStart"/>
+      <w:r>
+        <w:rPr>
+          <w:rFonts w:ascii="Consolas" w:eastAsia="Times New Roman" w:hAnsi="Consolas" w:cs="Times New Roman"/>
+          <w:color w:val="C792EA"/>
+          <w:sz w:val="21"/>
+          <w:szCs w:val="21"/>
+        </w:rPr>
+        <w:t>var</w:t>
+      </w:r>
+      <w:proofErr w:type="gramEnd"/>
+      <w:r>
+        <w:rPr>
+          <w:rFonts w:ascii="Consolas" w:eastAsia="Times New Roman" w:hAnsi="Consolas" w:cs="Times New Roman"/>
+          <w:color w:val="CDD3DE"/>
+          <w:sz w:val="21"/>
+          <w:szCs w:val="21"/>
+        </w:rPr>
+        <w:t xml:space="preserve"> </w:t>
+      </w:r>
+      <w:r>
+        <w:rPr>
+          <w:rFonts w:ascii="Consolas" w:eastAsia="Times New Roman" w:hAnsi="Consolas" w:cs="Times New Roman"/>
+          <w:color w:val="FF5370"/>
+          <w:sz w:val="21"/>
+          <w:szCs w:val="21"/>
+        </w:rPr>
+        <w:t>coba</w:t>
+      </w:r>
+      <w:r>
+        <w:rPr>
+          <w:rFonts w:ascii="Consolas" w:eastAsia="Times New Roman" w:hAnsi="Consolas" w:cs="Times New Roman"/>
+          <w:color w:val="CDD3DE"/>
+          <w:sz w:val="21"/>
+          <w:szCs w:val="21"/>
+        </w:rPr>
+        <w:t xml:space="preserve"> </w:t>
+      </w:r>
+      <w:r>
+        <w:rPr>
+          <w:rFonts w:ascii="Consolas" w:eastAsia="Times New Roman" w:hAnsi="Consolas" w:cs="Times New Roman"/>
+          <w:color w:val="80CBC4"/>
+          <w:sz w:val="21"/>
+          <w:szCs w:val="21"/>
+        </w:rPr>
+        <w:t>=</w:t>
+      </w:r>
+      <w:r>
+        <w:rPr>
+          <w:rFonts w:ascii="Consolas" w:eastAsia="Times New Roman" w:hAnsi="Consolas" w:cs="Times New Roman"/>
+          <w:color w:val="CDD3DE"/>
+          <w:sz w:val="21"/>
+          <w:szCs w:val="21"/>
+        </w:rPr>
+        <w:t xml:space="preserve"> </w:t>
+      </w:r>
+      <w:r>
+        <w:rPr>
+          <w:rFonts w:ascii="Consolas" w:eastAsia="Times New Roman" w:hAnsi="Consolas" w:cs="Times New Roman"/>
+          <w:color w:val="89DDFF"/>
+          <w:sz w:val="21"/>
+          <w:szCs w:val="21"/>
+        </w:rPr>
+        <w:t>kali</w:t>
+      </w:r>
+      <w:r>
+        <w:rPr>
+          <w:rFonts w:ascii="Consolas" w:eastAsia="Times New Roman" w:hAnsi="Consolas" w:cs="Times New Roman"/>
+          <w:color w:val="CDD3DE"/>
+          <w:sz w:val="21"/>
+          <w:szCs w:val="21"/>
+        </w:rPr>
+        <w:t>(</w:t>
+      </w:r>
+      <w:r>
+        <w:rPr>
+          <w:rFonts w:ascii="Consolas" w:eastAsia="Times New Roman" w:hAnsi="Consolas" w:cs="Times New Roman"/>
+          <w:color w:val="F77669"/>
+          <w:sz w:val="21"/>
+          <w:szCs w:val="21"/>
+        </w:rPr>
+        <w:t>3</w:t>
+      </w:r>
+      <w:r>
+        <w:rPr>
+          <w:rFonts w:ascii="Consolas" w:eastAsia="Times New Roman" w:hAnsi="Consolas" w:cs="Times New Roman"/>
+          <w:color w:val="CDD3DE"/>
+          <w:sz w:val="21"/>
+          <w:szCs w:val="21"/>
+        </w:rPr>
+        <w:t xml:space="preserve">, </w:t>
+      </w:r>
+      <w:r>
+        <w:rPr>
+          <w:rFonts w:ascii="Consolas" w:eastAsia="Times New Roman" w:hAnsi="Consolas" w:cs="Times New Roman"/>
+          <w:color w:val="F77669"/>
+          <w:sz w:val="21"/>
+          <w:szCs w:val="21"/>
+        </w:rPr>
+        <w:t>4</w:t>
+      </w:r>
+      <w:r>
+        <w:rPr>
+          <w:rFonts w:ascii="Consolas" w:eastAsia="Times New Roman" w:hAnsi="Consolas" w:cs="Times New Roman"/>
+          <w:color w:val="CDD3DE"/>
+          <w:sz w:val="21"/>
+          <w:szCs w:val="21"/>
+        </w:rPr>
+        <w:t xml:space="preserve">, </w:t>
+      </w:r>
+      <w:r>
+        <w:rPr>
+          <w:rFonts w:ascii="Consolas" w:eastAsia="Times New Roman" w:hAnsi="Consolas" w:cs="Times New Roman"/>
+          <w:color w:val="F77669"/>
+          <w:sz w:val="21"/>
+          <w:szCs w:val="21"/>
+        </w:rPr>
+        <w:t>5</w:t>
+      </w:r>
+      <w:r>
+        <w:rPr>
+          <w:rFonts w:ascii="Consolas" w:eastAsia="Times New Roman" w:hAnsi="Consolas" w:cs="Times New Roman"/>
+          <w:color w:val="CDD3DE"/>
+          <w:sz w:val="21"/>
+          <w:szCs w:val="21"/>
+        </w:rPr>
+        <w:t>);</w:t>
+      </w:r>
+    </w:p>
+    <w:p>
+      <w:pPr>
+        <w:shd w:val="clear" w:color="auto" w:fill="212121"/>
+        <w:spacing w:after="0" w:line="285" w:lineRule="atLeast"/>
+        <w:rPr>
+          <w:rFonts w:ascii="Consolas" w:eastAsia="Times New Roman" w:hAnsi="Consolas" w:cs="Times New Roman"/>
+          <w:color w:val="C0C5CE"/>
+          <w:sz w:val="21"/>
+          <w:szCs w:val="21"/>
+        </w:rPr>
+      </w:pPr>
+      <w:r>
+        <w:rPr>
+          <w:rFonts w:ascii="Consolas" w:eastAsia="Times New Roman" w:hAnsi="Consolas" w:cs="Times New Roman"/>
+          <w:color w:val="616161"/>
+          <w:sz w:val="21"/>
+          <w:szCs w:val="21"/>
+        </w:rPr>
+        <w:t>//</w:t>
+      </w:r>
+      <w:r>
+        <w:rPr>
+          <w:rFonts w:ascii="Consolas" w:eastAsia="Times New Roman" w:hAnsi="Consolas" w:cs="Times New Roman"/>
+          <w:color w:val="444444"/>
+          <w:sz w:val="21"/>
+          <w:szCs w:val="21"/>
+        </w:rPr>
+        <w:t xml:space="preserve"> maka nilai da</w:t>
+      </w:r>
+      <w:r>
+        <w:rPr>
+          <w:rFonts w:ascii="Consolas" w:eastAsia="Times New Roman" w:hAnsi="Consolas" w:cs="Times New Roman"/>
+          <w:color w:val="444444"/>
+          <w:sz w:val="21"/>
+          <w:szCs w:val="21"/>
+        </w:rPr>
+        <w:t>ri parameter d adalah di undefined</w:t>
+      </w:r>
+    </w:p>
+    <w:p>
+      <w:pPr>
+        <w:shd w:val="clear" w:color="auto" w:fill="212121"/>
+        <w:spacing w:after="0" w:line="285" w:lineRule="atLeast"/>
+        <w:rPr>
+          <w:rFonts w:ascii="Consolas" w:eastAsia="Times New Roman" w:hAnsi="Consolas" w:cs="Times New Roman"/>
+          <w:color w:val="C0C5CE"/>
+          <w:sz w:val="21"/>
+          <w:szCs w:val="21"/>
+        </w:rPr>
+      </w:pPr>
+    </w:p>
+    <w:p>
+      <w:pPr>
+        <w:ind w:left="1440"/>
+        <w:rPr>
+          <w:rFonts w:ascii="Arial Black" w:hAnsi="Arial Black"/>
+          <w:sz w:val="28"/>
+          <w:szCs w:val="28"/>
+        </w:rPr>
+      </w:pPr>
+    </w:p>
+    <w:p>
+      <w:pPr>
+        <w:rPr>
+          <w:rFonts w:ascii="Arial Black" w:hAnsi="Arial Black"/>
+          <w:sz w:val="28"/>
+          <w:szCs w:val="28"/>
+        </w:rPr>
+      </w:pPr>
+      <w:r>
+        <w:rPr>
+          <w:rFonts w:ascii="Arial Black" w:hAnsi="Arial Black"/>
+          <w:sz w:val="28"/>
+          <w:szCs w:val="28"/>
+        </w:rPr>
+        <w:t>Di dalam javascript ada sebuah variable kusus yang namanya arguments</w:t>
+      </w:r>
+    </w:p>
+    <w:p>
+      <w:pPr>
+        <w:ind w:left="1440"/>
+        <w:jc w:val="center"/>
+        <w:rPr>
+          <w:rFonts w:ascii="Arial Black" w:hAnsi="Arial Black"/>
+          <w:sz w:val="28"/>
+          <w:szCs w:val="28"/>
+        </w:rPr>
+      </w:pPr>
+      <w:r>
+        <w:rPr>
+          <w:rFonts w:ascii="Arial Black" w:hAnsi="Arial Black"/>
+          <w:sz w:val="28"/>
+          <w:szCs w:val="28"/>
+        </w:rPr>
+        <w:t>Arguments</w:t>
+      </w:r>
+    </w:p>
+    <w:p>
+      <w:pPr>
+        <w:ind w:left="1440"/>
+        <w:jc w:val="center"/>
+        <w:rPr>
+          <w:rFonts w:ascii="Arial Black" w:hAnsi="Arial Black"/>
+          <w:sz w:val="28"/>
+          <w:szCs w:val="28"/>
+        </w:rPr>
+      </w:pPr>
+      <w:r>
+        <w:rPr>
+          <w:rFonts w:ascii="Arial Black" w:hAnsi="Arial Black"/>
+          <w:sz w:val="28"/>
+          <w:szCs w:val="28"/>
+        </w:rPr>
+        <w:t>Array yang berisi nilai yang dikirimkan saat fungsi di panggil</w:t>
+      </w:r>
       <w:bookmarkStart w:id="0" w:name="_GoBack"/>
       <w:bookmarkEnd w:id="0"/>
     </w:p>
     <w:p>
       <w:pPr>
+        <w:pStyle w:val="ListParagraph"/>
+        <w:rPr>
+          <w:rFonts w:ascii="Arial Black" w:hAnsi="Arial Black"/>
+          <w:sz w:val="28"/>
+          <w:szCs w:val="28"/>
+        </w:rPr>
+      </w:pPr>
+    </w:p>
+    <w:p>
+      <w:pPr>
+        <w:pStyle w:val="ListParagraph"/>
+        <w:rPr>
+          <w:rFonts w:ascii="Arial Black" w:hAnsi="Arial Black"/>
+          <w:sz w:val="28"/>
+          <w:szCs w:val="28"/>
+        </w:rPr>
+      </w:pPr>
+    </w:p>
+    <w:p>
+      <w:pPr>
+        <w:rPr>
+          <w:rFonts w:ascii="Arial Black" w:hAnsi="Arial Black"/>
+          <w:sz w:val="28"/>
+          <w:szCs w:val="28"/>
+        </w:rPr>
+      </w:pPr>
+    </w:p>
+    <w:p>
+      <w:pPr>
         <w:jc w:val="center"/>
         <w:rPr>
           <w:rFonts w:ascii="Arial Black" w:hAnsi="Arial Black"/>
@@ -13298,17 +14717,6 @@
     </w:p>
     <w:p>
       <w:pPr>
-        <w:jc w:val="center"/>
-        <w:rPr>
-          <w:rFonts w:ascii="Arial Black" w:hAnsi="Arial Black"/>
-          <w:sz w:val="28"/>
-          <w:szCs w:val="28"/>
-        </w:rPr>
-      </w:pPr>
-    </w:p>
-    <w:p>
-      <w:pPr>
-        <w:jc w:val="center"/>
         <w:rPr>
           <w:rFonts w:ascii="Arial Black" w:hAnsi="Arial Black"/>
           <w:sz w:val="28"/>
@@ -15588,6 +16996,92 @@
     </w:lvl>
   </w:abstractNum>
   <w:abstractNum w:abstractNumId="16">
+    <w:nsid w:val="6382389B"/>
+    <w:multiLevelType w:val="hybridMultilevel"/>
+    <w:tmpl w:val="C3A40B20"/>
+    <w:lvl w:ilvl="0" w:tplc="0409000F">
+      <w:start w:val="1"/>
+      <w:numFmt w:val="decimal"/>
+      <w:lvlText w:val="%1."/>
+      <w:lvlJc w:val="left"/>
+      <w:pPr>
+        <w:ind w:left="720" w:hanging="360"/>
+      </w:pPr>
+    </w:lvl>
+    <w:lvl w:ilvl="1" w:tplc="04090019" w:tentative="1">
+      <w:start w:val="1"/>
+      <w:numFmt w:val="lowerLetter"/>
+      <w:lvlText w:val="%2."/>
+      <w:lvlJc w:val="left"/>
+      <w:pPr>
+        <w:ind w:left="1440" w:hanging="360"/>
+      </w:pPr>
+    </w:lvl>
+    <w:lvl w:ilvl="2" w:tplc="0409001B" w:tentative="1">
+      <w:start w:val="1"/>
+      <w:numFmt w:val="lowerRoman"/>
+      <w:lvlText w:val="%3."/>
+      <w:lvlJc w:val="right"/>
+      <w:pPr>
+        <w:ind w:left="2160" w:hanging="180"/>
+      </w:pPr>
+    </w:lvl>
+    <w:lvl w:ilvl="3" w:tplc="0409000F" w:tentative="1">
+      <w:start w:val="1"/>
+      <w:numFmt w:val="decimal"/>
+      <w:lvlText w:val="%4."/>
+      <w:lvlJc w:val="left"/>
+      <w:pPr>
+        <w:ind w:left="2880" w:hanging="360"/>
+      </w:pPr>
+    </w:lvl>
+    <w:lvl w:ilvl="4" w:tplc="04090019" w:tentative="1">
+      <w:start w:val="1"/>
+      <w:numFmt w:val="lowerLetter"/>
+      <w:lvlText w:val="%5."/>
+      <w:lvlJc w:val="left"/>
+      <w:pPr>
+        <w:ind w:left="3600" w:hanging="360"/>
+      </w:pPr>
+    </w:lvl>
+    <w:lvl w:ilvl="5" w:tplc="0409001B" w:tentative="1">
+      <w:start w:val="1"/>
+      <w:numFmt w:val="lowerRoman"/>
+      <w:lvlText w:val="%6."/>
+      <w:lvlJc w:val="right"/>
+      <w:pPr>
+        <w:ind w:left="4320" w:hanging="180"/>
+      </w:pPr>
+    </w:lvl>
+    <w:lvl w:ilvl="6" w:tplc="0409000F" w:tentative="1">
+      <w:start w:val="1"/>
+      <w:numFmt w:val="decimal"/>
+      <w:lvlText w:val="%7."/>
+      <w:lvlJc w:val="left"/>
+      <w:pPr>
+        <w:ind w:left="5040" w:hanging="360"/>
+      </w:pPr>
+    </w:lvl>
+    <w:lvl w:ilvl="7" w:tplc="04090019" w:tentative="1">
+      <w:start w:val="1"/>
+      <w:numFmt w:val="lowerLetter"/>
+      <w:lvlText w:val="%8."/>
+      <w:lvlJc w:val="left"/>
+      <w:pPr>
+        <w:ind w:left="5760" w:hanging="360"/>
+      </w:pPr>
+    </w:lvl>
+    <w:lvl w:ilvl="8" w:tplc="0409001B" w:tentative="1">
+      <w:start w:val="1"/>
+      <w:numFmt w:val="lowerRoman"/>
+      <w:lvlText w:val="%9."/>
+      <w:lvlJc w:val="right"/>
+      <w:pPr>
+        <w:ind w:left="6480" w:hanging="180"/>
+      </w:pPr>
+    </w:lvl>
+  </w:abstractNum>
+  <w:abstractNum w:abstractNumId="17">
     <w:nsid w:val="64805BDD"/>
     <w:multiLevelType w:val="hybridMultilevel"/>
     <w:tmpl w:val="FC4C84CA"/>
@@ -15700,7 +17194,7 @@
       </w:rPr>
     </w:lvl>
   </w:abstractNum>
-  <w:abstractNum w:abstractNumId="17">
+  <w:abstractNum w:abstractNumId="18">
     <w:nsid w:val="653C03A9"/>
     <w:multiLevelType w:val="hybridMultilevel"/>
     <w:tmpl w:val="23387E50"/>
@@ -15813,7 +17307,7 @@
       </w:rPr>
     </w:lvl>
   </w:abstractNum>
-  <w:abstractNum w:abstractNumId="18">
+  <w:abstractNum w:abstractNumId="19">
     <w:nsid w:val="6A6D1ED8"/>
     <w:multiLevelType w:val="hybridMultilevel"/>
     <w:tmpl w:val="FEF2475A"/>
@@ -15926,7 +17420,7 @@
       </w:rPr>
     </w:lvl>
   </w:abstractNum>
-  <w:abstractNum w:abstractNumId="19">
+  <w:abstractNum w:abstractNumId="20">
     <w:nsid w:val="6F531D04"/>
     <w:multiLevelType w:val="hybridMultilevel"/>
     <w:tmpl w:val="93302034"/>
@@ -16039,7 +17533,120 @@
       </w:rPr>
     </w:lvl>
   </w:abstractNum>
-  <w:abstractNum w:abstractNumId="20">
+  <w:abstractNum w:abstractNumId="21">
+    <w:nsid w:val="713123DE"/>
+    <w:multiLevelType w:val="hybridMultilevel"/>
+    <w:tmpl w:val="F6469EE2"/>
+    <w:lvl w:ilvl="0" w:tplc="04090001">
+      <w:start w:val="1"/>
+      <w:numFmt w:val="bullet"/>
+      <w:lvlText w:val=""/>
+      <w:lvlJc w:val="left"/>
+      <w:pPr>
+        <w:ind w:left="720" w:hanging="360"/>
+      </w:pPr>
+      <w:rPr>
+        <w:rFonts w:ascii="Symbol" w:hAnsi="Symbol" w:hint="default"/>
+      </w:rPr>
+    </w:lvl>
+    <w:lvl w:ilvl="1" w:tplc="04090003" w:tentative="1">
+      <w:start w:val="1"/>
+      <w:numFmt w:val="bullet"/>
+      <w:lvlText w:val="o"/>
+      <w:lvlJc w:val="left"/>
+      <w:pPr>
+        <w:ind w:left="1440" w:hanging="360"/>
+      </w:pPr>
+      <w:rPr>
+        <w:rFonts w:ascii="Courier New" w:hAnsi="Courier New" w:cs="Courier New" w:hint="default"/>
+      </w:rPr>
+    </w:lvl>
+    <w:lvl w:ilvl="2" w:tplc="04090005" w:tentative="1">
+      <w:start w:val="1"/>
+      <w:numFmt w:val="bullet"/>
+      <w:lvlText w:val=""/>
+      <w:lvlJc w:val="left"/>
+      <w:pPr>
+        <w:ind w:left="2160" w:hanging="360"/>
+      </w:pPr>
+      <w:rPr>
+        <w:rFonts w:ascii="Wingdings" w:hAnsi="Wingdings" w:hint="default"/>
+      </w:rPr>
+    </w:lvl>
+    <w:lvl w:ilvl="3" w:tplc="04090001" w:tentative="1">
+      <w:start w:val="1"/>
+      <w:numFmt w:val="bullet"/>
+      <w:lvlText w:val=""/>
+      <w:lvlJc w:val="left"/>
+      <w:pPr>
+        <w:ind w:left="2880" w:hanging="360"/>
+      </w:pPr>
+      <w:rPr>
+        <w:rFonts w:ascii="Symbol" w:hAnsi="Symbol" w:hint="default"/>
+      </w:rPr>
+    </w:lvl>
+    <w:lvl w:ilvl="4" w:tplc="04090003" w:tentative="1">
+      <w:start w:val="1"/>
+      <w:numFmt w:val="bullet"/>
+      <w:lvlText w:val="o"/>
+      <w:lvlJc w:val="left"/>
+      <w:pPr>
+        <w:ind w:left="3600" w:hanging="360"/>
+      </w:pPr>
+      <w:rPr>
+        <w:rFonts w:ascii="Courier New" w:hAnsi="Courier New" w:cs="Courier New" w:hint="default"/>
+      </w:rPr>
+    </w:lvl>
+    <w:lvl w:ilvl="5" w:tplc="04090005" w:tentative="1">
+      <w:start w:val="1"/>
+      <w:numFmt w:val="bullet"/>
+      <w:lvlText w:val=""/>
+      <w:lvlJc w:val="left"/>
+      <w:pPr>
+        <w:ind w:left="4320" w:hanging="360"/>
+      </w:pPr>
+      <w:rPr>
+        <w:rFonts w:ascii="Wingdings" w:hAnsi="Wingdings" w:hint="default"/>
+      </w:rPr>
+    </w:lvl>
+    <w:lvl w:ilvl="6" w:tplc="04090001" w:tentative="1">
+      <w:start w:val="1"/>
+      <w:numFmt w:val="bullet"/>
+      <w:lvlText w:val=""/>
+      <w:lvlJc w:val="left"/>
+      <w:pPr>
+        <w:ind w:left="5040" w:hanging="360"/>
+      </w:pPr>
+      <w:rPr>
+        <w:rFonts w:ascii="Symbol" w:hAnsi="Symbol" w:hint="default"/>
+      </w:rPr>
+    </w:lvl>
+    <w:lvl w:ilvl="7" w:tplc="04090003" w:tentative="1">
+      <w:start w:val="1"/>
+      <w:numFmt w:val="bullet"/>
+      <w:lvlText w:val="o"/>
+      <w:lvlJc w:val="left"/>
+      <w:pPr>
+        <w:ind w:left="5760" w:hanging="360"/>
+      </w:pPr>
+      <w:rPr>
+        <w:rFonts w:ascii="Courier New" w:hAnsi="Courier New" w:cs="Courier New" w:hint="default"/>
+      </w:rPr>
+    </w:lvl>
+    <w:lvl w:ilvl="8" w:tplc="04090005" w:tentative="1">
+      <w:start w:val="1"/>
+      <w:numFmt w:val="bullet"/>
+      <w:lvlText w:val=""/>
+      <w:lvlJc w:val="left"/>
+      <w:pPr>
+        <w:ind w:left="6480" w:hanging="360"/>
+      </w:pPr>
+      <w:rPr>
+        <w:rFonts w:ascii="Wingdings" w:hAnsi="Wingdings" w:hint="default"/>
+      </w:rPr>
+    </w:lvl>
+  </w:abstractNum>
+  <w:abstractNum w:abstractNumId="22">
     <w:nsid w:val="779149D6"/>
     <w:multiLevelType w:val="hybridMultilevel"/>
     <w:tmpl w:val="D8E2E62E"/>
@@ -16152,7 +17759,96 @@
       </w:rPr>
     </w:lvl>
   </w:abstractNum>
-  <w:abstractNum w:abstractNumId="21">
+  <w:abstractNum w:abstractNumId="23">
+    <w:nsid w:val="7B1E7F01"/>
+    <w:multiLevelType w:val="hybridMultilevel"/>
+    <w:tmpl w:val="31CE3288"/>
+    <w:lvl w:ilvl="0" w:tplc="0409000F">
+      <w:start w:val="1"/>
+      <w:numFmt w:val="decimal"/>
+      <w:lvlText w:val="%1."/>
+      <w:lvlJc w:val="left"/>
+      <w:pPr>
+        <w:ind w:left="720" w:hanging="360"/>
+      </w:pPr>
+      <w:rPr>
+        <w:rFonts w:hint="default"/>
+      </w:rPr>
+    </w:lvl>
+    <w:lvl w:ilvl="1" w:tplc="04090019" w:tentative="1">
+      <w:start w:val="1"/>
+      <w:numFmt w:val="lowerLetter"/>
+      <w:lvlText w:val="%2."/>
+      <w:lvlJc w:val="left"/>
+      <w:pPr>
+        <w:ind w:left="1440" w:hanging="360"/>
+      </w:pPr>
+    </w:lvl>
+    <w:lvl w:ilvl="2" w:tplc="0409001B" w:tentative="1">
+      <w:start w:val="1"/>
+      <w:numFmt w:val="lowerRoman"/>
+      <w:lvlText w:val="%3."/>
+      <w:lvlJc w:val="right"/>
+      <w:pPr>
+        <w:ind w:left="2160" w:hanging="180"/>
+      </w:pPr>
+    </w:lvl>
+    <w:lvl w:ilvl="3" w:tplc="0409000F" w:tentative="1">
+      <w:start w:val="1"/>
+      <w:numFmt w:val="decimal"/>
+      <w:lvlText w:val="%4."/>
+      <w:lvlJc w:val="left"/>
+      <w:pPr>
+        <w:ind w:left="2880" w:hanging="360"/>
+      </w:pPr>
+    </w:lvl>
+    <w:lvl w:ilvl="4" w:tplc="04090019" w:tentative="1">
+      <w:start w:val="1"/>
+      <w:numFmt w:val="lowerLetter"/>
+      <w:lvlText w:val="%5."/>
+      <w:lvlJc w:val="left"/>
+      <w:pPr>
+        <w:ind w:left="3600" w:hanging="360"/>
+      </w:pPr>
+    </w:lvl>
+    <w:lvl w:ilvl="5" w:tplc="0409001B" w:tentative="1">
+      <w:start w:val="1"/>
+      <w:numFmt w:val="lowerRoman"/>
+      <w:lvlText w:val="%6."/>
+      <w:lvlJc w:val="right"/>
+      <w:pPr>
+        <w:ind w:left="4320" w:hanging="180"/>
+      </w:pPr>
+    </w:lvl>
+    <w:lvl w:ilvl="6" w:tplc="0409000F" w:tentative="1">
+      <w:start w:val="1"/>
+      <w:numFmt w:val="decimal"/>
+      <w:lvlText w:val="%7."/>
+      <w:lvlJc w:val="left"/>
+      <w:pPr>
+        <w:ind w:left="5040" w:hanging="360"/>
+      </w:pPr>
+    </w:lvl>
+    <w:lvl w:ilvl="7" w:tplc="04090019" w:tentative="1">
+      <w:start w:val="1"/>
+      <w:numFmt w:val="lowerLetter"/>
+      <w:lvlText w:val="%8."/>
+      <w:lvlJc w:val="left"/>
+      <w:pPr>
+        <w:ind w:left="5760" w:hanging="360"/>
+      </w:pPr>
+    </w:lvl>
+    <w:lvl w:ilvl="8" w:tplc="0409001B" w:tentative="1">
+      <w:start w:val="1"/>
+      <w:numFmt w:val="lowerRoman"/>
+      <w:lvlText w:val="%9."/>
+      <w:lvlJc w:val="right"/>
+      <w:pPr>
+        <w:ind w:left="6480" w:hanging="180"/>
+      </w:pPr>
+    </w:lvl>
+  </w:abstractNum>
+  <w:abstractNum w:abstractNumId="24">
     <w:nsid w:val="7BA52B12"/>
     <w:multiLevelType w:val="hybridMultilevel"/>
     <w:tmpl w:val="32704F00"/>
@@ -16290,25 +17986,25 @@
     <w:abstractNumId w:val="11"/>
   </w:num>
   <w:num w:numId="9">
-    <w:abstractNumId w:val="17"/>
+    <w:abstractNumId w:val="18"/>
   </w:num>
   <w:num w:numId="10">
-    <w:abstractNumId w:val="20"/>
+    <w:abstractNumId w:val="22"/>
   </w:num>
   <w:num w:numId="11">
     <w:abstractNumId w:val="0"/>
   </w:num>
   <w:num w:numId="12">
-    <w:abstractNumId w:val="19"/>
+    <w:abstractNumId w:val="20"/>
   </w:num>
   <w:num w:numId="13">
-    <w:abstractNumId w:val="21"/>
+    <w:abstractNumId w:val="24"/>
   </w:num>
   <w:num w:numId="14">
     <w:abstractNumId w:val="8"/>
   </w:num>
   <w:num w:numId="15">
-    <w:abstractNumId w:val="16"/>
+    <w:abstractNumId w:val="17"/>
   </w:num>
   <w:num w:numId="16">
     <w:abstractNumId w:val="2"/>
@@ -16320,7 +18016,7 @@
     <w:abstractNumId w:val="3"/>
   </w:num>
   <w:num w:numId="19">
-    <w:abstractNumId w:val="18"/>
+    <w:abstractNumId w:val="19"/>
   </w:num>
   <w:num w:numId="20">
     <w:abstractNumId w:val="15"/>
@@ -16330,6 +18026,15 @@
   </w:num>
   <w:num w:numId="22">
     <w:abstractNumId w:val="5"/>
+  </w:num>
+  <w:num w:numId="23">
+    <w:abstractNumId w:val="21"/>
+  </w:num>
+  <w:num w:numId="24">
+    <w:abstractNumId w:val="23"/>
+  </w:num>
+  <w:num w:numId="25">
+    <w:abstractNumId w:val="16"/>
   </w:num>
 </w:numbering>
 </file>

</xml_diff>